<commit_message>
scraper with google crawler
</commit_message>
<xml_diff>
--- a/TheoryInCurfew/startingSet/TheoryDocker.docx
+++ b/TheoryInCurfew/startingSet/TheoryDocker.docx
@@ -1,6 +1,6 @@
 
 <file path=word/document.xml><?xml version="1.0" encoding="utf-8"?>
-<w:document xmlns:wpc="http://schemas.microsoft.com/office/word/2010/wordprocessingCanvas" xmlns:cx="http://schemas.microsoft.com/office/drawing/2014/chartex" xmlns:cx1="http://schemas.microsoft.com/office/drawing/2015/9/8/chartex" xmlns:cx2="http://schemas.microsoft.com/office/drawing/2015/10/21/chartex" xmlns:cx3="http://schemas.microsoft.com/office/drawing/2016/5/9/chartex" xmlns:cx4="http://schemas.microsoft.com/office/drawing/2016/5/10/chartex" xmlns:cx5="http://schemas.microsoft.com/office/drawing/2016/5/11/chartex" xmlns:cx6="http://schemas.microsoft.com/office/drawing/2016/5/12/chartex" xmlns:cx7="http://schemas.microsoft.com/office/drawing/2016/5/13/chartex" xmlns:cx8="http://schemas.microsoft.com/office/drawing/2016/5/14/chartex" xmlns:mc="http://schemas.openxmlformats.org/markup-compatibility/2006" xmlns:aink="http://schemas.microsoft.com/office/drawing/2016/ink" xmlns:am3d="http://schemas.microsoft.com/office/drawing/2017/model3d" xmlns:o="urn:schemas-microsoft-com:office:office" xmlns:r="http://schemas.openxmlformats.org/officeDocument/2006/relationships" xmlns:m="http://schemas.openxmlformats.org/officeDocument/2006/math" xmlns:v="urn:schemas-microsoft-com:vml" xmlns:wp14="http://schemas.microsoft.com/office/word/2010/wordprocessingDrawing" xmlns:wp="http://schemas.openxmlformats.org/drawingml/2006/wordprocessingDrawing" xmlns:w10="urn:schemas-microsoft-com:office:word" xmlns:w="http://schemas.openxmlformats.org/wordprocessingml/2006/main" xmlns:w14="http://schemas.microsoft.com/office/word/2010/wordml" xmlns:w15="http://schemas.microsoft.com/office/word/2012/wordml" xmlns:w16cid="http://schemas.microsoft.com/office/word/2016/wordml/cid" xmlns:w16se="http://schemas.microsoft.com/office/word/2015/wordml/symex" xmlns:wpg="http://schemas.microsoft.com/office/word/2010/wordprocessingGroup" xmlns:wpi="http://schemas.microsoft.com/office/word/2010/wordprocessingInk" xmlns:wne="http://schemas.microsoft.com/office/word/2006/wordml" xmlns:wps="http://schemas.microsoft.com/office/word/2010/wordprocessingShape" mc:Ignorable="w14 w15 w16se w16cid wp14">
+<w:document xmlns:wpc="http://schemas.microsoft.com/office/word/2010/wordprocessingCanvas" xmlns:cx="http://schemas.microsoft.com/office/drawing/2014/chartex" xmlns:cx1="http://schemas.microsoft.com/office/drawing/2015/9/8/chartex" xmlns:cx2="http://schemas.microsoft.com/office/drawing/2015/10/21/chartex" xmlns:cx3="http://schemas.microsoft.com/office/drawing/2016/5/9/chartex" xmlns:cx4="http://schemas.microsoft.com/office/drawing/2016/5/10/chartex" xmlns:cx5="http://schemas.microsoft.com/office/drawing/2016/5/11/chartex" xmlns:cx6="http://schemas.microsoft.com/office/drawing/2016/5/12/chartex" xmlns:cx7="http://schemas.microsoft.com/office/drawing/2016/5/13/chartex" xmlns:cx8="http://schemas.microsoft.com/office/drawing/2016/5/14/chartex" xmlns:mc="http://schemas.openxmlformats.org/markup-compatibility/2006" xmlns:aink="http://schemas.microsoft.com/office/drawing/2016/ink" xmlns:am3d="http://schemas.microsoft.com/office/drawing/2017/model3d" xmlns:o="urn:schemas-microsoft-com:office:office" xmlns:r="http://schemas.openxmlformats.org/officeDocument/2006/relationships" xmlns:m="http://schemas.openxmlformats.org/officeDocument/2006/math" xmlns:v="urn:schemas-microsoft-com:vml" xmlns:wp14="http://schemas.microsoft.com/office/word/2010/wordprocessingDrawing" xmlns:wp="http://schemas.openxmlformats.org/drawingml/2006/wordprocessingDrawing" xmlns:w10="urn:schemas-microsoft-com:office:word" xmlns:w="http://schemas.openxmlformats.org/wordprocessingml/2006/main" xmlns:w14="http://schemas.microsoft.com/office/word/2010/wordml" xmlns:w15="http://schemas.microsoft.com/office/word/2012/wordml" xmlns:w16cex="http://schemas.microsoft.com/office/word/2018/wordml/cex" xmlns:w16cid="http://schemas.microsoft.com/office/word/2016/wordml/cid" xmlns:w16="http://schemas.microsoft.com/office/word/2018/wordml" xmlns:w16se="http://schemas.microsoft.com/office/word/2015/wordml/symex" xmlns:wpg="http://schemas.microsoft.com/office/word/2010/wordprocessingGroup" xmlns:wpi="http://schemas.microsoft.com/office/word/2010/wordprocessingInk" xmlns:wne="http://schemas.microsoft.com/office/word/2006/wordml" xmlns:wps="http://schemas.microsoft.com/office/word/2010/wordprocessingShape" mc:Ignorable="w14 w15 w16se w16cid w16 w16cex wp14">
   <w:body>
     <w:p>
       <w:pPr>
@@ -90,7 +90,27 @@
           <w:sz w:val="32"/>
           <w:szCs w:val="32"/>
         </w:rPr>
-        <w:t>If yore old you can remember</w:t>
+        <w:t xml:space="preserve">If </w:t>
+      </w:r>
+      <w:proofErr w:type="spellStart"/>
+      <w:r>
+        <w:rPr>
+          <w:b/>
+          <w:bCs/>
+          <w:sz w:val="32"/>
+          <w:szCs w:val="32"/>
+        </w:rPr>
+        <w:t>yore</w:t>
+      </w:r>
+      <w:proofErr w:type="spellEnd"/>
+      <w:r>
+        <w:rPr>
+          <w:b/>
+          <w:bCs/>
+          <w:sz w:val="32"/>
+          <w:szCs w:val="32"/>
+        </w:rPr>
+        <w:t xml:space="preserve"> old you can remember</w:t>
       </w:r>
     </w:p>
     <w:p>
@@ -173,8 +193,17 @@
           <w:sz w:val="32"/>
           <w:szCs w:val="32"/>
         </w:rPr>
-        <w:t>Install os</w:t>
-      </w:r>
+        <w:t xml:space="preserve">Install </w:t>
+      </w:r>
+      <w:proofErr w:type="spellStart"/>
+      <w:r>
+        <w:rPr>
+          <w:sz w:val="32"/>
+          <w:szCs w:val="32"/>
+        </w:rPr>
+        <w:t>os</w:t>
+      </w:r>
+      <w:proofErr w:type="spellEnd"/>
     </w:p>
     <w:p>
       <w:pPr>
@@ -274,14 +303,7 @@
           <w:sz w:val="24"/>
           <w:szCs w:val="24"/>
         </w:rPr>
-        <w:t>we get some high performance server and install hypervisor and segmented that in to 3</w:t>
-      </w:r>
-      <w:r>
-        <w:rPr>
-          <w:sz w:val="24"/>
-          <w:szCs w:val="24"/>
-        </w:rPr>
-        <w:t>.</w:t>
+        <w:t>we get some high performance server and install hypervisor and segmented that in to 3.</w:t>
       </w:r>
     </w:p>
     <w:p>
@@ -319,51 +341,179 @@
           <w:sz w:val="24"/>
           <w:szCs w:val="24"/>
         </w:rPr>
-        <w:t>So still we have some pain.If we want one moere server instance we have to install os and configure and lot more work.</w:t>
-      </w:r>
-      <w:r>
-        <w:rPr>
-          <w:sz w:val="24"/>
-          <w:szCs w:val="24"/>
-        </w:rPr>
-        <w:t xml:space="preserve">Yes we can have vm image and build on top of that </w:t>
-      </w:r>
-    </w:p>
-    <w:p>
-      <w:pPr>
-        <w:rPr>
-          <w:sz w:val="24"/>
-          <w:szCs w:val="24"/>
-        </w:rPr>
-      </w:pPr>
-      <w:r>
-        <w:rPr>
-          <w:sz w:val="24"/>
-          <w:szCs w:val="24"/>
-        </w:rPr>
-        <w:t>But its not the best solution.</w:t>
-      </w:r>
-      <w:r>
-        <w:rPr>
-          <w:sz w:val="24"/>
-          <w:szCs w:val="24"/>
-        </w:rPr>
-        <w:t>We have to done some configuration.</w:t>
-      </w:r>
-    </w:p>
-    <w:p>
-      <w:pPr>
-        <w:rPr>
-          <w:sz w:val="24"/>
-          <w:szCs w:val="24"/>
-        </w:rPr>
-      </w:pPr>
-      <w:r>
-        <w:rPr>
-          <w:sz w:val="24"/>
-          <w:szCs w:val="24"/>
-        </w:rPr>
-        <w:t>Bootup time in virtusal machine</w:t>
+        <w:t xml:space="preserve">So still we have some </w:t>
+      </w:r>
+      <w:proofErr w:type="spellStart"/>
+      <w:r>
+        <w:rPr>
+          <w:sz w:val="24"/>
+          <w:szCs w:val="24"/>
+        </w:rPr>
+        <w:t>pain.If</w:t>
+      </w:r>
+      <w:proofErr w:type="spellEnd"/>
+      <w:r>
+        <w:rPr>
+          <w:sz w:val="24"/>
+          <w:szCs w:val="24"/>
+        </w:rPr>
+        <w:t xml:space="preserve"> we want one </w:t>
+      </w:r>
+      <w:proofErr w:type="spellStart"/>
+      <w:r>
+        <w:rPr>
+          <w:sz w:val="24"/>
+          <w:szCs w:val="24"/>
+        </w:rPr>
+        <w:t>moere</w:t>
+      </w:r>
+      <w:proofErr w:type="spellEnd"/>
+      <w:r>
+        <w:rPr>
+          <w:sz w:val="24"/>
+          <w:szCs w:val="24"/>
+        </w:rPr>
+        <w:t xml:space="preserve"> server instance we have to install </w:t>
+      </w:r>
+      <w:proofErr w:type="spellStart"/>
+      <w:r>
+        <w:rPr>
+          <w:sz w:val="24"/>
+          <w:szCs w:val="24"/>
+        </w:rPr>
+        <w:t>os</w:t>
+      </w:r>
+      <w:proofErr w:type="spellEnd"/>
+      <w:r>
+        <w:rPr>
+          <w:sz w:val="24"/>
+          <w:szCs w:val="24"/>
+        </w:rPr>
+        <w:t xml:space="preserve"> and configure and lot more </w:t>
+      </w:r>
+      <w:proofErr w:type="spellStart"/>
+      <w:r>
+        <w:rPr>
+          <w:sz w:val="24"/>
+          <w:szCs w:val="24"/>
+        </w:rPr>
+        <w:t>work.</w:t>
+      </w:r>
+      <w:r>
+        <w:rPr>
+          <w:sz w:val="24"/>
+          <w:szCs w:val="24"/>
+        </w:rPr>
+        <w:t>Yes</w:t>
+      </w:r>
+      <w:proofErr w:type="spellEnd"/>
+      <w:r>
+        <w:rPr>
+          <w:sz w:val="24"/>
+          <w:szCs w:val="24"/>
+        </w:rPr>
+        <w:t xml:space="preserve"> we can have </w:t>
+      </w:r>
+      <w:proofErr w:type="spellStart"/>
+      <w:r>
+        <w:rPr>
+          <w:sz w:val="24"/>
+          <w:szCs w:val="24"/>
+        </w:rPr>
+        <w:t>vm</w:t>
+      </w:r>
+      <w:proofErr w:type="spellEnd"/>
+      <w:r>
+        <w:rPr>
+          <w:sz w:val="24"/>
+          <w:szCs w:val="24"/>
+        </w:rPr>
+        <w:t xml:space="preserve"> image and build on top of that </w:t>
+      </w:r>
+    </w:p>
+    <w:p>
+      <w:pPr>
+        <w:rPr>
+          <w:sz w:val="24"/>
+          <w:szCs w:val="24"/>
+        </w:rPr>
+      </w:pPr>
+      <w:r>
+        <w:rPr>
+          <w:sz w:val="24"/>
+          <w:szCs w:val="24"/>
+        </w:rPr>
+        <w:t xml:space="preserve">But </w:t>
+      </w:r>
+      <w:proofErr w:type="spellStart"/>
+      <w:r>
+        <w:rPr>
+          <w:sz w:val="24"/>
+          <w:szCs w:val="24"/>
+        </w:rPr>
+        <w:t>its</w:t>
+      </w:r>
+      <w:proofErr w:type="spellEnd"/>
+      <w:r>
+        <w:rPr>
+          <w:sz w:val="24"/>
+          <w:szCs w:val="24"/>
+        </w:rPr>
+        <w:t xml:space="preserve"> not the best </w:t>
+      </w:r>
+      <w:proofErr w:type="spellStart"/>
+      <w:r>
+        <w:rPr>
+          <w:sz w:val="24"/>
+          <w:szCs w:val="24"/>
+        </w:rPr>
+        <w:t>solution.</w:t>
+      </w:r>
+      <w:r>
+        <w:rPr>
+          <w:sz w:val="24"/>
+          <w:szCs w:val="24"/>
+        </w:rPr>
+        <w:t>We</w:t>
+      </w:r>
+      <w:proofErr w:type="spellEnd"/>
+      <w:r>
+        <w:rPr>
+          <w:sz w:val="24"/>
+          <w:szCs w:val="24"/>
+        </w:rPr>
+        <w:t xml:space="preserve"> have to done some configuration.</w:t>
+      </w:r>
+    </w:p>
+    <w:p>
+      <w:pPr>
+        <w:rPr>
+          <w:sz w:val="24"/>
+          <w:szCs w:val="24"/>
+        </w:rPr>
+      </w:pPr>
+      <w:r>
+        <w:rPr>
+          <w:sz w:val="24"/>
+          <w:szCs w:val="24"/>
+        </w:rPr>
+        <w:t xml:space="preserve">Bootup time in </w:t>
+      </w:r>
+      <w:proofErr w:type="spellStart"/>
+      <w:r>
+        <w:rPr>
+          <w:sz w:val="24"/>
+          <w:szCs w:val="24"/>
+        </w:rPr>
+        <w:t>virtusal</w:t>
+      </w:r>
+      <w:proofErr w:type="spellEnd"/>
+      <w:r>
+        <w:rPr>
+          <w:sz w:val="24"/>
+          <w:szCs w:val="24"/>
+        </w:rPr>
+        <w:t xml:space="preserve"> machine</w:t>
       </w:r>
     </w:p>
     <w:p>
@@ -534,7 +684,23 @@
           <w:sz w:val="24"/>
           <w:szCs w:val="24"/>
         </w:rPr>
-        <w:t>In this we install single os and run docker engine on top of it and</w:t>
+        <w:t xml:space="preserve">In this we install single </w:t>
+      </w:r>
+      <w:proofErr w:type="spellStart"/>
+      <w:r>
+        <w:rPr>
+          <w:sz w:val="24"/>
+          <w:szCs w:val="24"/>
+        </w:rPr>
+        <w:t>os</w:t>
+      </w:r>
+      <w:proofErr w:type="spellEnd"/>
+      <w:r>
+        <w:rPr>
+          <w:sz w:val="24"/>
+          <w:szCs w:val="24"/>
+        </w:rPr>
+        <w:t xml:space="preserve"> and run docker engine on top of it and</w:t>
       </w:r>
     </w:p>
     <w:p>
@@ -742,8 +908,19 @@
           <w:sz w:val="40"/>
           <w:szCs w:val="40"/>
         </w:rPr>
-        <w:t>Developed in go lang</w:t>
-      </w:r>
+        <w:t xml:space="preserve">Developed in go </w:t>
+      </w:r>
+      <w:proofErr w:type="spellStart"/>
+      <w:r>
+        <w:rPr>
+          <w:b/>
+          <w:bCs/>
+          <w:sz w:val="40"/>
+          <w:szCs w:val="40"/>
+        </w:rPr>
+        <w:t>lang</w:t>
+      </w:r>
+      <w:proofErr w:type="spellEnd"/>
     </w:p>
     <w:p>
       <w:pPr>
@@ -759,6 +936,7 @@
           <w:szCs w:val="40"/>
         </w:rPr>
       </w:pPr>
+      <w:proofErr w:type="spellStart"/>
       <w:r>
         <w:rPr>
           <w:b/>
@@ -768,6 +946,7 @@
         </w:rPr>
         <w:t>OpenSource</w:t>
       </w:r>
+      <w:proofErr w:type="spellEnd"/>
     </w:p>
     <w:p>
       <w:pPr>
@@ -783,14 +962,25 @@
           <w:szCs w:val="40"/>
         </w:rPr>
       </w:pPr>
-      <w:r>
-        <w:rPr>
-          <w:b/>
-          <w:bCs/>
-          <w:sz w:val="40"/>
-          <w:szCs w:val="40"/>
-        </w:rPr>
-        <w:t>Vm is hypervisor Docker is containers</w:t>
+      <w:proofErr w:type="spellStart"/>
+      <w:r>
+        <w:rPr>
+          <w:b/>
+          <w:bCs/>
+          <w:sz w:val="40"/>
+          <w:szCs w:val="40"/>
+        </w:rPr>
+        <w:t>Vm</w:t>
+      </w:r>
+      <w:proofErr w:type="spellEnd"/>
+      <w:r>
+        <w:rPr>
+          <w:b/>
+          <w:bCs/>
+          <w:sz w:val="40"/>
+          <w:szCs w:val="40"/>
+        </w:rPr>
+        <w:t xml:space="preserve"> is hypervisor Docker is containers</w:t>
       </w:r>
     </w:p>
     <w:p>
@@ -807,14 +997,25 @@
           <w:szCs w:val="40"/>
         </w:rPr>
       </w:pPr>
-      <w:r>
-        <w:rPr>
-          <w:b/>
-          <w:bCs/>
-          <w:sz w:val="40"/>
-          <w:szCs w:val="40"/>
-        </w:rPr>
-        <w:t>Os is always started so no need to start it again</w:t>
+      <w:proofErr w:type="spellStart"/>
+      <w:r>
+        <w:rPr>
+          <w:b/>
+          <w:bCs/>
+          <w:sz w:val="40"/>
+          <w:szCs w:val="40"/>
+        </w:rPr>
+        <w:t>Os</w:t>
+      </w:r>
+      <w:proofErr w:type="spellEnd"/>
+      <w:r>
+        <w:rPr>
+          <w:b/>
+          <w:bCs/>
+          <w:sz w:val="40"/>
+          <w:szCs w:val="40"/>
+        </w:rPr>
+        <w:t xml:space="preserve"> is always started so no need to start it again</w:t>
       </w:r>
     </w:p>
     <w:p>
@@ -940,7 +1141,23 @@
           <w:sz w:val="24"/>
           <w:szCs w:val="24"/>
         </w:rPr>
-        <w:t>There are repos and we can pull their docker images and costomize them and push our ones to there.</w:t>
+        <w:t xml:space="preserve">There are repos and we can pull their docker images and </w:t>
+      </w:r>
+      <w:proofErr w:type="spellStart"/>
+      <w:r>
+        <w:rPr>
+          <w:sz w:val="24"/>
+          <w:szCs w:val="24"/>
+        </w:rPr>
+        <w:t>costomize</w:t>
+      </w:r>
+      <w:proofErr w:type="spellEnd"/>
+      <w:r>
+        <w:rPr>
+          <w:sz w:val="24"/>
+          <w:szCs w:val="24"/>
+        </w:rPr>
+        <w:t xml:space="preserve"> them and push our ones to there.</w:t>
       </w:r>
     </w:p>
     <w:p>
@@ -999,17 +1216,7 @@
           <w:color w:val="222222"/>
           <w:shd w:val="clear" w:color="auto" w:fill="FFFFFF"/>
         </w:rPr>
-        <w:t>Docker Hub</w:t>
-      </w:r>
-      <w:r>
-        <w:rPr>
-          <w:rFonts w:ascii="Arial" w:hAnsi="Arial" w:cs="Arial"/>
-          <w:b/>
-          <w:bCs/>
-          <w:color w:val="222222"/>
-          <w:shd w:val="clear" w:color="auto" w:fill="FFFFFF"/>
-        </w:rPr>
-        <w:t xml:space="preserve"> ,Amazon</w:t>
+        <w:t>Docker Hub ,Amazon</w:t>
       </w:r>
     </w:p>
     <w:p>
@@ -1116,6 +1323,7 @@
           <w:shd w:val="clear" w:color="auto" w:fill="FFFFFF"/>
         </w:rPr>
       </w:pPr>
+      <w:proofErr w:type="spellStart"/>
       <w:r>
         <w:rPr>
           <w:rFonts w:ascii="Arial" w:hAnsi="Arial" w:cs="Arial"/>
@@ -1126,8 +1334,9 @@
           <w:szCs w:val="24"/>
           <w:shd w:val="clear" w:color="auto" w:fill="FFFFFF"/>
         </w:rPr>
-        <w:t>Oauth, http when push this containers orchestration manage these orchestraion ,Kurber</w:t>
-      </w:r>
+        <w:t>Oauth</w:t>
+      </w:r>
+      <w:proofErr w:type="spellEnd"/>
       <w:r>
         <w:rPr>
           <w:rFonts w:ascii="Arial" w:hAnsi="Arial" w:cs="Arial"/>
@@ -1138,7 +1347,71 @@
           <w:szCs w:val="24"/>
           <w:shd w:val="clear" w:color="auto" w:fill="FFFFFF"/>
         </w:rPr>
-        <w:t>net is a software we use to do this.</w:t>
+        <w:t xml:space="preserve">, http when push this containers orchestration manage these </w:t>
+      </w:r>
+      <w:proofErr w:type="spellStart"/>
+      <w:r>
+        <w:rPr>
+          <w:rFonts w:ascii="Arial" w:hAnsi="Arial" w:cs="Arial"/>
+          <w:b/>
+          <w:bCs/>
+          <w:color w:val="222222"/>
+          <w:sz w:val="24"/>
+          <w:szCs w:val="24"/>
+          <w:shd w:val="clear" w:color="auto" w:fill="FFFFFF"/>
+        </w:rPr>
+        <w:t>orchestraion</w:t>
+      </w:r>
+      <w:proofErr w:type="spellEnd"/>
+      <w:r>
+        <w:rPr>
+          <w:rFonts w:ascii="Arial" w:hAnsi="Arial" w:cs="Arial"/>
+          <w:b/>
+          <w:bCs/>
+          <w:color w:val="222222"/>
+          <w:sz w:val="24"/>
+          <w:szCs w:val="24"/>
+          <w:shd w:val="clear" w:color="auto" w:fill="FFFFFF"/>
+        </w:rPr>
+        <w:t xml:space="preserve"> ,</w:t>
+      </w:r>
+      <w:proofErr w:type="spellStart"/>
+      <w:r>
+        <w:rPr>
+          <w:rFonts w:ascii="Arial" w:hAnsi="Arial" w:cs="Arial"/>
+          <w:b/>
+          <w:bCs/>
+          <w:color w:val="222222"/>
+          <w:sz w:val="24"/>
+          <w:szCs w:val="24"/>
+          <w:shd w:val="clear" w:color="auto" w:fill="FFFFFF"/>
+        </w:rPr>
+        <w:t>Kurber</w:t>
+      </w:r>
+      <w:r>
+        <w:rPr>
+          <w:rFonts w:ascii="Arial" w:hAnsi="Arial" w:cs="Arial"/>
+          <w:b/>
+          <w:bCs/>
+          <w:color w:val="222222"/>
+          <w:sz w:val="24"/>
+          <w:szCs w:val="24"/>
+          <w:shd w:val="clear" w:color="auto" w:fill="FFFFFF"/>
+        </w:rPr>
+        <w:t>net</w:t>
+      </w:r>
+      <w:proofErr w:type="spellEnd"/>
+      <w:r>
+        <w:rPr>
+          <w:rFonts w:ascii="Arial" w:hAnsi="Arial" w:cs="Arial"/>
+          <w:b/>
+          <w:bCs/>
+          <w:color w:val="222222"/>
+          <w:sz w:val="24"/>
+          <w:szCs w:val="24"/>
+          <w:shd w:val="clear" w:color="auto" w:fill="FFFFFF"/>
+        </w:rPr>
+        <w:t xml:space="preserve"> is a software we use to do this.</w:t>
       </w:r>
     </w:p>
     <w:p>
@@ -1617,8 +1890,18 @@
           <w:color w:val="FFFFFF"/>
           <w:shd w:val="clear" w:color="auto" w:fill="555555"/>
         </w:rPr>
-        <w:t>docker search redis</w:t>
-      </w:r>
+        <w:t xml:space="preserve">docker search </w:t>
+      </w:r>
+      <w:proofErr w:type="spellStart"/>
+      <w:r>
+        <w:rPr>
+          <w:rFonts w:ascii="Consolas" w:eastAsia="Times New Roman" w:hAnsi="Consolas" w:cs="Courier New"/>
+          <w:color w:val="FFFFFF"/>
+          <w:shd w:val="clear" w:color="auto" w:fill="555555"/>
+        </w:rPr>
+        <w:t>redis</w:t>
+      </w:r>
+      <w:proofErr w:type="spellEnd"/>
       <w:r>
         <w:rPr>
           <w:rFonts w:ascii="Arial" w:eastAsia="Times New Roman" w:hAnsi="Arial" w:cs="Arial"/>
@@ -1690,6 +1973,7 @@
         </w:rPr>
         <w:t> Docker Image is called </w:t>
       </w:r>
+      <w:proofErr w:type="spellStart"/>
       <w:r>
         <w:rPr>
           <w:rFonts w:ascii="Arial" w:eastAsia="Times New Roman" w:hAnsi="Arial" w:cs="Arial"/>
@@ -1700,6 +1984,7 @@
         </w:rPr>
         <w:t>redis</w:t>
       </w:r>
+      <w:proofErr w:type="spellEnd"/>
       <w:r>
         <w:rPr>
           <w:rFonts w:ascii="Arial" w:eastAsia="Times New Roman" w:hAnsi="Arial" w:cs="Arial"/>
@@ -1872,8 +2157,18 @@
           <w:color w:val="FFFFFF"/>
           <w:shd w:val="clear" w:color="auto" w:fill="555555"/>
         </w:rPr>
-        <w:t>docker run -d redis</w:t>
-      </w:r>
+        <w:t xml:space="preserve">docker run -d </w:t>
+      </w:r>
+      <w:proofErr w:type="spellStart"/>
+      <w:r>
+        <w:rPr>
+          <w:rFonts w:ascii="Consolas" w:eastAsia="Times New Roman" w:hAnsi="Consolas" w:cs="Courier New"/>
+          <w:color w:val="FFFFFF"/>
+          <w:shd w:val="clear" w:color="auto" w:fill="555555"/>
+        </w:rPr>
+        <w:t>redis</w:t>
+      </w:r>
+      <w:proofErr w:type="spellEnd"/>
     </w:p>
     <w:p>
       <w:pPr>
@@ -1985,8 +2280,20 @@
           <w:szCs w:val="40"/>
           <w:u w:val="single"/>
         </w:rPr>
-        <w:t>docker run -d redis:latest</w:t>
-      </w:r>
+        <w:t xml:space="preserve">docker run -d </w:t>
+      </w:r>
+      <w:proofErr w:type="spellStart"/>
+      <w:r>
+        <w:rPr>
+          <w:b/>
+          <w:bCs/>
+          <w:sz w:val="40"/>
+          <w:szCs w:val="40"/>
+          <w:u w:val="single"/>
+        </w:rPr>
+        <w:t>redis:latest</w:t>
+      </w:r>
+      <w:proofErr w:type="spellEnd"/>
     </w:p>
     <w:p>
       <w:pPr>
@@ -2049,8 +2356,21 @@
           <w:szCs w:val="22"/>
           <w:shd w:val="clear" w:color="auto" w:fill="555555"/>
         </w:rPr>
-        <w:t>docker ps</w:t>
-      </w:r>
+        <w:t xml:space="preserve">docker </w:t>
+      </w:r>
+      <w:proofErr w:type="spellStart"/>
+      <w:r>
+        <w:rPr>
+          <w:rStyle w:val="HTMLCode"/>
+          <w:rFonts w:ascii="Consolas" w:hAnsi="Consolas"/>
+          <w:color w:val="FFFFFF"/>
+          <w:sz w:val="22"/>
+          <w:szCs w:val="22"/>
+          <w:shd w:val="clear" w:color="auto" w:fill="555555"/>
+        </w:rPr>
+        <w:t>ps</w:t>
+      </w:r>
+      <w:proofErr w:type="spellEnd"/>
       <w:r>
         <w:rPr>
           <w:rFonts w:ascii="Arial" w:hAnsi="Arial" w:cs="Arial"/>
@@ -2106,35 +2426,9 @@
           <w:szCs w:val="22"/>
           <w:shd w:val="clear" w:color="auto" w:fill="F5F2F0"/>
         </w:rPr>
-        <w:t>docker inspect &lt;friendly-name|container-id&gt;</w:t>
-      </w:r>
-      <w:r>
-        <w:rPr>
-          <w:rFonts w:ascii="Arial" w:hAnsi="Arial" w:cs="Arial"/>
-          <w:sz w:val="25"/>
-          <w:szCs w:val="25"/>
-        </w:rPr>
-        <w:t> provides more details about a running container, such as IP address.</w:t>
-      </w:r>
-    </w:p>
-    <w:p>
-      <w:pPr>
-        <w:pStyle w:val="NormalWeb"/>
-        <w:shd w:val="clear" w:color="auto" w:fill="FFFFFF"/>
-        <w:rPr>
-          <w:rFonts w:ascii="Arial" w:hAnsi="Arial" w:cs="Arial"/>
-          <w:sz w:val="25"/>
-          <w:szCs w:val="25"/>
-        </w:rPr>
-      </w:pPr>
-      <w:r>
-        <w:rPr>
-          <w:rFonts w:ascii="Arial" w:hAnsi="Arial" w:cs="Arial"/>
-          <w:sz w:val="25"/>
-          <w:szCs w:val="25"/>
-        </w:rPr>
-        <w:t>The command </w:t>
-      </w:r>
+        <w:t>docker inspect &lt;</w:t>
+      </w:r>
+      <w:proofErr w:type="spellStart"/>
       <w:r>
         <w:rPr>
           <w:rStyle w:val="HTMLCode"/>
@@ -2144,7 +2438,81 @@
           <w:szCs w:val="22"/>
           <w:shd w:val="clear" w:color="auto" w:fill="F5F2F0"/>
         </w:rPr>
-        <w:t>docker logs &lt;friendly-name|container-id&gt;</w:t>
+        <w:t>friendly-name|container-id</w:t>
+      </w:r>
+      <w:proofErr w:type="spellEnd"/>
+      <w:r>
+        <w:rPr>
+          <w:rStyle w:val="HTMLCode"/>
+          <w:rFonts w:ascii="Consolas" w:hAnsi="Consolas"/>
+          <w:color w:val="000000"/>
+          <w:sz w:val="22"/>
+          <w:szCs w:val="22"/>
+          <w:shd w:val="clear" w:color="auto" w:fill="F5F2F0"/>
+        </w:rPr>
+        <w:t>&gt;</w:t>
+      </w:r>
+      <w:r>
+        <w:rPr>
+          <w:rFonts w:ascii="Arial" w:hAnsi="Arial" w:cs="Arial"/>
+          <w:sz w:val="25"/>
+          <w:szCs w:val="25"/>
+        </w:rPr>
+        <w:t> provides more details about a running container, such as IP address.</w:t>
+      </w:r>
+    </w:p>
+    <w:p>
+      <w:pPr>
+        <w:pStyle w:val="NormalWeb"/>
+        <w:shd w:val="clear" w:color="auto" w:fill="FFFFFF"/>
+        <w:rPr>
+          <w:rFonts w:ascii="Arial" w:hAnsi="Arial" w:cs="Arial"/>
+          <w:sz w:val="25"/>
+          <w:szCs w:val="25"/>
+        </w:rPr>
+      </w:pPr>
+      <w:r>
+        <w:rPr>
+          <w:rFonts w:ascii="Arial" w:hAnsi="Arial" w:cs="Arial"/>
+          <w:sz w:val="25"/>
+          <w:szCs w:val="25"/>
+        </w:rPr>
+        <w:t>The command </w:t>
+      </w:r>
+      <w:r>
+        <w:rPr>
+          <w:rStyle w:val="HTMLCode"/>
+          <w:rFonts w:ascii="Consolas" w:hAnsi="Consolas"/>
+          <w:color w:val="000000"/>
+          <w:sz w:val="22"/>
+          <w:szCs w:val="22"/>
+          <w:shd w:val="clear" w:color="auto" w:fill="F5F2F0"/>
+        </w:rPr>
+        <w:t>docker logs &lt;</w:t>
+      </w:r>
+      <w:proofErr w:type="spellStart"/>
+      <w:r>
+        <w:rPr>
+          <w:rStyle w:val="HTMLCode"/>
+          <w:rFonts w:ascii="Consolas" w:hAnsi="Consolas"/>
+          <w:color w:val="000000"/>
+          <w:sz w:val="22"/>
+          <w:szCs w:val="22"/>
+          <w:shd w:val="clear" w:color="auto" w:fill="F5F2F0"/>
+        </w:rPr>
+        <w:t>friendly-name|container-id</w:t>
+      </w:r>
+      <w:proofErr w:type="spellEnd"/>
+      <w:r>
+        <w:rPr>
+          <w:rStyle w:val="HTMLCode"/>
+          <w:rFonts w:ascii="Consolas" w:hAnsi="Consolas"/>
+          <w:color w:val="000000"/>
+          <w:sz w:val="22"/>
+          <w:szCs w:val="22"/>
+          <w:shd w:val="clear" w:color="auto" w:fill="F5F2F0"/>
+        </w:rPr>
+        <w:t>&gt;</w:t>
       </w:r>
       <w:r>
         <w:rPr>
@@ -2528,6 +2896,7 @@
         </w:rPr>
         <w:t> in the background, with a name of </w:t>
       </w:r>
+      <w:proofErr w:type="spellStart"/>
       <w:r>
         <w:rPr>
           <w:rStyle w:val="Emphasis"/>
@@ -2537,6 +2906,7 @@
         </w:rPr>
         <w:t>redisHostPort</w:t>
       </w:r>
+      <w:proofErr w:type="spellEnd"/>
       <w:r>
         <w:rPr>
           <w:rFonts w:ascii="Arial" w:hAnsi="Arial" w:cs="Arial"/>
@@ -2571,247 +2941,9 @@
           <w:szCs w:val="22"/>
           <w:shd w:val="clear" w:color="auto" w:fill="555555"/>
         </w:rPr>
-        <w:t>docker run -d --name redisHostPort -p 6379:6379 redis:latest</w:t>
-      </w:r>
-    </w:p>
-    <w:p>
-      <w:pPr>
-        <w:pStyle w:val="Heading4"/>
-        <w:shd w:val="clear" w:color="auto" w:fill="FFFFFF"/>
-        <w:spacing w:before="0" w:beforeAutospacing="0" w:after="0" w:afterAutospacing="0" w:line="557" w:lineRule="atLeast"/>
-        <w:rPr>
-          <w:rFonts w:ascii="Arial" w:hAnsi="Arial" w:cs="Arial"/>
-          <w:color w:val="1C83A5"/>
-          <w:sz w:val="37"/>
-          <w:szCs w:val="37"/>
-        </w:rPr>
-      </w:pPr>
-      <w:r>
-        <w:rPr>
-          <w:rFonts w:ascii="Arial" w:hAnsi="Arial" w:cs="Arial"/>
-          <w:color w:val="1C83A5"/>
-          <w:sz w:val="37"/>
-          <w:szCs w:val="37"/>
-        </w:rPr>
-        <w:t>Protip</w:t>
-      </w:r>
-    </w:p>
-    <w:p>
-      <w:pPr>
-        <w:pStyle w:val="NormalWeb"/>
-        <w:shd w:val="clear" w:color="auto" w:fill="FFFFFF"/>
-        <w:rPr>
-          <w:rFonts w:ascii="Arial" w:hAnsi="Arial" w:cs="Arial"/>
-          <w:sz w:val="25"/>
-          <w:szCs w:val="25"/>
-        </w:rPr>
-      </w:pPr>
-      <w:r>
-        <w:rPr>
-          <w:rFonts w:ascii="Arial" w:hAnsi="Arial" w:cs="Arial"/>
-          <w:sz w:val="25"/>
-          <w:szCs w:val="25"/>
-        </w:rPr>
-        <w:t>By default, the port on the host is mapped to 0.0.0.0, which means all IP addresses. You can specify a particular IP address when you define the port mapping, for example, </w:t>
-      </w:r>
-      <w:r>
-        <w:rPr>
-          <w:rStyle w:val="Emphasis"/>
-          <w:rFonts w:ascii="Arial" w:hAnsi="Arial" w:cs="Arial"/>
-          <w:sz w:val="25"/>
-          <w:szCs w:val="25"/>
-        </w:rPr>
-        <w:t>-p 127.0.0.1:6379:6379</w:t>
-      </w:r>
-    </w:p>
-    <w:p>
-      <w:pPr>
-        <w:rPr>
-          <w:b/>
-          <w:bCs/>
-          <w:sz w:val="40"/>
-          <w:szCs w:val="40"/>
-          <w:u w:val="single"/>
-        </w:rPr>
-      </w:pPr>
-    </w:p>
-    <w:p>
-      <w:pPr>
-        <w:rPr>
-          <w:b/>
-          <w:bCs/>
-          <w:sz w:val="40"/>
-          <w:szCs w:val="40"/>
-          <w:u w:val="single"/>
-        </w:rPr>
-      </w:pPr>
-    </w:p>
-    <w:p>
-      <w:pPr>
-        <w:rPr>
-          <w:b/>
-          <w:bCs/>
-          <w:sz w:val="40"/>
-          <w:szCs w:val="40"/>
-          <w:u w:val="single"/>
-        </w:rPr>
-      </w:pPr>
-    </w:p>
-    <w:p>
-      <w:pPr>
-        <w:rPr>
-          <w:b/>
-          <w:bCs/>
-          <w:sz w:val="40"/>
-          <w:szCs w:val="40"/>
-          <w:u w:val="single"/>
-        </w:rPr>
-      </w:pPr>
-    </w:p>
-    <w:p>
-      <w:pPr>
-        <w:rPr>
-          <w:b/>
-          <w:bCs/>
-          <w:sz w:val="40"/>
-          <w:szCs w:val="40"/>
-          <w:u w:val="single"/>
-        </w:rPr>
-      </w:pPr>
-    </w:p>
-    <w:p>
-      <w:pPr>
-        <w:pStyle w:val="Heading4"/>
-        <w:shd w:val="clear" w:color="auto" w:fill="FFFFFF"/>
-        <w:spacing w:before="0" w:beforeAutospacing="0" w:after="0" w:afterAutospacing="0" w:line="495" w:lineRule="atLeast"/>
-        <w:rPr>
-          <w:rFonts w:ascii="Arial" w:hAnsi="Arial" w:cs="Arial"/>
-          <w:color w:val="1C83A5"/>
-          <w:sz w:val="50"/>
-          <w:szCs w:val="50"/>
-        </w:rPr>
-      </w:pPr>
-      <w:r>
-        <w:rPr>
-          <w:rFonts w:ascii="Arial" w:hAnsi="Arial" w:cs="Arial"/>
-          <w:color w:val="1C83A5"/>
-          <w:sz w:val="50"/>
-          <w:szCs w:val="50"/>
-        </w:rPr>
-        <w:lastRenderedPageBreak/>
-        <w:t>Step 4 - Accessing Redis</w:t>
-      </w:r>
-    </w:p>
-    <w:p>
-      <w:pPr>
-        <w:pStyle w:val="NormalWeb"/>
-        <w:shd w:val="clear" w:color="auto" w:fill="FFFFFF"/>
-        <w:rPr>
-          <w:rFonts w:ascii="Arial" w:hAnsi="Arial" w:cs="Arial"/>
-          <w:sz w:val="25"/>
-          <w:szCs w:val="25"/>
-        </w:rPr>
-      </w:pPr>
-      <w:r>
-        <w:rPr>
-          <w:rFonts w:ascii="Arial" w:hAnsi="Arial" w:cs="Arial"/>
-          <w:sz w:val="25"/>
-          <w:szCs w:val="25"/>
-        </w:rPr>
-        <w:t>The problem with running processes on a fixed port is that you can only run one instance. Jane would prefer to run multiple </w:t>
-      </w:r>
-      <w:r>
-        <w:rPr>
-          <w:rStyle w:val="Emphasis"/>
-          <w:rFonts w:ascii="Arial" w:hAnsi="Arial" w:cs="Arial"/>
-          <w:sz w:val="25"/>
-          <w:szCs w:val="25"/>
-        </w:rPr>
-        <w:t>Redis</w:t>
-      </w:r>
-      <w:r>
-        <w:rPr>
-          <w:rFonts w:ascii="Arial" w:hAnsi="Arial" w:cs="Arial"/>
-          <w:sz w:val="25"/>
-          <w:szCs w:val="25"/>
-        </w:rPr>
-        <w:t> instances and configure the application depending on which port Redis is running on.</w:t>
-      </w:r>
-    </w:p>
-    <w:p>
-      <w:pPr>
-        <w:pStyle w:val="Heading4"/>
-        <w:shd w:val="clear" w:color="auto" w:fill="FFFFFF"/>
-        <w:spacing w:before="0" w:beforeAutospacing="0" w:after="0" w:afterAutospacing="0" w:line="557" w:lineRule="atLeast"/>
-        <w:rPr>
-          <w:rFonts w:ascii="Arial" w:hAnsi="Arial" w:cs="Arial"/>
-          <w:color w:val="1C83A5"/>
-          <w:sz w:val="37"/>
-          <w:szCs w:val="37"/>
-        </w:rPr>
-      </w:pPr>
-      <w:r>
-        <w:rPr>
-          <w:rFonts w:ascii="Arial" w:hAnsi="Arial" w:cs="Arial"/>
-          <w:color w:val="1C83A5"/>
-          <w:sz w:val="37"/>
-          <w:szCs w:val="37"/>
-        </w:rPr>
-        <w:t>Task</w:t>
-      </w:r>
-    </w:p>
-    <w:p>
-      <w:pPr>
-        <w:pStyle w:val="NormalWeb"/>
-        <w:shd w:val="clear" w:color="auto" w:fill="FFFFFF"/>
-        <w:rPr>
-          <w:rFonts w:ascii="Arial" w:hAnsi="Arial" w:cs="Arial"/>
-          <w:sz w:val="25"/>
-          <w:szCs w:val="25"/>
-        </w:rPr>
-      </w:pPr>
-      <w:r>
-        <w:rPr>
-          <w:rFonts w:ascii="Arial" w:hAnsi="Arial" w:cs="Arial"/>
-          <w:sz w:val="25"/>
-          <w:szCs w:val="25"/>
-        </w:rPr>
-        <w:t>After experimenting, Jane discovers that just using the option </w:t>
-      </w:r>
-      <w:r>
-        <w:rPr>
-          <w:rStyle w:val="Emphasis"/>
-          <w:rFonts w:ascii="Arial" w:hAnsi="Arial" w:cs="Arial"/>
-          <w:sz w:val="25"/>
-          <w:szCs w:val="25"/>
-        </w:rPr>
-        <w:t>-p 6379</w:t>
-      </w:r>
-      <w:r>
-        <w:rPr>
-          <w:rFonts w:ascii="Arial" w:hAnsi="Arial" w:cs="Arial"/>
-          <w:sz w:val="25"/>
-          <w:szCs w:val="25"/>
-        </w:rPr>
-        <w:t> enables her to expose </w:t>
-      </w:r>
-      <w:r>
-        <w:rPr>
-          <w:rStyle w:val="Emphasis"/>
-          <w:rFonts w:ascii="Arial" w:hAnsi="Arial" w:cs="Arial"/>
-          <w:sz w:val="25"/>
-          <w:szCs w:val="25"/>
-        </w:rPr>
-        <w:t>Redis</w:t>
-      </w:r>
-      <w:r>
-        <w:rPr>
-          <w:rFonts w:ascii="Arial" w:hAnsi="Arial" w:cs="Arial"/>
-          <w:sz w:val="25"/>
-          <w:szCs w:val="25"/>
-        </w:rPr>
-        <w:t> but on a randomly available port. She decides to test her theory using </w:t>
-      </w:r>
+        <w:t xml:space="preserve">docker run -d --name </w:t>
+      </w:r>
+      <w:proofErr w:type="spellStart"/>
       <w:r>
         <w:rPr>
           <w:rStyle w:val="HTMLCode"/>
@@ -2821,27 +2953,9 @@
           <w:szCs w:val="22"/>
           <w:shd w:val="clear" w:color="auto" w:fill="555555"/>
         </w:rPr>
-        <w:t>docker run -d --name redisDynamic -p 6379 redis:latest</w:t>
-      </w:r>
-    </w:p>
-    <w:p>
-      <w:pPr>
-        <w:pStyle w:val="NormalWeb"/>
-        <w:shd w:val="clear" w:color="auto" w:fill="FFFFFF"/>
-        <w:rPr>
-          <w:rFonts w:ascii="Arial" w:hAnsi="Arial" w:cs="Arial"/>
-          <w:sz w:val="25"/>
-          <w:szCs w:val="25"/>
-        </w:rPr>
-      </w:pPr>
-      <w:r>
-        <w:rPr>
-          <w:rFonts w:ascii="Arial" w:hAnsi="Arial" w:cs="Arial"/>
-          <w:sz w:val="25"/>
-          <w:szCs w:val="25"/>
-        </w:rPr>
-        <w:t>While this works, she now doesn't know which port has been assigned. Thankfully, this is discovered via </w:t>
-      </w:r>
+        <w:t>redisHostPort</w:t>
+      </w:r>
+      <w:proofErr w:type="spellEnd"/>
       <w:r>
         <w:rPr>
           <w:rStyle w:val="HTMLCode"/>
@@ -2851,27 +2965,9 @@
           <w:szCs w:val="22"/>
           <w:shd w:val="clear" w:color="auto" w:fill="555555"/>
         </w:rPr>
-        <w:t>docker port redisDynamic 6379</w:t>
-      </w:r>
-    </w:p>
-    <w:p>
-      <w:pPr>
-        <w:pStyle w:val="NormalWeb"/>
-        <w:shd w:val="clear" w:color="auto" w:fill="FFFFFF"/>
-        <w:rPr>
-          <w:rFonts w:ascii="Arial" w:hAnsi="Arial" w:cs="Arial"/>
-          <w:sz w:val="25"/>
-          <w:szCs w:val="25"/>
-        </w:rPr>
-      </w:pPr>
-      <w:r>
-        <w:rPr>
-          <w:rFonts w:ascii="Arial" w:hAnsi="Arial" w:cs="Arial"/>
-          <w:sz w:val="25"/>
-          <w:szCs w:val="25"/>
-        </w:rPr>
-        <w:t>Jane also finds that listing the containers displays the port mapping information, </w:t>
-      </w:r>
+        <w:t xml:space="preserve"> -p 6379:6379 </w:t>
+      </w:r>
+      <w:proofErr w:type="spellStart"/>
       <w:r>
         <w:rPr>
           <w:rStyle w:val="HTMLCode"/>
@@ -2881,7 +2977,60 @@
           <w:szCs w:val="22"/>
           <w:shd w:val="clear" w:color="auto" w:fill="555555"/>
         </w:rPr>
-        <w:t>docker ps</w:t>
+        <w:t>redis:latest</w:t>
+      </w:r>
+      <w:proofErr w:type="spellEnd"/>
+    </w:p>
+    <w:p>
+      <w:pPr>
+        <w:pStyle w:val="Heading4"/>
+        <w:shd w:val="clear" w:color="auto" w:fill="FFFFFF"/>
+        <w:spacing w:before="0" w:beforeAutospacing="0" w:after="0" w:afterAutospacing="0" w:line="557" w:lineRule="atLeast"/>
+        <w:rPr>
+          <w:rFonts w:ascii="Arial" w:hAnsi="Arial" w:cs="Arial"/>
+          <w:color w:val="1C83A5"/>
+          <w:sz w:val="37"/>
+          <w:szCs w:val="37"/>
+        </w:rPr>
+      </w:pPr>
+      <w:proofErr w:type="spellStart"/>
+      <w:r>
+        <w:rPr>
+          <w:rFonts w:ascii="Arial" w:hAnsi="Arial" w:cs="Arial"/>
+          <w:color w:val="1C83A5"/>
+          <w:sz w:val="37"/>
+          <w:szCs w:val="37"/>
+        </w:rPr>
+        <w:t>Protip</w:t>
+      </w:r>
+      <w:proofErr w:type="spellEnd"/>
+    </w:p>
+    <w:p>
+      <w:pPr>
+        <w:pStyle w:val="NormalWeb"/>
+        <w:shd w:val="clear" w:color="auto" w:fill="FFFFFF"/>
+        <w:rPr>
+          <w:rFonts w:ascii="Arial" w:hAnsi="Arial" w:cs="Arial"/>
+          <w:sz w:val="25"/>
+          <w:szCs w:val="25"/>
+        </w:rPr>
+      </w:pPr>
+      <w:r>
+        <w:rPr>
+          <w:rFonts w:ascii="Arial" w:hAnsi="Arial" w:cs="Arial"/>
+          <w:sz w:val="25"/>
+          <w:szCs w:val="25"/>
+        </w:rPr>
+        <w:t>By default, the port on the host is mapped to 0.0.0.0, which means all IP addresses. You can specify a particular IP address when you define the port mapping, for example, </w:t>
+      </w:r>
+      <w:r>
+        <w:rPr>
+          <w:rStyle w:val="Emphasis"/>
+          <w:rFonts w:ascii="Arial" w:hAnsi="Arial" w:cs="Arial"/>
+          <w:sz w:val="25"/>
+          <w:szCs w:val="25"/>
+        </w:rPr>
+        <w:t>-p 127.0.0.1:6379:6379</w:t>
       </w:r>
     </w:p>
     <w:p>
@@ -2941,68 +3090,11 @@
     </w:p>
     <w:p>
       <w:pPr>
-        <w:rPr>
-          <w:b/>
-          <w:bCs/>
-          <w:sz w:val="40"/>
-          <w:szCs w:val="40"/>
-          <w:u w:val="single"/>
-        </w:rPr>
-      </w:pPr>
-    </w:p>
-    <w:p>
-      <w:pPr>
-        <w:rPr>
-          <w:b/>
-          <w:bCs/>
-          <w:sz w:val="40"/>
-          <w:szCs w:val="40"/>
-          <w:u w:val="single"/>
-        </w:rPr>
-      </w:pPr>
-    </w:p>
-    <w:p>
-      <w:pPr>
-        <w:rPr>
-          <w:b/>
-          <w:bCs/>
-          <w:sz w:val="40"/>
-          <w:szCs w:val="40"/>
-          <w:u w:val="single"/>
-        </w:rPr>
-      </w:pPr>
-    </w:p>
-    <w:p>
-      <w:pPr>
-        <w:rPr>
-          <w:b/>
-          <w:bCs/>
-          <w:sz w:val="40"/>
-          <w:szCs w:val="40"/>
-          <w:u w:val="single"/>
-        </w:rPr>
-      </w:pPr>
-    </w:p>
-    <w:p>
-      <w:pPr>
-        <w:rPr>
-          <w:b/>
-          <w:bCs/>
-          <w:sz w:val="40"/>
-          <w:szCs w:val="40"/>
-          <w:u w:val="single"/>
-        </w:rPr>
-      </w:pPr>
-    </w:p>
-    <w:p>
-      <w:pPr>
-        <w:shd w:val="clear" w:color="auto" w:fill="FFFFFF"/>
-        <w:spacing w:after="0" w:line="495" w:lineRule="atLeast"/>
-        <w:outlineLvl w:val="3"/>
-        <w:rPr>
-          <w:rFonts w:ascii="Arial" w:eastAsia="Times New Roman" w:hAnsi="Arial" w:cs="Arial"/>
-          <w:b/>
-          <w:bCs/>
+        <w:pStyle w:val="Heading4"/>
+        <w:shd w:val="clear" w:color="auto" w:fill="FFFFFF"/>
+        <w:spacing w:before="0" w:beforeAutospacing="0" w:after="0" w:afterAutospacing="0" w:line="495" w:lineRule="atLeast"/>
+        <w:rPr>
+          <w:rFonts w:ascii="Arial" w:hAnsi="Arial" w:cs="Arial"/>
           <w:color w:val="1C83A5"/>
           <w:sz w:val="50"/>
           <w:szCs w:val="50"/>
@@ -3010,14 +3102,405 @@
       </w:pPr>
       <w:r>
         <w:rPr>
-          <w:rFonts w:ascii="Arial" w:eastAsia="Times New Roman" w:hAnsi="Arial" w:cs="Arial"/>
-          <w:b/>
-          <w:bCs/>
+          <w:rFonts w:ascii="Arial" w:hAnsi="Arial" w:cs="Arial"/>
           <w:color w:val="1C83A5"/>
           <w:sz w:val="50"/>
           <w:szCs w:val="50"/>
         </w:rPr>
         <w:lastRenderedPageBreak/>
+        <w:t>Step 4 - Accessing Redis</w:t>
+      </w:r>
+    </w:p>
+    <w:p>
+      <w:pPr>
+        <w:pStyle w:val="NormalWeb"/>
+        <w:shd w:val="clear" w:color="auto" w:fill="FFFFFF"/>
+        <w:rPr>
+          <w:rFonts w:ascii="Arial" w:hAnsi="Arial" w:cs="Arial"/>
+          <w:sz w:val="25"/>
+          <w:szCs w:val="25"/>
+        </w:rPr>
+      </w:pPr>
+      <w:r>
+        <w:rPr>
+          <w:rFonts w:ascii="Arial" w:hAnsi="Arial" w:cs="Arial"/>
+          <w:sz w:val="25"/>
+          <w:szCs w:val="25"/>
+        </w:rPr>
+        <w:t>The problem with running processes on a fixed port is that you can only run one instance. Jane would prefer to run multiple </w:t>
+      </w:r>
+      <w:r>
+        <w:rPr>
+          <w:rStyle w:val="Emphasis"/>
+          <w:rFonts w:ascii="Arial" w:hAnsi="Arial" w:cs="Arial"/>
+          <w:sz w:val="25"/>
+          <w:szCs w:val="25"/>
+        </w:rPr>
+        <w:t>Redis</w:t>
+      </w:r>
+      <w:r>
+        <w:rPr>
+          <w:rFonts w:ascii="Arial" w:hAnsi="Arial" w:cs="Arial"/>
+          <w:sz w:val="25"/>
+          <w:szCs w:val="25"/>
+        </w:rPr>
+        <w:t> instances and configure the application depending on which port Redis is running on.</w:t>
+      </w:r>
+    </w:p>
+    <w:p>
+      <w:pPr>
+        <w:pStyle w:val="Heading4"/>
+        <w:shd w:val="clear" w:color="auto" w:fill="FFFFFF"/>
+        <w:spacing w:before="0" w:beforeAutospacing="0" w:after="0" w:afterAutospacing="0" w:line="557" w:lineRule="atLeast"/>
+        <w:rPr>
+          <w:rFonts w:ascii="Arial" w:hAnsi="Arial" w:cs="Arial"/>
+          <w:color w:val="1C83A5"/>
+          <w:sz w:val="37"/>
+          <w:szCs w:val="37"/>
+        </w:rPr>
+      </w:pPr>
+      <w:r>
+        <w:rPr>
+          <w:rFonts w:ascii="Arial" w:hAnsi="Arial" w:cs="Arial"/>
+          <w:color w:val="1C83A5"/>
+          <w:sz w:val="37"/>
+          <w:szCs w:val="37"/>
+        </w:rPr>
+        <w:t>Task</w:t>
+      </w:r>
+    </w:p>
+    <w:p>
+      <w:pPr>
+        <w:pStyle w:val="NormalWeb"/>
+        <w:shd w:val="clear" w:color="auto" w:fill="FFFFFF"/>
+        <w:rPr>
+          <w:rFonts w:ascii="Arial" w:hAnsi="Arial" w:cs="Arial"/>
+          <w:sz w:val="25"/>
+          <w:szCs w:val="25"/>
+        </w:rPr>
+      </w:pPr>
+      <w:r>
+        <w:rPr>
+          <w:rFonts w:ascii="Arial" w:hAnsi="Arial" w:cs="Arial"/>
+          <w:sz w:val="25"/>
+          <w:szCs w:val="25"/>
+        </w:rPr>
+        <w:t>After experimenting, Jane discovers that just using the option </w:t>
+      </w:r>
+      <w:r>
+        <w:rPr>
+          <w:rStyle w:val="Emphasis"/>
+          <w:rFonts w:ascii="Arial" w:hAnsi="Arial" w:cs="Arial"/>
+          <w:sz w:val="25"/>
+          <w:szCs w:val="25"/>
+        </w:rPr>
+        <w:t>-p 6379</w:t>
+      </w:r>
+      <w:r>
+        <w:rPr>
+          <w:rFonts w:ascii="Arial" w:hAnsi="Arial" w:cs="Arial"/>
+          <w:sz w:val="25"/>
+          <w:szCs w:val="25"/>
+        </w:rPr>
+        <w:t> enables her to expose </w:t>
+      </w:r>
+      <w:r>
+        <w:rPr>
+          <w:rStyle w:val="Emphasis"/>
+          <w:rFonts w:ascii="Arial" w:hAnsi="Arial" w:cs="Arial"/>
+          <w:sz w:val="25"/>
+          <w:szCs w:val="25"/>
+        </w:rPr>
+        <w:t>Redis</w:t>
+      </w:r>
+      <w:r>
+        <w:rPr>
+          <w:rFonts w:ascii="Arial" w:hAnsi="Arial" w:cs="Arial"/>
+          <w:sz w:val="25"/>
+          <w:szCs w:val="25"/>
+        </w:rPr>
+        <w:t> but on a randomly available port. She decides to test her theory using </w:t>
+      </w:r>
+      <w:r>
+        <w:rPr>
+          <w:rStyle w:val="HTMLCode"/>
+          <w:rFonts w:ascii="Consolas" w:hAnsi="Consolas"/>
+          <w:color w:val="FFFFFF"/>
+          <w:sz w:val="22"/>
+          <w:szCs w:val="22"/>
+          <w:shd w:val="clear" w:color="auto" w:fill="555555"/>
+        </w:rPr>
+        <w:t xml:space="preserve">docker run -d --name </w:t>
+      </w:r>
+      <w:proofErr w:type="spellStart"/>
+      <w:r>
+        <w:rPr>
+          <w:rStyle w:val="HTMLCode"/>
+          <w:rFonts w:ascii="Consolas" w:hAnsi="Consolas"/>
+          <w:color w:val="FFFFFF"/>
+          <w:sz w:val="22"/>
+          <w:szCs w:val="22"/>
+          <w:shd w:val="clear" w:color="auto" w:fill="555555"/>
+        </w:rPr>
+        <w:t>redisDynamic</w:t>
+      </w:r>
+      <w:proofErr w:type="spellEnd"/>
+      <w:r>
+        <w:rPr>
+          <w:rStyle w:val="HTMLCode"/>
+          <w:rFonts w:ascii="Consolas" w:hAnsi="Consolas"/>
+          <w:color w:val="FFFFFF"/>
+          <w:sz w:val="22"/>
+          <w:szCs w:val="22"/>
+          <w:shd w:val="clear" w:color="auto" w:fill="555555"/>
+        </w:rPr>
+        <w:t xml:space="preserve"> -p 6379 </w:t>
+      </w:r>
+      <w:proofErr w:type="spellStart"/>
+      <w:r>
+        <w:rPr>
+          <w:rStyle w:val="HTMLCode"/>
+          <w:rFonts w:ascii="Consolas" w:hAnsi="Consolas"/>
+          <w:color w:val="FFFFFF"/>
+          <w:sz w:val="22"/>
+          <w:szCs w:val="22"/>
+          <w:shd w:val="clear" w:color="auto" w:fill="555555"/>
+        </w:rPr>
+        <w:t>redis:latest</w:t>
+      </w:r>
+      <w:proofErr w:type="spellEnd"/>
+    </w:p>
+    <w:p>
+      <w:pPr>
+        <w:pStyle w:val="NormalWeb"/>
+        <w:shd w:val="clear" w:color="auto" w:fill="FFFFFF"/>
+        <w:rPr>
+          <w:rFonts w:ascii="Arial" w:hAnsi="Arial" w:cs="Arial"/>
+          <w:sz w:val="25"/>
+          <w:szCs w:val="25"/>
+        </w:rPr>
+      </w:pPr>
+      <w:r>
+        <w:rPr>
+          <w:rFonts w:ascii="Arial" w:hAnsi="Arial" w:cs="Arial"/>
+          <w:sz w:val="25"/>
+          <w:szCs w:val="25"/>
+        </w:rPr>
+        <w:t>While this works, she now doesn't know which port has been assigned. Thankfully, this is discovered via </w:t>
+      </w:r>
+      <w:r>
+        <w:rPr>
+          <w:rStyle w:val="HTMLCode"/>
+          <w:rFonts w:ascii="Consolas" w:hAnsi="Consolas"/>
+          <w:color w:val="FFFFFF"/>
+          <w:sz w:val="22"/>
+          <w:szCs w:val="22"/>
+          <w:shd w:val="clear" w:color="auto" w:fill="555555"/>
+        </w:rPr>
+        <w:t xml:space="preserve">docker port </w:t>
+      </w:r>
+      <w:proofErr w:type="spellStart"/>
+      <w:r>
+        <w:rPr>
+          <w:rStyle w:val="HTMLCode"/>
+          <w:rFonts w:ascii="Consolas" w:hAnsi="Consolas"/>
+          <w:color w:val="FFFFFF"/>
+          <w:sz w:val="22"/>
+          <w:szCs w:val="22"/>
+          <w:shd w:val="clear" w:color="auto" w:fill="555555"/>
+        </w:rPr>
+        <w:t>redisDynamic</w:t>
+      </w:r>
+      <w:proofErr w:type="spellEnd"/>
+      <w:r>
+        <w:rPr>
+          <w:rStyle w:val="HTMLCode"/>
+          <w:rFonts w:ascii="Consolas" w:hAnsi="Consolas"/>
+          <w:color w:val="FFFFFF"/>
+          <w:sz w:val="22"/>
+          <w:szCs w:val="22"/>
+          <w:shd w:val="clear" w:color="auto" w:fill="555555"/>
+        </w:rPr>
+        <w:t xml:space="preserve"> 6379</w:t>
+      </w:r>
+    </w:p>
+    <w:p>
+      <w:pPr>
+        <w:pStyle w:val="NormalWeb"/>
+        <w:shd w:val="clear" w:color="auto" w:fill="FFFFFF"/>
+        <w:rPr>
+          <w:rFonts w:ascii="Arial" w:hAnsi="Arial" w:cs="Arial"/>
+          <w:sz w:val="25"/>
+          <w:szCs w:val="25"/>
+        </w:rPr>
+      </w:pPr>
+      <w:r>
+        <w:rPr>
+          <w:rFonts w:ascii="Arial" w:hAnsi="Arial" w:cs="Arial"/>
+          <w:sz w:val="25"/>
+          <w:szCs w:val="25"/>
+        </w:rPr>
+        <w:t>Jane also finds that listing the containers displays the port mapping information, </w:t>
+      </w:r>
+      <w:r>
+        <w:rPr>
+          <w:rStyle w:val="HTMLCode"/>
+          <w:rFonts w:ascii="Consolas" w:hAnsi="Consolas"/>
+          <w:color w:val="FFFFFF"/>
+          <w:sz w:val="22"/>
+          <w:szCs w:val="22"/>
+          <w:shd w:val="clear" w:color="auto" w:fill="555555"/>
+        </w:rPr>
+        <w:t xml:space="preserve">docker </w:t>
+      </w:r>
+      <w:proofErr w:type="spellStart"/>
+      <w:r>
+        <w:rPr>
+          <w:rStyle w:val="HTMLCode"/>
+          <w:rFonts w:ascii="Consolas" w:hAnsi="Consolas"/>
+          <w:color w:val="FFFFFF"/>
+          <w:sz w:val="22"/>
+          <w:szCs w:val="22"/>
+          <w:shd w:val="clear" w:color="auto" w:fill="555555"/>
+        </w:rPr>
+        <w:t>ps</w:t>
+      </w:r>
+      <w:proofErr w:type="spellEnd"/>
+    </w:p>
+    <w:p>
+      <w:pPr>
+        <w:rPr>
+          <w:b/>
+          <w:bCs/>
+          <w:sz w:val="40"/>
+          <w:szCs w:val="40"/>
+          <w:u w:val="single"/>
+        </w:rPr>
+      </w:pPr>
+    </w:p>
+    <w:p>
+      <w:pPr>
+        <w:rPr>
+          <w:b/>
+          <w:bCs/>
+          <w:sz w:val="40"/>
+          <w:szCs w:val="40"/>
+          <w:u w:val="single"/>
+        </w:rPr>
+      </w:pPr>
+    </w:p>
+    <w:p>
+      <w:pPr>
+        <w:rPr>
+          <w:b/>
+          <w:bCs/>
+          <w:sz w:val="40"/>
+          <w:szCs w:val="40"/>
+          <w:u w:val="single"/>
+        </w:rPr>
+      </w:pPr>
+    </w:p>
+    <w:p>
+      <w:pPr>
+        <w:rPr>
+          <w:b/>
+          <w:bCs/>
+          <w:sz w:val="40"/>
+          <w:szCs w:val="40"/>
+          <w:u w:val="single"/>
+        </w:rPr>
+      </w:pPr>
+    </w:p>
+    <w:p>
+      <w:pPr>
+        <w:rPr>
+          <w:b/>
+          <w:bCs/>
+          <w:sz w:val="40"/>
+          <w:szCs w:val="40"/>
+          <w:u w:val="single"/>
+        </w:rPr>
+      </w:pPr>
+    </w:p>
+    <w:p>
+      <w:pPr>
+        <w:rPr>
+          <w:b/>
+          <w:bCs/>
+          <w:sz w:val="40"/>
+          <w:szCs w:val="40"/>
+          <w:u w:val="single"/>
+        </w:rPr>
+      </w:pPr>
+    </w:p>
+    <w:p>
+      <w:pPr>
+        <w:rPr>
+          <w:b/>
+          <w:bCs/>
+          <w:sz w:val="40"/>
+          <w:szCs w:val="40"/>
+          <w:u w:val="single"/>
+        </w:rPr>
+      </w:pPr>
+    </w:p>
+    <w:p>
+      <w:pPr>
+        <w:rPr>
+          <w:b/>
+          <w:bCs/>
+          <w:sz w:val="40"/>
+          <w:szCs w:val="40"/>
+          <w:u w:val="single"/>
+        </w:rPr>
+      </w:pPr>
+    </w:p>
+    <w:p>
+      <w:pPr>
+        <w:rPr>
+          <w:b/>
+          <w:bCs/>
+          <w:sz w:val="40"/>
+          <w:szCs w:val="40"/>
+          <w:u w:val="single"/>
+        </w:rPr>
+      </w:pPr>
+    </w:p>
+    <w:p>
+      <w:pPr>
+        <w:rPr>
+          <w:b/>
+          <w:bCs/>
+          <w:sz w:val="40"/>
+          <w:szCs w:val="40"/>
+          <w:u w:val="single"/>
+        </w:rPr>
+      </w:pPr>
+    </w:p>
+    <w:p>
+      <w:pPr>
+        <w:shd w:val="clear" w:color="auto" w:fill="FFFFFF"/>
+        <w:spacing w:after="0" w:line="495" w:lineRule="atLeast"/>
+        <w:outlineLvl w:val="3"/>
+        <w:rPr>
+          <w:rFonts w:ascii="Arial" w:eastAsia="Times New Roman" w:hAnsi="Arial" w:cs="Arial"/>
+          <w:b/>
+          <w:bCs/>
+          <w:color w:val="1C83A5"/>
+          <w:sz w:val="50"/>
+          <w:szCs w:val="50"/>
+        </w:rPr>
+      </w:pPr>
+      <w:r>
+        <w:rPr>
+          <w:rFonts w:ascii="Arial" w:eastAsia="Times New Roman" w:hAnsi="Arial" w:cs="Arial"/>
+          <w:b/>
+          <w:bCs/>
+          <w:color w:val="1C83A5"/>
+          <w:sz w:val="50"/>
+          <w:szCs w:val="50"/>
+        </w:rPr>
+        <w:lastRenderedPageBreak/>
         <w:t>Step 5 - Persisting Data</w:t>
       </w:r>
     </w:p>
@@ -3037,7 +3520,25 @@
           <w:sz w:val="25"/>
           <w:szCs w:val="25"/>
         </w:rPr>
-        <w:t>After working with containers for a few days, Jane realises that the data stored keeps being removed when she deletes and re-creates a container. Jane needs the data to be persisted and reused when she recreates a container.</w:t>
+        <w:t xml:space="preserve">After working with containers for a few days, Jane </w:t>
+      </w:r>
+      <w:proofErr w:type="spellStart"/>
+      <w:r>
+        <w:rPr>
+          <w:rFonts w:ascii="Arial" w:eastAsia="Times New Roman" w:hAnsi="Arial" w:cs="Arial"/>
+          <w:sz w:val="25"/>
+          <w:szCs w:val="25"/>
+        </w:rPr>
+        <w:t>realises</w:t>
+      </w:r>
+      <w:proofErr w:type="spellEnd"/>
+      <w:r>
+        <w:rPr>
+          <w:rFonts w:ascii="Arial" w:eastAsia="Times New Roman" w:hAnsi="Arial" w:cs="Arial"/>
+          <w:sz w:val="25"/>
+          <w:szCs w:val="25"/>
+        </w:rPr>
+        <w:t xml:space="preserve"> that the data stored keeps being removed when she deletes and re-creates a container. Jane needs the data to be persisted and reused when she recreates a container.</w:t>
       </w:r>
     </w:p>
     <w:p>
@@ -3066,7 +3567,51 @@
           <w:sz w:val="25"/>
           <w:szCs w:val="25"/>
         </w:rPr>
-        <w:t>-v &lt;host-dir&gt;:&lt;container-dir&gt;</w:t>
+        <w:t>-v &lt;host-</w:t>
+      </w:r>
+      <w:proofErr w:type="spellStart"/>
+      <w:r>
+        <w:rPr>
+          <w:rFonts w:ascii="Arial" w:eastAsia="Times New Roman" w:hAnsi="Arial" w:cs="Arial"/>
+          <w:i/>
+          <w:iCs/>
+          <w:sz w:val="25"/>
+          <w:szCs w:val="25"/>
+        </w:rPr>
+        <w:t>dir</w:t>
+      </w:r>
+      <w:proofErr w:type="spellEnd"/>
+      <w:r>
+        <w:rPr>
+          <w:rFonts w:ascii="Arial" w:eastAsia="Times New Roman" w:hAnsi="Arial" w:cs="Arial"/>
+          <w:i/>
+          <w:iCs/>
+          <w:sz w:val="25"/>
+          <w:szCs w:val="25"/>
+        </w:rPr>
+        <w:t>&gt;:&lt;container-</w:t>
+      </w:r>
+      <w:proofErr w:type="spellStart"/>
+      <w:r>
+        <w:rPr>
+          <w:rFonts w:ascii="Arial" w:eastAsia="Times New Roman" w:hAnsi="Arial" w:cs="Arial"/>
+          <w:i/>
+          <w:iCs/>
+          <w:sz w:val="25"/>
+          <w:szCs w:val="25"/>
+        </w:rPr>
+        <w:t>dir</w:t>
+      </w:r>
+      <w:proofErr w:type="spellEnd"/>
+      <w:r>
+        <w:rPr>
+          <w:rFonts w:ascii="Arial" w:eastAsia="Times New Roman" w:hAnsi="Arial" w:cs="Arial"/>
+          <w:i/>
+          <w:iCs/>
+          <w:sz w:val="25"/>
+          <w:szCs w:val="25"/>
+        </w:rPr>
+        <w:t>&gt;</w:t>
       </w:r>
       <w:r>
         <w:rPr>
@@ -3168,8 +3713,20 @@
           <w:sz w:val="25"/>
           <w:szCs w:val="25"/>
         </w:rPr>
-        <w:t>/opt/docker/data/redis</w:t>
-      </w:r>
+        <w:t>/opt/docker/data/</w:t>
+      </w:r>
+      <w:proofErr w:type="spellStart"/>
+      <w:r>
+        <w:rPr>
+          <w:rFonts w:ascii="Arial" w:eastAsia="Times New Roman" w:hAnsi="Arial" w:cs="Arial"/>
+          <w:i/>
+          <w:iCs/>
+          <w:sz w:val="25"/>
+          <w:szCs w:val="25"/>
+        </w:rPr>
+        <w:t>redis</w:t>
+      </w:r>
+      <w:proofErr w:type="spellEnd"/>
       <w:r>
         <w:rPr>
           <w:rFonts w:ascii="Arial" w:eastAsia="Times New Roman" w:hAnsi="Arial" w:cs="Arial"/>
@@ -3203,8 +3760,54 @@
           <w:color w:val="FFFFFF"/>
           <w:shd w:val="clear" w:color="auto" w:fill="555555"/>
         </w:rPr>
-        <w:t>docker run -d --name redisMapped -v /opt/docker/data/redis:/data redis</w:t>
-      </w:r>
+        <w:t xml:space="preserve">docker run -d --name </w:t>
+      </w:r>
+      <w:proofErr w:type="spellStart"/>
+      <w:r>
+        <w:rPr>
+          <w:rFonts w:ascii="Consolas" w:eastAsia="Times New Roman" w:hAnsi="Consolas" w:cs="Courier New"/>
+          <w:color w:val="FFFFFF"/>
+          <w:shd w:val="clear" w:color="auto" w:fill="555555"/>
+        </w:rPr>
+        <w:t>redisMapped</w:t>
+      </w:r>
+      <w:proofErr w:type="spellEnd"/>
+      <w:r>
+        <w:rPr>
+          <w:rFonts w:ascii="Consolas" w:eastAsia="Times New Roman" w:hAnsi="Consolas" w:cs="Courier New"/>
+          <w:color w:val="FFFFFF"/>
+          <w:shd w:val="clear" w:color="auto" w:fill="555555"/>
+        </w:rPr>
+        <w:t xml:space="preserve"> -v /opt/docker/data/</w:t>
+      </w:r>
+      <w:proofErr w:type="spellStart"/>
+      <w:r>
+        <w:rPr>
+          <w:rFonts w:ascii="Consolas" w:eastAsia="Times New Roman" w:hAnsi="Consolas" w:cs="Courier New"/>
+          <w:color w:val="FFFFFF"/>
+          <w:shd w:val="clear" w:color="auto" w:fill="555555"/>
+        </w:rPr>
+        <w:t>redis</w:t>
+      </w:r>
+      <w:proofErr w:type="spellEnd"/>
+      <w:r>
+        <w:rPr>
+          <w:rFonts w:ascii="Consolas" w:eastAsia="Times New Roman" w:hAnsi="Consolas" w:cs="Courier New"/>
+          <w:color w:val="FFFFFF"/>
+          <w:shd w:val="clear" w:color="auto" w:fill="555555"/>
+        </w:rPr>
+        <w:t xml:space="preserve">:/data </w:t>
+      </w:r>
+      <w:proofErr w:type="spellStart"/>
+      <w:r>
+        <w:rPr>
+          <w:rFonts w:ascii="Consolas" w:eastAsia="Times New Roman" w:hAnsi="Consolas" w:cs="Courier New"/>
+          <w:color w:val="FFFFFF"/>
+          <w:shd w:val="clear" w:color="auto" w:fill="555555"/>
+        </w:rPr>
+        <w:t>redis</w:t>
+      </w:r>
+      <w:proofErr w:type="spellEnd"/>
     </w:p>
     <w:p>
       <w:pPr>
@@ -3220,6 +3823,7 @@
           <w:szCs w:val="37"/>
         </w:rPr>
       </w:pPr>
+      <w:proofErr w:type="spellStart"/>
       <w:r>
         <w:rPr>
           <w:rFonts w:ascii="Arial" w:eastAsia="Times New Roman" w:hAnsi="Arial" w:cs="Arial"/>
@@ -3231,6 +3835,7 @@
         </w:rPr>
         <w:t>Protip</w:t>
       </w:r>
+      <w:proofErr w:type="spellEnd"/>
     </w:p>
     <w:p>
       <w:pPr>
@@ -3303,8 +3908,45 @@
           <w:szCs w:val="22"/>
           <w:shd w:val="clear" w:color="auto" w:fill="555555"/>
         </w:rPr>
-        <w:t>docker run -d --name redisMapped -v "$PWD/data":/data redis</w:t>
-      </w:r>
+        <w:t xml:space="preserve">docker run -d --name </w:t>
+      </w:r>
+      <w:proofErr w:type="spellStart"/>
+      <w:r>
+        <w:rPr>
+          <w:rStyle w:val="HTMLCode"/>
+          <w:rFonts w:ascii="Consolas" w:hAnsi="Consolas"/>
+          <w:color w:val="FFFFFF"/>
+          <w:sz w:val="22"/>
+          <w:szCs w:val="22"/>
+          <w:shd w:val="clear" w:color="auto" w:fill="555555"/>
+        </w:rPr>
+        <w:t>redisMapped</w:t>
+      </w:r>
+      <w:proofErr w:type="spellEnd"/>
+      <w:r>
+        <w:rPr>
+          <w:rStyle w:val="HTMLCode"/>
+          <w:rFonts w:ascii="Consolas" w:hAnsi="Consolas"/>
+          <w:color w:val="FFFFFF"/>
+          <w:sz w:val="22"/>
+          <w:szCs w:val="22"/>
+          <w:shd w:val="clear" w:color="auto" w:fill="555555"/>
+        </w:rPr>
+        <w:t xml:space="preserve"> -v "$PWD/data":/data </w:t>
+      </w:r>
+      <w:proofErr w:type="spellStart"/>
+      <w:r>
+        <w:rPr>
+          <w:rStyle w:val="HTMLCode"/>
+          <w:rFonts w:ascii="Consolas" w:hAnsi="Consolas"/>
+          <w:color w:val="FFFFFF"/>
+          <w:sz w:val="22"/>
+          <w:szCs w:val="22"/>
+          <w:shd w:val="clear" w:color="auto" w:fill="555555"/>
+        </w:rPr>
+        <w:t>redis</w:t>
+      </w:r>
+      <w:proofErr w:type="spellEnd"/>
     </w:p>
     <w:p>
       <w:pPr>
@@ -3384,6 +4026,7 @@
         </w:rPr>
         <w:t>Jane has been working with Redis as a background process. Jane wonders how containers work with foreground processes, such as </w:t>
       </w:r>
+      <w:proofErr w:type="spellStart"/>
       <w:r>
         <w:rPr>
           <w:rFonts w:ascii="Arial" w:eastAsia="Times New Roman" w:hAnsi="Arial" w:cs="Arial"/>
@@ -3394,6 +4037,7 @@
         </w:rPr>
         <w:t>ps</w:t>
       </w:r>
+      <w:proofErr w:type="spellEnd"/>
       <w:r>
         <w:rPr>
           <w:rFonts w:ascii="Arial" w:eastAsia="Times New Roman" w:hAnsi="Arial" w:cs="Arial"/>
@@ -3555,8 +4199,18 @@
           <w:color w:val="FFFFFF"/>
           <w:shd w:val="clear" w:color="auto" w:fill="555555"/>
         </w:rPr>
-        <w:t>docker run ubuntu ps</w:t>
-      </w:r>
+        <w:t xml:space="preserve">docker run ubuntu </w:t>
+      </w:r>
+      <w:proofErr w:type="spellStart"/>
+      <w:r>
+        <w:rPr>
+          <w:rFonts w:ascii="Consolas" w:eastAsia="Times New Roman" w:hAnsi="Consolas" w:cs="Courier New"/>
+          <w:color w:val="FFFFFF"/>
+          <w:shd w:val="clear" w:color="auto" w:fill="555555"/>
+        </w:rPr>
+        <w:t>ps</w:t>
+      </w:r>
+      <w:proofErr w:type="spellEnd"/>
       <w:r>
         <w:rPr>
           <w:rFonts w:ascii="Arial" w:eastAsia="Times New Roman" w:hAnsi="Arial" w:cs="Arial"/>
@@ -3565,6 +4219,7 @@
         </w:rPr>
         <w:t> launches an Ubuntu container and executes the command </w:t>
       </w:r>
+      <w:proofErr w:type="spellStart"/>
       <w:r>
         <w:rPr>
           <w:rFonts w:ascii="Arial" w:eastAsia="Times New Roman" w:hAnsi="Arial" w:cs="Arial"/>
@@ -3575,6 +4230,7 @@
         </w:rPr>
         <w:t>ps</w:t>
       </w:r>
+      <w:proofErr w:type="spellEnd"/>
       <w:r>
         <w:rPr>
           <w:rFonts w:ascii="Arial" w:eastAsia="Times New Roman" w:hAnsi="Arial" w:cs="Arial"/>
@@ -3797,8 +4453,19 @@
           <w:sz w:val="50"/>
           <w:szCs w:val="50"/>
         </w:rPr>
-        <w:t>Step 1 - Create Dockerfile</w:t>
-      </w:r>
+        <w:t xml:space="preserve">Step 1 - Create </w:t>
+      </w:r>
+      <w:proofErr w:type="spellStart"/>
+      <w:r>
+        <w:rPr>
+          <w:rFonts w:ascii="Arial" w:hAnsi="Arial" w:cs="Arial"/>
+          <w:color w:val="1C83A5"/>
+          <w:sz w:val="50"/>
+          <w:szCs w:val="50"/>
+        </w:rPr>
+        <w:t>Dockerfile</w:t>
+      </w:r>
+      <w:proofErr w:type="spellEnd"/>
     </w:p>
     <w:p>
       <w:pPr>
@@ -3835,7 +4502,61 @@
           <w:sz w:val="25"/>
           <w:szCs w:val="25"/>
         </w:rPr>
-        <w:t>This base image is defined as an instruction in the Dockerfile. Docker Images are built based on the contents of a Dockerfile. The Dockerfile is a list of instructions describing how to deploy your application.</w:t>
+        <w:t xml:space="preserve">This base image is defined as an instruction in the </w:t>
+      </w:r>
+      <w:proofErr w:type="spellStart"/>
+      <w:r>
+        <w:rPr>
+          <w:rFonts w:ascii="Arial" w:hAnsi="Arial" w:cs="Arial"/>
+          <w:sz w:val="25"/>
+          <w:szCs w:val="25"/>
+        </w:rPr>
+        <w:t>Dockerfile</w:t>
+      </w:r>
+      <w:proofErr w:type="spellEnd"/>
+      <w:r>
+        <w:rPr>
+          <w:rFonts w:ascii="Arial" w:hAnsi="Arial" w:cs="Arial"/>
+          <w:sz w:val="25"/>
+          <w:szCs w:val="25"/>
+        </w:rPr>
+        <w:t xml:space="preserve">. Docker Images are built based on the contents of a </w:t>
+      </w:r>
+      <w:proofErr w:type="spellStart"/>
+      <w:r>
+        <w:rPr>
+          <w:rFonts w:ascii="Arial" w:hAnsi="Arial" w:cs="Arial"/>
+          <w:sz w:val="25"/>
+          <w:szCs w:val="25"/>
+        </w:rPr>
+        <w:t>Dockerfile</w:t>
+      </w:r>
+      <w:proofErr w:type="spellEnd"/>
+      <w:r>
+        <w:rPr>
+          <w:rFonts w:ascii="Arial" w:hAnsi="Arial" w:cs="Arial"/>
+          <w:sz w:val="25"/>
+          <w:szCs w:val="25"/>
+        </w:rPr>
+        <w:t xml:space="preserve">. The </w:t>
+      </w:r>
+      <w:proofErr w:type="spellStart"/>
+      <w:r>
+        <w:rPr>
+          <w:rFonts w:ascii="Arial" w:hAnsi="Arial" w:cs="Arial"/>
+          <w:sz w:val="25"/>
+          <w:szCs w:val="25"/>
+        </w:rPr>
+        <w:t>Dockerfile</w:t>
+      </w:r>
+      <w:proofErr w:type="spellEnd"/>
+      <w:r>
+        <w:rPr>
+          <w:rFonts w:ascii="Arial" w:hAnsi="Arial" w:cs="Arial"/>
+          <w:sz w:val="25"/>
+          <w:szCs w:val="25"/>
+        </w:rPr>
+        <w:t xml:space="preserve"> is a list of instructions describing how to deploy your application.</w:t>
       </w:r>
     </w:p>
     <w:p>
@@ -3897,6 +4618,7 @@
         </w:rPr>
         <w:t>Create your </w:t>
       </w:r>
+      <w:proofErr w:type="spellStart"/>
       <w:r>
         <w:rPr>
           <w:rStyle w:val="Emphasis"/>
@@ -3906,6 +4628,7 @@
         </w:rPr>
         <w:t>Dockerfile</w:t>
       </w:r>
+      <w:proofErr w:type="spellEnd"/>
       <w:r>
         <w:rPr>
           <w:rFonts w:ascii="Arial" w:hAnsi="Arial" w:cs="Arial"/>
@@ -3944,15 +4667,44 @@
           <w:bdr w:val="single" w:sz="6" w:space="0" w:color="CCCCCC" w:frame="1"/>
           <w:shd w:val="clear" w:color="auto" w:fill="F5F5F5"/>
         </w:rPr>
-        <w:t xml:space="preserve"> to Editor</w:t>
-      </w:r>
+        <w:t xml:space="preserve"> to </w:t>
+      </w:r>
+      <w:proofErr w:type="spellStart"/>
       <w:r>
         <w:rPr>
           <w:rStyle w:val="bash"/>
           <w:color w:val="383A42"/>
-        </w:rPr>
-        <w:t>FROM nginx:alpine</w:t>
-      </w:r>
+          <w:sz w:val="15"/>
+          <w:szCs w:val="15"/>
+          <w:bdr w:val="single" w:sz="6" w:space="0" w:color="CCCCCC" w:frame="1"/>
+          <w:shd w:val="clear" w:color="auto" w:fill="F5F5F5"/>
+        </w:rPr>
+        <w:t>Editor</w:t>
+      </w:r>
+      <w:r>
+        <w:rPr>
+          <w:rStyle w:val="bash"/>
+          <w:color w:val="383A42"/>
+        </w:rPr>
+        <w:t>FROM</w:t>
+      </w:r>
+      <w:proofErr w:type="spellEnd"/>
+      <w:r>
+        <w:rPr>
+          <w:rStyle w:val="bash"/>
+          <w:color w:val="383A42"/>
+        </w:rPr>
+        <w:t xml:space="preserve"> </w:t>
+      </w:r>
+      <w:proofErr w:type="spellStart"/>
+      <w:r>
+        <w:rPr>
+          <w:rStyle w:val="bash"/>
+          <w:color w:val="383A42"/>
+        </w:rPr>
+        <w:t>nginx:alpine</w:t>
+      </w:r>
+      <w:proofErr w:type="spellEnd"/>
     </w:p>
     <w:p>
       <w:pPr>
@@ -3975,7 +4727,39 @@
           <w:rStyle w:val="bash"/>
           <w:color w:val="383A42"/>
         </w:rPr>
-        <w:t xml:space="preserve"> . /usr/share/nginx/html</w:t>
+        <w:t xml:space="preserve"> . /</w:t>
+      </w:r>
+      <w:proofErr w:type="spellStart"/>
+      <w:r>
+        <w:rPr>
+          <w:rStyle w:val="bash"/>
+          <w:color w:val="383A42"/>
+        </w:rPr>
+        <w:t>usr</w:t>
+      </w:r>
+      <w:proofErr w:type="spellEnd"/>
+      <w:r>
+        <w:rPr>
+          <w:rStyle w:val="bash"/>
+          <w:color w:val="383A42"/>
+        </w:rPr>
+        <w:t>/share/</w:t>
+      </w:r>
+      <w:proofErr w:type="spellStart"/>
+      <w:r>
+        <w:rPr>
+          <w:rStyle w:val="bash"/>
+          <w:color w:val="383A42"/>
+        </w:rPr>
+        <w:t>nginx</w:t>
+      </w:r>
+      <w:proofErr w:type="spellEnd"/>
+      <w:r>
+        <w:rPr>
+          <w:rStyle w:val="bash"/>
+          <w:color w:val="383A42"/>
+        </w:rPr>
+        <w:t>/html</w:t>
       </w:r>
     </w:p>
     <w:p>
@@ -4113,7 +4897,25 @@
           <w:sz w:val="25"/>
           <w:szCs w:val="25"/>
         </w:rPr>
-        <w:t>The Dockerfile is used by the Docker CLI </w:t>
+        <w:t xml:space="preserve">The </w:t>
+      </w:r>
+      <w:proofErr w:type="spellStart"/>
+      <w:r>
+        <w:rPr>
+          <w:rFonts w:ascii="Arial" w:hAnsi="Arial" w:cs="Arial"/>
+          <w:sz w:val="25"/>
+          <w:szCs w:val="25"/>
+        </w:rPr>
+        <w:t>Dockerfile</w:t>
+      </w:r>
+      <w:proofErr w:type="spellEnd"/>
+      <w:r>
+        <w:rPr>
+          <w:rFonts w:ascii="Arial" w:hAnsi="Arial" w:cs="Arial"/>
+          <w:sz w:val="25"/>
+          <w:szCs w:val="25"/>
+        </w:rPr>
+        <w:t xml:space="preserve"> is used by the Docker CLI </w:t>
       </w:r>
       <w:r>
         <w:rPr>
@@ -4147,7 +4949,25 @@
           <w:sz w:val="25"/>
           <w:szCs w:val="25"/>
         </w:rPr>
-        <w:t> command executes each instruction within the Dockerfile. The result is a built Docker Image that can be launched and run your configured app.</w:t>
+        <w:t xml:space="preserve"> command executes each instruction within the </w:t>
+      </w:r>
+      <w:proofErr w:type="spellStart"/>
+      <w:r>
+        <w:rPr>
+          <w:rFonts w:ascii="Arial" w:hAnsi="Arial" w:cs="Arial"/>
+          <w:sz w:val="25"/>
+          <w:szCs w:val="25"/>
+        </w:rPr>
+        <w:t>Dockerfile</w:t>
+      </w:r>
+      <w:proofErr w:type="spellEnd"/>
+      <w:r>
+        <w:rPr>
+          <w:rFonts w:ascii="Arial" w:hAnsi="Arial" w:cs="Arial"/>
+          <w:sz w:val="25"/>
+          <w:szCs w:val="25"/>
+        </w:rPr>
+        <w:t>. The result is a built Docker Image that can be launched and run your configured app.</w:t>
       </w:r>
     </w:p>
     <w:p>
@@ -4588,8 +5408,6 @@
           <w:szCs w:val="25"/>
         </w:rPr>
       </w:pPr>
-      <w:bookmarkStart w:id="0" w:name="_GoBack"/>
-      <w:bookmarkEnd w:id="0"/>
       <w:r>
         <w:rPr>
           <w:rFonts w:ascii="Arial" w:hAnsi="Arial" w:cs="Arial"/>
@@ -4598,6 +5416,454 @@
         </w:rPr>
         <w:t>You now have a static HTML website being served by Nginx.</w:t>
       </w:r>
+    </w:p>
+    <w:p>
+      <w:pPr>
+        <w:pStyle w:val="NormalWeb"/>
+        <w:shd w:val="clear" w:color="auto" w:fill="FFFFFF"/>
+        <w:rPr>
+          <w:rFonts w:ascii="Arial" w:hAnsi="Arial" w:cs="Arial"/>
+          <w:sz w:val="25"/>
+          <w:szCs w:val="25"/>
+        </w:rPr>
+      </w:pPr>
+    </w:p>
+    <w:p>
+      <w:pPr>
+        <w:pStyle w:val="NormalWeb"/>
+        <w:shd w:val="clear" w:color="auto" w:fill="FFFFFF"/>
+        <w:rPr>
+          <w:rFonts w:ascii="Arial" w:hAnsi="Arial" w:cs="Arial"/>
+          <w:sz w:val="25"/>
+          <w:szCs w:val="25"/>
+        </w:rPr>
+      </w:pPr>
+    </w:p>
+    <w:p>
+      <w:pPr>
+        <w:pStyle w:val="NormalWeb"/>
+        <w:shd w:val="clear" w:color="auto" w:fill="FFFFFF"/>
+        <w:rPr>
+          <w:rFonts w:ascii="Arial" w:hAnsi="Arial" w:cs="Arial"/>
+          <w:sz w:val="25"/>
+          <w:szCs w:val="25"/>
+        </w:rPr>
+      </w:pPr>
+    </w:p>
+    <w:p>
+      <w:pPr>
+        <w:pStyle w:val="NormalWeb"/>
+        <w:shd w:val="clear" w:color="auto" w:fill="FFFFFF"/>
+        <w:rPr>
+          <w:rFonts w:ascii="Arial" w:hAnsi="Arial" w:cs="Arial"/>
+          <w:sz w:val="25"/>
+          <w:szCs w:val="25"/>
+        </w:rPr>
+      </w:pPr>
+    </w:p>
+    <w:p>
+      <w:pPr>
+        <w:pStyle w:val="NormalWeb"/>
+        <w:shd w:val="clear" w:color="auto" w:fill="FFFFFF"/>
+        <w:rPr>
+          <w:rFonts w:ascii="Arial" w:hAnsi="Arial" w:cs="Arial"/>
+          <w:sz w:val="25"/>
+          <w:szCs w:val="25"/>
+        </w:rPr>
+      </w:pPr>
+    </w:p>
+    <w:p>
+      <w:pPr>
+        <w:pStyle w:val="NormalWeb"/>
+        <w:shd w:val="clear" w:color="auto" w:fill="FFFFFF"/>
+        <w:rPr>
+          <w:rFonts w:ascii="Arial" w:hAnsi="Arial" w:cs="Arial"/>
+          <w:sz w:val="25"/>
+          <w:szCs w:val="25"/>
+        </w:rPr>
+      </w:pPr>
+    </w:p>
+    <w:p>
+      <w:pPr>
+        <w:pStyle w:val="NormalWeb"/>
+        <w:shd w:val="clear" w:color="auto" w:fill="FFFFFF"/>
+        <w:rPr>
+          <w:rFonts w:ascii="Arial" w:hAnsi="Arial" w:cs="Arial"/>
+          <w:sz w:val="25"/>
+          <w:szCs w:val="25"/>
+        </w:rPr>
+      </w:pPr>
+    </w:p>
+    <w:p>
+      <w:pPr>
+        <w:pStyle w:val="NormalWeb"/>
+        <w:shd w:val="clear" w:color="auto" w:fill="FFFFFF"/>
+        <w:rPr>
+          <w:rFonts w:ascii="Arial" w:hAnsi="Arial" w:cs="Arial"/>
+          <w:sz w:val="25"/>
+          <w:szCs w:val="25"/>
+        </w:rPr>
+      </w:pPr>
+    </w:p>
+    <w:p>
+      <w:pPr>
+        <w:pStyle w:val="NormalWeb"/>
+        <w:shd w:val="clear" w:color="auto" w:fill="FFFFFF"/>
+        <w:rPr>
+          <w:rFonts w:ascii="Arial" w:hAnsi="Arial" w:cs="Arial"/>
+          <w:sz w:val="25"/>
+          <w:szCs w:val="25"/>
+        </w:rPr>
+      </w:pPr>
+    </w:p>
+    <w:p>
+      <w:pPr>
+        <w:pStyle w:val="NormalWeb"/>
+        <w:shd w:val="clear" w:color="auto" w:fill="FFFFFF"/>
+        <w:rPr>
+          <w:rFonts w:ascii="Arial" w:hAnsi="Arial" w:cs="Arial"/>
+          <w:sz w:val="25"/>
+          <w:szCs w:val="25"/>
+        </w:rPr>
+      </w:pPr>
+    </w:p>
+    <w:p>
+      <w:pPr>
+        <w:pStyle w:val="NormalWeb"/>
+        <w:shd w:val="clear" w:color="auto" w:fill="FFFFFF"/>
+        <w:rPr>
+          <w:rFonts w:ascii="Arial" w:hAnsi="Arial" w:cs="Arial"/>
+          <w:sz w:val="25"/>
+          <w:szCs w:val="25"/>
+        </w:rPr>
+      </w:pPr>
+    </w:p>
+    <w:p>
+      <w:pPr>
+        <w:pStyle w:val="NormalWeb"/>
+        <w:shd w:val="clear" w:color="auto" w:fill="FFFFFF"/>
+        <w:rPr>
+          <w:rFonts w:ascii="Arial" w:hAnsi="Arial" w:cs="Arial"/>
+          <w:sz w:val="25"/>
+          <w:szCs w:val="25"/>
+        </w:rPr>
+      </w:pPr>
+    </w:p>
+    <w:p>
+      <w:pPr>
+        <w:pStyle w:val="NormalWeb"/>
+        <w:shd w:val="clear" w:color="auto" w:fill="FFFFFF"/>
+        <w:rPr>
+          <w:rFonts w:ascii="Arial" w:hAnsi="Arial" w:cs="Arial"/>
+          <w:sz w:val="25"/>
+          <w:szCs w:val="25"/>
+        </w:rPr>
+      </w:pPr>
+    </w:p>
+    <w:p>
+      <w:pPr>
+        <w:pStyle w:val="NormalWeb"/>
+        <w:shd w:val="clear" w:color="auto" w:fill="FFFFFF"/>
+        <w:rPr>
+          <w:rFonts w:ascii="Arial" w:hAnsi="Arial" w:cs="Arial"/>
+          <w:sz w:val="25"/>
+          <w:szCs w:val="25"/>
+        </w:rPr>
+      </w:pPr>
+    </w:p>
+    <w:p>
+      <w:pPr>
+        <w:pStyle w:val="NormalWeb"/>
+        <w:shd w:val="clear" w:color="auto" w:fill="FFFFFF"/>
+        <w:rPr>
+          <w:rFonts w:ascii="Arial" w:hAnsi="Arial" w:cs="Arial"/>
+          <w:sz w:val="25"/>
+          <w:szCs w:val="25"/>
+        </w:rPr>
+      </w:pPr>
+    </w:p>
+    <w:p>
+      <w:pPr>
+        <w:pStyle w:val="NormalWeb"/>
+        <w:shd w:val="clear" w:color="auto" w:fill="FFFFFF"/>
+        <w:rPr>
+          <w:rFonts w:ascii="Arial" w:hAnsi="Arial" w:cs="Arial"/>
+          <w:sz w:val="25"/>
+          <w:szCs w:val="25"/>
+        </w:rPr>
+      </w:pPr>
+    </w:p>
+    <w:p>
+      <w:pPr>
+        <w:pStyle w:val="NormalWeb"/>
+        <w:shd w:val="clear" w:color="auto" w:fill="FFFFFF"/>
+        <w:rPr>
+          <w:rFonts w:ascii="Arial" w:hAnsi="Arial" w:cs="Arial"/>
+          <w:sz w:val="25"/>
+          <w:szCs w:val="25"/>
+        </w:rPr>
+      </w:pPr>
+    </w:p>
+    <w:p>
+      <w:pPr>
+        <w:pStyle w:val="NormalWeb"/>
+        <w:shd w:val="clear" w:color="auto" w:fill="FFFFFF"/>
+        <w:rPr>
+          <w:rFonts w:ascii="Arial" w:hAnsi="Arial" w:cs="Arial"/>
+          <w:sz w:val="25"/>
+          <w:szCs w:val="25"/>
+        </w:rPr>
+      </w:pPr>
+      <w:r>
+        <w:rPr>
+          <w:rFonts w:ascii="Arial" w:hAnsi="Arial" w:cs="Arial"/>
+          <w:sz w:val="25"/>
+          <w:szCs w:val="25"/>
+        </w:rPr>
+        <w:lastRenderedPageBreak/>
+        <w:t>Summary</w:t>
+      </w:r>
+    </w:p>
+    <w:p>
+      <w:pPr>
+        <w:pStyle w:val="NormalWeb"/>
+        <w:shd w:val="clear" w:color="auto" w:fill="FFFFFF"/>
+        <w:rPr>
+          <w:rFonts w:ascii="Arial" w:hAnsi="Arial" w:cs="Arial"/>
+          <w:sz w:val="25"/>
+          <w:szCs w:val="25"/>
+        </w:rPr>
+      </w:pPr>
+    </w:p>
+    <w:p>
+      <w:pPr>
+        <w:shd w:val="clear" w:color="auto" w:fill="2D2D2D"/>
+        <w:spacing w:after="240" w:line="240" w:lineRule="auto"/>
+        <w:textAlignment w:val="baseline"/>
+        <w:rPr>
+          <w:rFonts w:ascii="Arial" w:eastAsia="Times New Roman" w:hAnsi="Arial" w:cs="Arial"/>
+          <w:color w:val="E7E8EB"/>
+          <w:sz w:val="23"/>
+          <w:szCs w:val="23"/>
+        </w:rPr>
+      </w:pPr>
+      <w:r>
+        <w:rPr>
+          <w:rFonts w:ascii="Arial" w:eastAsia="Times New Roman" w:hAnsi="Arial" w:cs="Arial"/>
+          <w:color w:val="E7E8EB"/>
+          <w:sz w:val="23"/>
+          <w:szCs w:val="23"/>
+        </w:rPr>
+        <w:t>Yes, when the initial command finish its execution then the container stops.</w:t>
+      </w:r>
+    </w:p>
+    <w:p>
+      <w:pPr>
+        <w:shd w:val="clear" w:color="auto" w:fill="2D2D2D"/>
+        <w:spacing w:after="240" w:line="240" w:lineRule="auto"/>
+        <w:textAlignment w:val="baseline"/>
+        <w:rPr>
+          <w:rFonts w:ascii="Arial" w:eastAsia="Times New Roman" w:hAnsi="Arial" w:cs="Arial"/>
+          <w:color w:val="E7E8EB"/>
+          <w:sz w:val="23"/>
+          <w:szCs w:val="23"/>
+        </w:rPr>
+      </w:pPr>
+      <w:r>
+        <w:rPr>
+          <w:rFonts w:ascii="Arial" w:eastAsia="Times New Roman" w:hAnsi="Arial" w:cs="Arial"/>
+          <w:color w:val="E7E8EB"/>
+          <w:sz w:val="23"/>
+          <w:szCs w:val="23"/>
+        </w:rPr>
+        <w:t>You can start a stopped container using:</w:t>
+      </w:r>
+    </w:p>
+    <w:p>
+      <w:pPr>
+        <w:shd w:val="clear" w:color="auto" w:fill="2D2D2D"/>
+        <w:spacing w:after="0" w:line="240" w:lineRule="auto"/>
+        <w:textAlignment w:val="baseline"/>
+        <w:rPr>
+          <w:rFonts w:ascii="Arial" w:eastAsia="Times New Roman" w:hAnsi="Arial" w:cs="Arial"/>
+          <w:color w:val="E7E8EB"/>
+          <w:sz w:val="23"/>
+          <w:szCs w:val="23"/>
+        </w:rPr>
+      </w:pPr>
+      <w:r>
+        <w:rPr>
+          <w:rFonts w:ascii="Consolas" w:eastAsia="Times New Roman" w:hAnsi="Consolas" w:cs="Courier New"/>
+          <w:color w:val="E7E8EB"/>
+          <w:sz w:val="20"/>
+          <w:szCs w:val="20"/>
+          <w:bdr w:val="none" w:sz="0" w:space="0" w:color="auto" w:frame="1"/>
+        </w:rPr>
+        <w:t xml:space="preserve">docker start </w:t>
+      </w:r>
+      <w:proofErr w:type="spellStart"/>
+      <w:r>
+        <w:rPr>
+          <w:rFonts w:ascii="Consolas" w:eastAsia="Times New Roman" w:hAnsi="Consolas" w:cs="Courier New"/>
+          <w:color w:val="E7E8EB"/>
+          <w:sz w:val="20"/>
+          <w:szCs w:val="20"/>
+          <w:bdr w:val="none" w:sz="0" w:space="0" w:color="auto" w:frame="1"/>
+        </w:rPr>
+        <w:t>container_name</w:t>
+      </w:r>
+      <w:proofErr w:type="spellEnd"/>
+    </w:p>
+    <w:p>
+      <w:pPr>
+        <w:shd w:val="clear" w:color="auto" w:fill="2D2D2D"/>
+        <w:spacing w:after="0" w:line="240" w:lineRule="auto"/>
+        <w:textAlignment w:val="baseline"/>
+        <w:rPr>
+          <w:rFonts w:ascii="Arial" w:eastAsia="Times New Roman" w:hAnsi="Arial" w:cs="Arial"/>
+          <w:color w:val="E7E8EB"/>
+          <w:sz w:val="23"/>
+          <w:szCs w:val="23"/>
+        </w:rPr>
+      </w:pPr>
+      <w:r>
+        <w:rPr>
+          <w:rFonts w:ascii="Arial" w:eastAsia="Times New Roman" w:hAnsi="Arial" w:cs="Arial"/>
+          <w:color w:val="E7E8EB"/>
+          <w:sz w:val="23"/>
+          <w:szCs w:val="23"/>
+        </w:rPr>
+        <w:t>If you want to see the output of your command then you should add </w:t>
+      </w:r>
+      <w:r>
+        <w:rPr>
+          <w:rFonts w:ascii="Consolas" w:eastAsia="Times New Roman" w:hAnsi="Consolas" w:cs="Courier New"/>
+          <w:color w:val="E7E8EB"/>
+          <w:sz w:val="20"/>
+          <w:szCs w:val="20"/>
+          <w:bdr w:val="none" w:sz="0" w:space="0" w:color="auto" w:frame="1"/>
+        </w:rPr>
+        <w:t>-ai</w:t>
+      </w:r>
+      <w:r>
+        <w:rPr>
+          <w:rFonts w:ascii="Arial" w:eastAsia="Times New Roman" w:hAnsi="Arial" w:cs="Arial"/>
+          <w:color w:val="E7E8EB"/>
+          <w:sz w:val="23"/>
+          <w:szCs w:val="23"/>
+        </w:rPr>
+        <w:t> options:</w:t>
+      </w:r>
+    </w:p>
+    <w:p>
+      <w:pPr>
+        <w:shd w:val="clear" w:color="auto" w:fill="2D2D2D"/>
+        <w:spacing w:after="0" w:line="240" w:lineRule="auto"/>
+        <w:textAlignment w:val="baseline"/>
+        <w:rPr>
+          <w:rFonts w:ascii="Arial" w:eastAsia="Times New Roman" w:hAnsi="Arial" w:cs="Arial"/>
+          <w:color w:val="E7E8EB"/>
+          <w:sz w:val="23"/>
+          <w:szCs w:val="23"/>
+        </w:rPr>
+      </w:pPr>
+      <w:r>
+        <w:rPr>
+          <w:rFonts w:ascii="Consolas" w:eastAsia="Times New Roman" w:hAnsi="Consolas" w:cs="Courier New"/>
+          <w:color w:val="E7E8EB"/>
+          <w:sz w:val="20"/>
+          <w:szCs w:val="20"/>
+          <w:bdr w:val="none" w:sz="0" w:space="0" w:color="auto" w:frame="1"/>
+        </w:rPr>
+        <w:t xml:space="preserve">docker start -ai </w:t>
+      </w:r>
+      <w:proofErr w:type="spellStart"/>
+      <w:r>
+        <w:rPr>
+          <w:rFonts w:ascii="Consolas" w:eastAsia="Times New Roman" w:hAnsi="Consolas" w:cs="Courier New"/>
+          <w:color w:val="E7E8EB"/>
+          <w:sz w:val="20"/>
+          <w:szCs w:val="20"/>
+          <w:bdr w:val="none" w:sz="0" w:space="0" w:color="auto" w:frame="1"/>
+        </w:rPr>
+        <w:t>container_name</w:t>
+      </w:r>
+      <w:proofErr w:type="spellEnd"/>
+    </w:p>
+    <w:p>
+      <w:pPr>
+        <w:shd w:val="clear" w:color="auto" w:fill="2D2D2D"/>
+        <w:spacing w:after="0" w:line="240" w:lineRule="auto"/>
+        <w:textAlignment w:val="baseline"/>
+        <w:rPr>
+          <w:rFonts w:ascii="Arial" w:eastAsia="Times New Roman" w:hAnsi="Arial" w:cs="Arial"/>
+          <w:color w:val="E7E8EB"/>
+          <w:sz w:val="23"/>
+          <w:szCs w:val="23"/>
+        </w:rPr>
+      </w:pPr>
+      <w:r>
+        <w:rPr>
+          <w:rFonts w:ascii="Arial" w:eastAsia="Times New Roman" w:hAnsi="Arial" w:cs="Arial"/>
+          <w:color w:val="E7E8EB"/>
+          <w:sz w:val="23"/>
+          <w:szCs w:val="23"/>
+        </w:rPr>
+        <w:t>PS. there is a </w:t>
+      </w:r>
+      <w:r>
+        <w:rPr>
+          <w:rFonts w:ascii="Consolas" w:eastAsia="Times New Roman" w:hAnsi="Consolas" w:cs="Courier New"/>
+          <w:color w:val="E7E8EB"/>
+          <w:sz w:val="20"/>
+          <w:szCs w:val="20"/>
+          <w:bdr w:val="none" w:sz="0" w:space="0" w:color="auto" w:frame="1"/>
+        </w:rPr>
+        <w:t xml:space="preserve">docker restart </w:t>
+      </w:r>
+      <w:proofErr w:type="spellStart"/>
+      <w:r>
+        <w:rPr>
+          <w:rFonts w:ascii="Consolas" w:eastAsia="Times New Roman" w:hAnsi="Consolas" w:cs="Courier New"/>
+          <w:color w:val="E7E8EB"/>
+          <w:sz w:val="20"/>
+          <w:szCs w:val="20"/>
+          <w:bdr w:val="none" w:sz="0" w:space="0" w:color="auto" w:frame="1"/>
+        </w:rPr>
+        <w:t>container_name</w:t>
+      </w:r>
+      <w:proofErr w:type="spellEnd"/>
+      <w:r>
+        <w:rPr>
+          <w:rFonts w:ascii="Arial" w:eastAsia="Times New Roman" w:hAnsi="Arial" w:cs="Arial"/>
+          <w:color w:val="E7E8EB"/>
+          <w:sz w:val="23"/>
+          <w:szCs w:val="23"/>
+        </w:rPr>
+        <w:t> but that is used to restart a running container - I believe that is not your case</w:t>
+      </w:r>
+    </w:p>
+    <w:p>
+      <w:pPr>
+        <w:pStyle w:val="NormalWeb"/>
+        <w:shd w:val="clear" w:color="auto" w:fill="FFFFFF"/>
+        <w:rPr>
+          <w:rFonts w:ascii="Arial" w:hAnsi="Arial" w:cs="Arial"/>
+          <w:sz w:val="25"/>
+          <w:szCs w:val="25"/>
+        </w:rPr>
+      </w:pPr>
+    </w:p>
+    <w:p>
+      <w:pPr>
+        <w:pStyle w:val="NormalWeb"/>
+        <w:shd w:val="clear" w:color="auto" w:fill="FFFFFF"/>
+        <w:rPr>
+          <w:rFonts w:ascii="Arial" w:hAnsi="Arial" w:cs="Arial"/>
+          <w:sz w:val="25"/>
+          <w:szCs w:val="25"/>
+        </w:rPr>
+      </w:pPr>
     </w:p>
     <w:p>
       <w:pPr>
@@ -4621,7 +5887,7 @@
 </file>
 
 <file path=word/numbering.xml><?xml version="1.0" encoding="utf-8"?>
-<w:numbering xmlns:wpc="http://schemas.microsoft.com/office/word/2010/wordprocessingCanvas" xmlns:cx="http://schemas.microsoft.com/office/drawing/2014/chartex" xmlns:cx1="http://schemas.microsoft.com/office/drawing/2015/9/8/chartex" xmlns:cx2="http://schemas.microsoft.com/office/drawing/2015/10/21/chartex" xmlns:cx3="http://schemas.microsoft.com/office/drawing/2016/5/9/chartex" xmlns:cx4="http://schemas.microsoft.com/office/drawing/2016/5/10/chartex" xmlns:cx5="http://schemas.microsoft.com/office/drawing/2016/5/11/chartex" xmlns:cx6="http://schemas.microsoft.com/office/drawing/2016/5/12/chartex" xmlns:cx7="http://schemas.microsoft.com/office/drawing/2016/5/13/chartex" xmlns:cx8="http://schemas.microsoft.com/office/drawing/2016/5/14/chartex" xmlns:mc="http://schemas.openxmlformats.org/markup-compatibility/2006" xmlns:aink="http://schemas.microsoft.com/office/drawing/2016/ink" xmlns:am3d="http://schemas.microsoft.com/office/drawing/2017/model3d" xmlns:o="urn:schemas-microsoft-com:office:office" xmlns:r="http://schemas.openxmlformats.org/officeDocument/2006/relationships" xmlns:m="http://schemas.openxmlformats.org/officeDocument/2006/math" xmlns:v="urn:schemas-microsoft-com:vml" xmlns:wp14="http://schemas.microsoft.com/office/word/2010/wordprocessingDrawing" xmlns:wp="http://schemas.openxmlformats.org/drawingml/2006/wordprocessingDrawing" xmlns:w10="urn:schemas-microsoft-com:office:word" xmlns:w="http://schemas.openxmlformats.org/wordprocessingml/2006/main" xmlns:w14="http://schemas.microsoft.com/office/word/2010/wordml" xmlns:w15="http://schemas.microsoft.com/office/word/2012/wordml" xmlns:w16cid="http://schemas.microsoft.com/office/word/2016/wordml/cid" xmlns:w16se="http://schemas.microsoft.com/office/word/2015/wordml/symex" xmlns:wpg="http://schemas.microsoft.com/office/word/2010/wordprocessingGroup" xmlns:wpi="http://schemas.microsoft.com/office/word/2010/wordprocessingInk" xmlns:wne="http://schemas.microsoft.com/office/word/2006/wordml" xmlns:wps="http://schemas.microsoft.com/office/word/2010/wordprocessingShape" mc:Ignorable="w14 w15 w16se w16cid wp14">
+<w:numbering xmlns:wpc="http://schemas.microsoft.com/office/word/2010/wordprocessingCanvas" xmlns:cx="http://schemas.microsoft.com/office/drawing/2014/chartex" xmlns:cx1="http://schemas.microsoft.com/office/drawing/2015/9/8/chartex" xmlns:cx2="http://schemas.microsoft.com/office/drawing/2015/10/21/chartex" xmlns:cx3="http://schemas.microsoft.com/office/drawing/2016/5/9/chartex" xmlns:cx4="http://schemas.microsoft.com/office/drawing/2016/5/10/chartex" xmlns:cx5="http://schemas.microsoft.com/office/drawing/2016/5/11/chartex" xmlns:cx6="http://schemas.microsoft.com/office/drawing/2016/5/12/chartex" xmlns:cx7="http://schemas.microsoft.com/office/drawing/2016/5/13/chartex" xmlns:cx8="http://schemas.microsoft.com/office/drawing/2016/5/14/chartex" xmlns:mc="http://schemas.openxmlformats.org/markup-compatibility/2006" xmlns:aink="http://schemas.microsoft.com/office/drawing/2016/ink" xmlns:am3d="http://schemas.microsoft.com/office/drawing/2017/model3d" xmlns:o="urn:schemas-microsoft-com:office:office" xmlns:r="http://schemas.openxmlformats.org/officeDocument/2006/relationships" xmlns:m="http://schemas.openxmlformats.org/officeDocument/2006/math" xmlns:v="urn:schemas-microsoft-com:vml" xmlns:wp14="http://schemas.microsoft.com/office/word/2010/wordprocessingDrawing" xmlns:wp="http://schemas.openxmlformats.org/drawingml/2006/wordprocessingDrawing" xmlns:w10="urn:schemas-microsoft-com:office:word" xmlns:w="http://schemas.openxmlformats.org/wordprocessingml/2006/main" xmlns:w14="http://schemas.microsoft.com/office/word/2010/wordml" xmlns:w15="http://schemas.microsoft.com/office/word/2012/wordml" xmlns:w16cex="http://schemas.microsoft.com/office/word/2018/wordml/cex" xmlns:w16cid="http://schemas.microsoft.com/office/word/2016/wordml/cid" xmlns:w16="http://schemas.microsoft.com/office/word/2018/wordml" xmlns:w16se="http://schemas.microsoft.com/office/word/2015/wordml/symex" xmlns:wpg="http://schemas.microsoft.com/office/word/2010/wordprocessingGroup" xmlns:wpi="http://schemas.microsoft.com/office/word/2010/wordprocessingInk" xmlns:wne="http://schemas.microsoft.com/office/word/2006/wordml" xmlns:wps="http://schemas.microsoft.com/office/word/2010/wordprocessingShape" mc:Ignorable="w14 w15 w16se w16cid w16 w16cex wp14">
   <w:abstractNum w:abstractNumId="0" w15:restartNumberingAfterBreak="0">
     <w:nsid w:val="03BF6E49"/>
     <w:multiLevelType w:val="hybridMultilevel"/>
@@ -4831,7 +6097,7 @@
 </file>
 
 <file path=word/styles.xml><?xml version="1.0" encoding="utf-8"?>
-<w:styles xmlns:mc="http://schemas.openxmlformats.org/markup-compatibility/2006" xmlns:r="http://schemas.openxmlformats.org/officeDocument/2006/relationships" xmlns:w="http://schemas.openxmlformats.org/wordprocessingml/2006/main" xmlns:w14="http://schemas.microsoft.com/office/word/2010/wordml" xmlns:w15="http://schemas.microsoft.com/office/word/2012/wordml" xmlns:w16cid="http://schemas.microsoft.com/office/word/2016/wordml/cid" xmlns:w16se="http://schemas.microsoft.com/office/word/2015/wordml/symex" mc:Ignorable="w14 w15 w16se w16cid">
+<w:styles xmlns:mc="http://schemas.openxmlformats.org/markup-compatibility/2006" xmlns:r="http://schemas.openxmlformats.org/officeDocument/2006/relationships" xmlns:w="http://schemas.openxmlformats.org/wordprocessingml/2006/main" xmlns:w14="http://schemas.microsoft.com/office/word/2010/wordml" xmlns:w15="http://schemas.microsoft.com/office/word/2012/wordml" xmlns:w16cex="http://schemas.microsoft.com/office/word/2018/wordml/cex" xmlns:w16cid="http://schemas.microsoft.com/office/word/2016/wordml/cid" xmlns:w16="http://schemas.microsoft.com/office/word/2018/wordml" xmlns:w16se="http://schemas.microsoft.com/office/word/2015/wordml/symex" mc:Ignorable="w14 w15 w16se w16cid w16 w16cex">
   <w:docDefaults>
     <w:rPrDefault>
       <w:rPr>

</xml_diff>

<commit_message>
added all changes mltiplayer
</commit_message>
<xml_diff>
--- a/TheoryInCurfew/startingSet/TheoryDocker.docx
+++ b/TheoryInCurfew/startingSet/TheoryDocker.docx
@@ -5876,6 +5876,2607 @@
         </w:rPr>
       </w:pPr>
     </w:p>
+    <w:p>
+      <w:pPr>
+        <w:rPr>
+          <w:b/>
+          <w:bCs/>
+          <w:sz w:val="40"/>
+          <w:szCs w:val="40"/>
+          <w:u w:val="single"/>
+        </w:rPr>
+      </w:pPr>
+    </w:p>
+    <w:p>
+      <w:pPr>
+        <w:rPr>
+          <w:b/>
+          <w:bCs/>
+          <w:sz w:val="40"/>
+          <w:szCs w:val="40"/>
+          <w:u w:val="single"/>
+        </w:rPr>
+      </w:pPr>
+    </w:p>
+    <w:p>
+      <w:pPr>
+        <w:rPr>
+          <w:b/>
+          <w:bCs/>
+          <w:sz w:val="40"/>
+          <w:szCs w:val="40"/>
+          <w:u w:val="single"/>
+        </w:rPr>
+      </w:pPr>
+    </w:p>
+    <w:p>
+      <w:pPr>
+        <w:rPr>
+          <w:b/>
+          <w:bCs/>
+          <w:sz w:val="40"/>
+          <w:szCs w:val="40"/>
+          <w:u w:val="single"/>
+        </w:rPr>
+      </w:pPr>
+    </w:p>
+    <w:p>
+      <w:pPr>
+        <w:rPr>
+          <w:b/>
+          <w:bCs/>
+          <w:sz w:val="40"/>
+          <w:szCs w:val="40"/>
+          <w:u w:val="single"/>
+        </w:rPr>
+      </w:pPr>
+    </w:p>
+    <w:p>
+      <w:pPr>
+        <w:rPr>
+          <w:b/>
+          <w:bCs/>
+          <w:sz w:val="40"/>
+          <w:szCs w:val="40"/>
+          <w:u w:val="single"/>
+        </w:rPr>
+      </w:pPr>
+    </w:p>
+    <w:p>
+      <w:pPr>
+        <w:rPr>
+          <w:b/>
+          <w:bCs/>
+          <w:sz w:val="40"/>
+          <w:szCs w:val="40"/>
+          <w:u w:val="single"/>
+        </w:rPr>
+      </w:pPr>
+    </w:p>
+    <w:p>
+      <w:pPr>
+        <w:rPr>
+          <w:b/>
+          <w:bCs/>
+          <w:sz w:val="40"/>
+          <w:szCs w:val="40"/>
+          <w:u w:val="single"/>
+        </w:rPr>
+      </w:pPr>
+    </w:p>
+    <w:p>
+      <w:pPr>
+        <w:rPr>
+          <w:b/>
+          <w:bCs/>
+          <w:sz w:val="40"/>
+          <w:szCs w:val="40"/>
+          <w:u w:val="single"/>
+        </w:rPr>
+      </w:pPr>
+    </w:p>
+    <w:p>
+      <w:pPr>
+        <w:rPr>
+          <w:b/>
+          <w:bCs/>
+          <w:sz w:val="40"/>
+          <w:szCs w:val="40"/>
+          <w:u w:val="single"/>
+        </w:rPr>
+      </w:pPr>
+    </w:p>
+    <w:p>
+      <w:pPr>
+        <w:rPr>
+          <w:b/>
+          <w:bCs/>
+          <w:sz w:val="40"/>
+          <w:szCs w:val="40"/>
+          <w:u w:val="single"/>
+        </w:rPr>
+      </w:pPr>
+    </w:p>
+    <w:p>
+      <w:pPr>
+        <w:rPr>
+          <w:b/>
+          <w:bCs/>
+          <w:sz w:val="40"/>
+          <w:szCs w:val="40"/>
+          <w:u w:val="single"/>
+        </w:rPr>
+      </w:pPr>
+      <w:r>
+        <w:rPr>
+          <w:b/>
+          <w:bCs/>
+          <w:sz w:val="40"/>
+          <w:szCs w:val="40"/>
+          <w:u w:val="single"/>
+        </w:rPr>
+        <w:lastRenderedPageBreak/>
+        <w:t xml:space="preserve">Docker Logs </w:t>
+      </w:r>
+    </w:p>
+    <w:p>
+      <w:pPr>
+        <w:rPr>
+          <w:b/>
+          <w:bCs/>
+          <w:sz w:val="40"/>
+          <w:szCs w:val="40"/>
+          <w:u w:val="single"/>
+        </w:rPr>
+      </w:pPr>
+    </w:p>
+    <w:p>
+      <w:pPr>
+        <w:pStyle w:val="Heading2"/>
+        <w:shd w:val="clear" w:color="auto" w:fill="FFFFFF"/>
+        <w:spacing w:before="300" w:after="300"/>
+        <w:rPr>
+          <w:color w:val="204A84"/>
+        </w:rPr>
+      </w:pPr>
+      <w:r>
+        <w:rPr>
+          <w:color w:val="204A84"/>
+        </w:rPr>
+        <w:t>How to see docker container logs</w:t>
+      </w:r>
+    </w:p>
+    <w:p>
+      <w:pPr>
+        <w:pStyle w:val="Heading3"/>
+        <w:shd w:val="clear" w:color="auto" w:fill="FFFFFF"/>
+        <w:spacing w:before="450" w:after="330"/>
+        <w:rPr>
+          <w:color w:val="204A84"/>
+          <w:sz w:val="30"/>
+          <w:szCs w:val="30"/>
+        </w:rPr>
+      </w:pPr>
+      <w:r>
+        <w:rPr>
+          <w:color w:val="204A84"/>
+          <w:sz w:val="30"/>
+          <w:szCs w:val="30"/>
+        </w:rPr>
+        <w:t>Introduction</w:t>
+      </w:r>
+    </w:p>
+    <w:p>
+      <w:pPr>
+        <w:rPr>
+          <w:sz w:val="24"/>
+          <w:szCs w:val="24"/>
+        </w:rPr>
+      </w:pPr>
+      <w:r>
+        <w:rPr>
+          <w:rFonts w:ascii="Verdana" w:hAnsi="Verdana"/>
+          <w:color w:val="000000"/>
+          <w:sz w:val="23"/>
+          <w:szCs w:val="23"/>
+          <w:shd w:val="clear" w:color="auto" w:fill="FFFFFF"/>
+        </w:rPr>
+        <w:t>If you are running your container in -d (detached mode) or by</w:t>
+      </w:r>
+      <w:hyperlink r:id="rId12" w:tgtFrame="_blank" w:history="1">
+        <w:r>
+          <w:rPr>
+            <w:rStyle w:val="Hyperlink"/>
+            <w:rFonts w:ascii="Verdana" w:hAnsi="Verdana"/>
+            <w:color w:val="204A84"/>
+            <w:sz w:val="23"/>
+            <w:szCs w:val="23"/>
+            <w:u w:val="none"/>
+            <w:shd w:val="clear" w:color="auto" w:fill="FFFFFF"/>
+          </w:rPr>
+          <w:t> docker remote API</w:t>
+        </w:r>
+      </w:hyperlink>
+      <w:r>
+        <w:rPr>
+          <w:rFonts w:ascii="Verdana" w:hAnsi="Verdana"/>
+          <w:color w:val="000000"/>
+          <w:sz w:val="23"/>
+          <w:szCs w:val="23"/>
+          <w:shd w:val="clear" w:color="auto" w:fill="FFFFFF"/>
+        </w:rPr>
+        <w:t>, you will not see any logs in console. To access running docker image or container logs you need to use docker logs command.</w:t>
+      </w:r>
+    </w:p>
+    <w:p>
+      <w:pPr>
+        <w:pStyle w:val="NormalWeb"/>
+        <w:shd w:val="clear" w:color="auto" w:fill="FFFFFF"/>
+        <w:spacing w:before="0" w:beforeAutospacing="0" w:after="150" w:afterAutospacing="0"/>
+        <w:rPr>
+          <w:rFonts w:ascii="Verdana" w:hAnsi="Verdana"/>
+          <w:color w:val="000000"/>
+          <w:sz w:val="23"/>
+          <w:szCs w:val="23"/>
+        </w:rPr>
+      </w:pPr>
+      <w:r>
+        <w:rPr>
+          <w:rFonts w:ascii="Verdana" w:hAnsi="Verdana"/>
+          <w:color w:val="000000"/>
+          <w:sz w:val="23"/>
+          <w:szCs w:val="23"/>
+        </w:rPr>
+        <w:t>In this tutorial, I will list out various commands to display logs</w:t>
+      </w:r>
+    </w:p>
+    <w:p>
+      <w:pPr>
+        <w:pStyle w:val="NormalWeb"/>
+        <w:shd w:val="clear" w:color="auto" w:fill="FFFFFF"/>
+        <w:spacing w:before="0" w:beforeAutospacing="0" w:after="150" w:afterAutospacing="0"/>
+        <w:rPr>
+          <w:rFonts w:ascii="Verdana" w:hAnsi="Verdana"/>
+          <w:color w:val="000000"/>
+          <w:sz w:val="23"/>
+          <w:szCs w:val="23"/>
+        </w:rPr>
+      </w:pPr>
+      <w:r>
+        <w:rPr>
+          <w:rFonts w:ascii="Verdana" w:hAnsi="Verdana"/>
+          <w:color w:val="000000"/>
+          <w:sz w:val="23"/>
+          <w:szCs w:val="23"/>
+        </w:rPr>
+        <w:t>To see docker containers logs make sure that first of all, docker container is running you can check this by using</w:t>
+      </w:r>
+    </w:p>
+    <w:p>
+      <w:pPr>
+        <w:rPr>
+          <w:rFonts w:ascii="Courier New" w:hAnsi="Courier New" w:cs="Courier New"/>
+          <w:color w:val="000000"/>
+          <w:sz w:val="24"/>
+          <w:szCs w:val="24"/>
+        </w:rPr>
+      </w:pPr>
+      <w:r>
+        <w:rPr>
+          <w:rFonts w:ascii="Courier New" w:hAnsi="Courier New" w:cs="Courier New"/>
+          <w:color w:val="000000"/>
+        </w:rPr>
+        <w:object w:dxaOrig="225" w:dyaOrig="225" w14:anchorId="4E77F58A">
+          <v:shapetype id="_x0000_t75" coordsize="21600,21600" o:spt="75" o:preferrelative="t" path="m@4@5l@4@11@9@11@9@5xe" filled="f" stroked="f">
+            <v:stroke joinstyle="miter"/>
+            <v:formulas>
+              <v:f eqn="if lineDrawn pixelLineWidth 0"/>
+              <v:f eqn="sum @0 1 0"/>
+              <v:f eqn="sum 0 0 @1"/>
+              <v:f eqn="prod @2 1 2"/>
+              <v:f eqn="prod @3 21600 pixelWidth"/>
+              <v:f eqn="prod @3 21600 pixelHeight"/>
+              <v:f eqn="sum @0 0 1"/>
+              <v:f eqn="prod @6 1 2"/>
+              <v:f eqn="prod @7 21600 pixelWidth"/>
+              <v:f eqn="sum @8 21600 0"/>
+              <v:f eqn="prod @7 21600 pixelHeight"/>
+              <v:f eqn="sum @10 21600 0"/>
+            </v:formulas>
+            <v:path o:extrusionok="f" gradientshapeok="t" o:connecttype="rect"/>
+            <o:lock v:ext="edit" aspectratio="t"/>
+          </v:shapetype>
+          <v:shape id="_x0000_i1045" type="#_x0000_t75" style="width:136.5pt;height:69.75pt" o:ole="">
+            <v:imagedata r:id="rId13" o:title=""/>
+          </v:shape>
+          <w:control r:id="rId14" w:name="DefaultOcxName" w:shapeid="_x0000_i1045"/>
+        </w:object>
+      </w:r>
+    </w:p>
+    <w:tbl>
+      <w:tblPr>
+        <w:tblW w:w="0" w:type="auto"/>
+        <w:tblCellSpacing w:w="15" w:type="dxa"/>
+        <w:tblInd w:w="-285" w:type="dxa"/>
+        <w:tblCellMar>
+          <w:top w:w="15" w:type="dxa"/>
+          <w:left w:w="15" w:type="dxa"/>
+          <w:bottom w:w="15" w:type="dxa"/>
+          <w:right w:w="15" w:type="dxa"/>
+        </w:tblCellMar>
+        <w:tblLook w:val="04A0" w:firstRow="1" w:lastRow="0" w:firstColumn="1" w:lastColumn="0" w:noHBand="0" w:noVBand="1"/>
+      </w:tblPr>
+      <w:tblGrid>
+        <w:gridCol w:w="175"/>
+        <w:gridCol w:w="9441"/>
+      </w:tblGrid>
+      <w:tr>
+        <w:trPr>
+          <w:tblCellSpacing w:w="15" w:type="dxa"/>
+        </w:trPr>
+        <w:tc>
+          <w:tcPr>
+            <w:tcW w:w="0" w:type="auto"/>
+            <w:tcBorders>
+              <w:top w:val="nil"/>
+              <w:left w:val="nil"/>
+              <w:bottom w:val="nil"/>
+              <w:right w:val="nil"/>
+            </w:tcBorders>
+            <w:vAlign w:val="center"/>
+            <w:hideMark/>
+          </w:tcPr>
+          <w:p>
+            <w:pPr>
+              <w:jc w:val="center"/>
+              <w:rPr>
+                <w:rFonts w:ascii="inherit" w:hAnsi="inherit" w:cs="Times New Roman"/>
+                <w:sz w:val="18"/>
+                <w:szCs w:val="18"/>
+              </w:rPr>
+            </w:pPr>
+            <w:r>
+              <w:rPr>
+                <w:rFonts w:ascii="inherit" w:hAnsi="inherit"/>
+                <w:sz w:val="18"/>
+                <w:szCs w:val="18"/>
+              </w:rPr>
+              <w:t>1</w:t>
+            </w:r>
+          </w:p>
+          <w:p>
+            <w:pPr>
+              <w:jc w:val="center"/>
+              <w:rPr>
+                <w:rFonts w:ascii="inherit" w:hAnsi="inherit"/>
+                <w:sz w:val="18"/>
+                <w:szCs w:val="18"/>
+              </w:rPr>
+            </w:pPr>
+            <w:r>
+              <w:rPr>
+                <w:rFonts w:ascii="inherit" w:hAnsi="inherit"/>
+                <w:sz w:val="18"/>
+                <w:szCs w:val="18"/>
+              </w:rPr>
+              <w:t>2</w:t>
+            </w:r>
+          </w:p>
+          <w:p>
+            <w:pPr>
+              <w:jc w:val="center"/>
+              <w:rPr>
+                <w:rFonts w:ascii="inherit" w:hAnsi="inherit"/>
+                <w:sz w:val="18"/>
+                <w:szCs w:val="18"/>
+              </w:rPr>
+            </w:pPr>
+            <w:r>
+              <w:rPr>
+                <w:rFonts w:ascii="inherit" w:hAnsi="inherit"/>
+                <w:sz w:val="18"/>
+                <w:szCs w:val="18"/>
+              </w:rPr>
+              <w:t>3</w:t>
+            </w:r>
+          </w:p>
+        </w:tc>
+        <w:tc>
+          <w:tcPr>
+            <w:tcW w:w="9396" w:type="dxa"/>
+            <w:tcBorders>
+              <w:top w:val="nil"/>
+              <w:left w:val="nil"/>
+              <w:bottom w:val="nil"/>
+              <w:right w:val="nil"/>
+            </w:tcBorders>
+            <w:vAlign w:val="center"/>
+            <w:hideMark/>
+          </w:tcPr>
+          <w:p>
+            <w:pPr>
+              <w:rPr>
+                <w:rFonts w:ascii="inherit" w:hAnsi="inherit"/>
+                <w:color w:val="000000"/>
+                <w:sz w:val="18"/>
+                <w:szCs w:val="18"/>
+              </w:rPr>
+            </w:pPr>
+            <w:r>
+              <w:rPr>
+                <w:rFonts w:ascii="inherit" w:hAnsi="inherit"/>
+                <w:color w:val="000000"/>
+                <w:sz w:val="18"/>
+                <w:szCs w:val="18"/>
+              </w:rPr>
+              <w:t> </w:t>
+            </w:r>
+          </w:p>
+          <w:p>
+            <w:pPr>
+              <w:rPr>
+                <w:rFonts w:ascii="inherit" w:hAnsi="inherit"/>
+                <w:color w:val="000000"/>
+                <w:sz w:val="18"/>
+                <w:szCs w:val="18"/>
+              </w:rPr>
+            </w:pPr>
+            <w:r>
+              <w:rPr>
+                <w:rStyle w:val="crayon-e"/>
+                <w:rFonts w:ascii="inherit" w:hAnsi="inherit"/>
+                <w:color w:val="000000"/>
+                <w:sz w:val="18"/>
+                <w:szCs w:val="18"/>
+              </w:rPr>
+              <w:t xml:space="preserve">docker </w:t>
+            </w:r>
+            <w:proofErr w:type="spellStart"/>
+            <w:r>
+              <w:rPr>
+                <w:rStyle w:val="crayon-v"/>
+                <w:rFonts w:ascii="inherit" w:hAnsi="inherit"/>
+                <w:color w:val="000000"/>
+                <w:sz w:val="18"/>
+                <w:szCs w:val="18"/>
+              </w:rPr>
+              <w:t>ps</w:t>
+            </w:r>
+            <w:proofErr w:type="spellEnd"/>
+            <w:r>
+              <w:rPr>
+                <w:rStyle w:val="crayon-h"/>
+                <w:rFonts w:ascii="inherit" w:hAnsi="inherit"/>
+                <w:color w:val="000000"/>
+                <w:sz w:val="18"/>
+                <w:szCs w:val="18"/>
+              </w:rPr>
+              <w:t xml:space="preserve"> </w:t>
+            </w:r>
+            <w:r>
+              <w:rPr>
+                <w:rStyle w:val="crayon-o"/>
+                <w:rFonts w:ascii="inherit" w:hAnsi="inherit"/>
+                <w:color w:val="000000"/>
+                <w:sz w:val="18"/>
+                <w:szCs w:val="18"/>
+              </w:rPr>
+              <w:t>-</w:t>
+            </w:r>
+            <w:r>
+              <w:rPr>
+                <w:rStyle w:val="crayon-i"/>
+                <w:rFonts w:ascii="inherit" w:hAnsi="inherit"/>
+                <w:color w:val="000000"/>
+                <w:sz w:val="18"/>
+                <w:szCs w:val="18"/>
+              </w:rPr>
+              <w:t>a</w:t>
+            </w:r>
+          </w:p>
+          <w:p>
+            <w:pPr>
+              <w:rPr>
+                <w:rFonts w:ascii="inherit" w:hAnsi="inherit"/>
+                <w:color w:val="000000"/>
+                <w:sz w:val="18"/>
+                <w:szCs w:val="18"/>
+              </w:rPr>
+            </w:pPr>
+            <w:r>
+              <w:rPr>
+                <w:rFonts w:ascii="inherit" w:hAnsi="inherit"/>
+                <w:color w:val="000000"/>
+                <w:sz w:val="18"/>
+                <w:szCs w:val="18"/>
+              </w:rPr>
+              <w:t> </w:t>
+            </w:r>
+          </w:p>
+        </w:tc>
+      </w:tr>
+    </w:tbl>
+    <w:p>
+      <w:pPr>
+        <w:pStyle w:val="NormalWeb"/>
+        <w:shd w:val="clear" w:color="auto" w:fill="FFFFFF"/>
+        <w:spacing w:before="0" w:beforeAutospacing="0" w:after="150" w:afterAutospacing="0"/>
+        <w:rPr>
+          <w:rFonts w:ascii="Verdana" w:hAnsi="Verdana"/>
+          <w:color w:val="000000"/>
+          <w:sz w:val="23"/>
+          <w:szCs w:val="23"/>
+        </w:rPr>
+      </w:pPr>
+      <w:r>
+        <w:rPr>
+          <w:rFonts w:ascii="Verdana" w:hAnsi="Verdana"/>
+          <w:color w:val="000000"/>
+          <w:sz w:val="23"/>
+          <w:szCs w:val="23"/>
+        </w:rPr>
+        <w:t>Once you have confirmed that docker container is up and running you can use following commands</w:t>
+      </w:r>
+    </w:p>
+    <w:p>
+      <w:pPr>
+        <w:shd w:val="clear" w:color="auto" w:fill="E8F5DC"/>
+        <w:rPr>
+          <w:rFonts w:ascii="Verdana" w:hAnsi="Verdana"/>
+          <w:i/>
+          <w:iCs/>
+          <w:color w:val="F21616"/>
+          <w:sz w:val="23"/>
+          <w:szCs w:val="23"/>
+        </w:rPr>
+      </w:pPr>
+      <w:r>
+        <w:rPr>
+          <w:rFonts w:ascii="Verdana" w:hAnsi="Verdana"/>
+          <w:i/>
+          <w:iCs/>
+          <w:color w:val="F21616"/>
+          <w:sz w:val="23"/>
+          <w:szCs w:val="23"/>
+        </w:rPr>
+        <w:t>Know more about </w:t>
+      </w:r>
+      <w:hyperlink r:id="rId15" w:history="1">
+        <w:r>
+          <w:rPr>
+            <w:rStyle w:val="Hyperlink"/>
+            <w:rFonts w:ascii="Verdana" w:hAnsi="Verdana"/>
+            <w:i/>
+            <w:iCs/>
+            <w:color w:val="204A84"/>
+            <w:sz w:val="23"/>
+            <w:szCs w:val="23"/>
+            <w:u w:val="none"/>
+          </w:rPr>
+          <w:t>deleting dangling/unused images on your disk</w:t>
+        </w:r>
+      </w:hyperlink>
+    </w:p>
+    <w:p>
+      <w:pPr>
+        <w:pStyle w:val="Heading3"/>
+        <w:keepNext w:val="0"/>
+        <w:keepLines w:val="0"/>
+        <w:numPr>
+          <w:ilvl w:val="0"/>
+          <w:numId w:val="3"/>
+        </w:numPr>
+        <w:shd w:val="clear" w:color="auto" w:fill="FFFFFF"/>
+        <w:spacing w:before="450" w:after="330" w:line="240" w:lineRule="auto"/>
+        <w:ind w:left="240" w:right="240"/>
+        <w:rPr>
+          <w:rFonts w:ascii="Times New Roman" w:hAnsi="Times New Roman"/>
+          <w:color w:val="204A84"/>
+          <w:sz w:val="30"/>
+          <w:szCs w:val="30"/>
+        </w:rPr>
+      </w:pPr>
+      <w:r>
+        <w:rPr>
+          <w:color w:val="204A84"/>
+          <w:sz w:val="30"/>
+          <w:szCs w:val="30"/>
+        </w:rPr>
+        <w:t>To see all the logs of a particular container</w:t>
+      </w:r>
+    </w:p>
+    <w:p>
+      <w:pPr>
+        <w:shd w:val="clear" w:color="auto" w:fill="FFFFFF"/>
+        <w:ind w:left="240" w:right="240"/>
+        <w:rPr>
+          <w:rFonts w:ascii="Courier New" w:hAnsi="Courier New" w:cs="Courier New"/>
+          <w:color w:val="000000"/>
+          <w:sz w:val="23"/>
+          <w:szCs w:val="23"/>
+        </w:rPr>
+      </w:pPr>
+      <w:r>
+        <w:rPr>
+          <w:rFonts w:ascii="Courier New" w:hAnsi="Courier New" w:cs="Courier New"/>
+          <w:color w:val="000000"/>
+          <w:sz w:val="23"/>
+          <w:szCs w:val="23"/>
+        </w:rPr>
+        <w:object w:dxaOrig="225" w:dyaOrig="225" w14:anchorId="6B13958F">
+          <v:shape id="_x0000_i1044" type="#_x0000_t75" style="width:136.5pt;height:69.75pt" o:ole="">
+            <v:imagedata r:id="rId13" o:title=""/>
+          </v:shape>
+          <w:control r:id="rId16" w:name="DefaultOcxName1" w:shapeid="_x0000_i1044"/>
+        </w:object>
+      </w:r>
+    </w:p>
+    <w:tbl>
+      <w:tblPr>
+        <w:tblW w:w="0" w:type="auto"/>
+        <w:tblCellSpacing w:w="15" w:type="dxa"/>
+        <w:tblInd w:w="-45" w:type="dxa"/>
+        <w:tblCellMar>
+          <w:top w:w="15" w:type="dxa"/>
+          <w:left w:w="15" w:type="dxa"/>
+          <w:bottom w:w="15" w:type="dxa"/>
+          <w:right w:w="15" w:type="dxa"/>
+        </w:tblCellMar>
+        <w:tblLook w:val="04A0" w:firstRow="1" w:lastRow="0" w:firstColumn="1" w:lastColumn="0" w:noHBand="0" w:noVBand="1"/>
+      </w:tblPr>
+      <w:tblGrid>
+        <w:gridCol w:w="175"/>
+        <w:gridCol w:w="8691"/>
+      </w:tblGrid>
+      <w:tr>
+        <w:trPr>
+          <w:tblCellSpacing w:w="15" w:type="dxa"/>
+        </w:trPr>
+        <w:tc>
+          <w:tcPr>
+            <w:tcW w:w="0" w:type="auto"/>
+            <w:tcBorders>
+              <w:top w:val="nil"/>
+              <w:left w:val="nil"/>
+              <w:bottom w:val="nil"/>
+              <w:right w:val="nil"/>
+            </w:tcBorders>
+            <w:vAlign w:val="center"/>
+            <w:hideMark/>
+          </w:tcPr>
+          <w:p>
+            <w:pPr>
+              <w:jc w:val="center"/>
+              <w:rPr>
+                <w:rFonts w:ascii="inherit" w:hAnsi="inherit" w:cs="Times New Roman"/>
+                <w:sz w:val="18"/>
+                <w:szCs w:val="18"/>
+              </w:rPr>
+            </w:pPr>
+            <w:r>
+              <w:rPr>
+                <w:rFonts w:ascii="inherit" w:hAnsi="inherit"/>
+                <w:sz w:val="18"/>
+                <w:szCs w:val="18"/>
+              </w:rPr>
+              <w:t>1</w:t>
+            </w:r>
+          </w:p>
+          <w:p>
+            <w:pPr>
+              <w:jc w:val="center"/>
+              <w:rPr>
+                <w:rFonts w:ascii="inherit" w:hAnsi="inherit"/>
+                <w:sz w:val="18"/>
+                <w:szCs w:val="18"/>
+              </w:rPr>
+            </w:pPr>
+            <w:r>
+              <w:rPr>
+                <w:rFonts w:ascii="inherit" w:hAnsi="inherit"/>
+                <w:sz w:val="18"/>
+                <w:szCs w:val="18"/>
+              </w:rPr>
+              <w:t>2</w:t>
+            </w:r>
+          </w:p>
+          <w:p>
+            <w:pPr>
+              <w:jc w:val="center"/>
+              <w:rPr>
+                <w:rFonts w:ascii="inherit" w:hAnsi="inherit"/>
+                <w:sz w:val="18"/>
+                <w:szCs w:val="18"/>
+              </w:rPr>
+            </w:pPr>
+            <w:r>
+              <w:rPr>
+                <w:rFonts w:ascii="inherit" w:hAnsi="inherit"/>
+                <w:sz w:val="18"/>
+                <w:szCs w:val="18"/>
+              </w:rPr>
+              <w:lastRenderedPageBreak/>
+              <w:t>3</w:t>
+            </w:r>
+          </w:p>
+        </w:tc>
+        <w:tc>
+          <w:tcPr>
+            <w:tcW w:w="8646" w:type="dxa"/>
+            <w:tcBorders>
+              <w:top w:val="nil"/>
+              <w:left w:val="nil"/>
+              <w:bottom w:val="nil"/>
+              <w:right w:val="nil"/>
+            </w:tcBorders>
+            <w:vAlign w:val="center"/>
+            <w:hideMark/>
+          </w:tcPr>
+          <w:p>
+            <w:pPr>
+              <w:rPr>
+                <w:rFonts w:ascii="inherit" w:hAnsi="inherit"/>
+                <w:color w:val="000000"/>
+                <w:sz w:val="18"/>
+                <w:szCs w:val="18"/>
+              </w:rPr>
+            </w:pPr>
+            <w:r>
+              <w:rPr>
+                <w:rFonts w:ascii="inherit" w:hAnsi="inherit"/>
+                <w:color w:val="000000"/>
+                <w:sz w:val="18"/>
+                <w:szCs w:val="18"/>
+              </w:rPr>
+              <w:lastRenderedPageBreak/>
+              <w:t> </w:t>
+            </w:r>
+          </w:p>
+          <w:p>
+            <w:pPr>
+              <w:rPr>
+                <w:rFonts w:ascii="inherit" w:hAnsi="inherit"/>
+                <w:color w:val="000000"/>
+                <w:sz w:val="18"/>
+                <w:szCs w:val="18"/>
+              </w:rPr>
+            </w:pPr>
+            <w:r>
+              <w:rPr>
+                <w:rStyle w:val="crayon-e"/>
+                <w:rFonts w:ascii="inherit" w:hAnsi="inherit"/>
+                <w:color w:val="000000"/>
+                <w:sz w:val="18"/>
+                <w:szCs w:val="18"/>
+              </w:rPr>
+              <w:t xml:space="preserve">docker logs </w:t>
+            </w:r>
+            <w:proofErr w:type="spellStart"/>
+            <w:r>
+              <w:rPr>
+                <w:rStyle w:val="crayon-v"/>
+                <w:rFonts w:ascii="inherit" w:hAnsi="inherit"/>
+                <w:color w:val="000000"/>
+                <w:sz w:val="18"/>
+                <w:szCs w:val="18"/>
+              </w:rPr>
+              <w:t>ContainerName</w:t>
+            </w:r>
+            <w:proofErr w:type="spellEnd"/>
+            <w:r>
+              <w:rPr>
+                <w:rStyle w:val="crayon-o"/>
+                <w:rFonts w:ascii="inherit" w:hAnsi="inherit"/>
+                <w:color w:val="000000"/>
+                <w:sz w:val="18"/>
+                <w:szCs w:val="18"/>
+              </w:rPr>
+              <w:t>/</w:t>
+            </w:r>
+            <w:proofErr w:type="spellStart"/>
+            <w:r>
+              <w:rPr>
+                <w:rStyle w:val="crayon-i"/>
+                <w:rFonts w:ascii="inherit" w:hAnsi="inherit"/>
+                <w:color w:val="000000"/>
+                <w:sz w:val="18"/>
+                <w:szCs w:val="18"/>
+              </w:rPr>
+              <w:t>ContainerID</w:t>
+            </w:r>
+            <w:proofErr w:type="spellEnd"/>
+          </w:p>
+          <w:p>
+            <w:pPr>
+              <w:rPr>
+                <w:rFonts w:ascii="inherit" w:hAnsi="inherit"/>
+                <w:color w:val="000000"/>
+                <w:sz w:val="18"/>
+                <w:szCs w:val="18"/>
+              </w:rPr>
+            </w:pPr>
+            <w:r>
+              <w:rPr>
+                <w:rFonts w:ascii="inherit" w:hAnsi="inherit"/>
+                <w:color w:val="000000"/>
+                <w:sz w:val="18"/>
+                <w:szCs w:val="18"/>
+              </w:rPr>
+              <w:lastRenderedPageBreak/>
+              <w:t> </w:t>
+            </w:r>
+          </w:p>
+        </w:tc>
+      </w:tr>
+    </w:tbl>
+    <w:p>
+      <w:pPr>
+        <w:pStyle w:val="Heading3"/>
+        <w:keepNext w:val="0"/>
+        <w:keepLines w:val="0"/>
+        <w:numPr>
+          <w:ilvl w:val="0"/>
+          <w:numId w:val="3"/>
+        </w:numPr>
+        <w:shd w:val="clear" w:color="auto" w:fill="FFFFFF"/>
+        <w:spacing w:before="450" w:after="330" w:line="240" w:lineRule="auto"/>
+        <w:ind w:left="240" w:right="240"/>
+        <w:rPr>
+          <w:rFonts w:ascii="Times New Roman" w:hAnsi="Times New Roman" w:cs="Times New Roman"/>
+          <w:color w:val="204A84"/>
+          <w:sz w:val="30"/>
+          <w:szCs w:val="30"/>
+        </w:rPr>
+      </w:pPr>
+      <w:r>
+        <w:rPr>
+          <w:color w:val="204A84"/>
+          <w:sz w:val="30"/>
+          <w:szCs w:val="30"/>
+        </w:rPr>
+        <w:lastRenderedPageBreak/>
+        <w:t>To follow docker log output or tail continuously</w:t>
+      </w:r>
+    </w:p>
+    <w:p>
+      <w:pPr>
+        <w:shd w:val="clear" w:color="auto" w:fill="FFFFFF"/>
+        <w:ind w:left="240" w:right="240"/>
+        <w:rPr>
+          <w:rFonts w:ascii="Courier New" w:hAnsi="Courier New" w:cs="Courier New"/>
+          <w:color w:val="000000"/>
+          <w:sz w:val="23"/>
+          <w:szCs w:val="23"/>
+        </w:rPr>
+      </w:pPr>
+      <w:r>
+        <w:rPr>
+          <w:rFonts w:ascii="Courier New" w:hAnsi="Courier New" w:cs="Courier New"/>
+          <w:color w:val="000000"/>
+          <w:sz w:val="23"/>
+          <w:szCs w:val="23"/>
+        </w:rPr>
+        <w:object w:dxaOrig="225" w:dyaOrig="225" w14:anchorId="695D7466">
+          <v:shape id="_x0000_i1043" type="#_x0000_t75" style="width:136.5pt;height:69.75pt" o:ole="">
+            <v:imagedata r:id="rId13" o:title=""/>
+          </v:shape>
+          <w:control r:id="rId17" w:name="DefaultOcxName2" w:shapeid="_x0000_i1043"/>
+        </w:object>
+      </w:r>
+    </w:p>
+    <w:tbl>
+      <w:tblPr>
+        <w:tblW w:w="0" w:type="auto"/>
+        <w:tblCellSpacing w:w="15" w:type="dxa"/>
+        <w:tblInd w:w="-45" w:type="dxa"/>
+        <w:tblCellMar>
+          <w:top w:w="15" w:type="dxa"/>
+          <w:left w:w="15" w:type="dxa"/>
+          <w:bottom w:w="15" w:type="dxa"/>
+          <w:right w:w="15" w:type="dxa"/>
+        </w:tblCellMar>
+        <w:tblLook w:val="04A0" w:firstRow="1" w:lastRow="0" w:firstColumn="1" w:lastColumn="0" w:noHBand="0" w:noVBand="1"/>
+      </w:tblPr>
+      <w:tblGrid>
+        <w:gridCol w:w="175"/>
+        <w:gridCol w:w="8691"/>
+      </w:tblGrid>
+      <w:tr>
+        <w:trPr>
+          <w:tblCellSpacing w:w="15" w:type="dxa"/>
+        </w:trPr>
+        <w:tc>
+          <w:tcPr>
+            <w:tcW w:w="0" w:type="auto"/>
+            <w:tcBorders>
+              <w:top w:val="nil"/>
+              <w:left w:val="nil"/>
+              <w:bottom w:val="nil"/>
+              <w:right w:val="nil"/>
+            </w:tcBorders>
+            <w:vAlign w:val="center"/>
+            <w:hideMark/>
+          </w:tcPr>
+          <w:p>
+            <w:pPr>
+              <w:jc w:val="center"/>
+              <w:rPr>
+                <w:rFonts w:ascii="inherit" w:hAnsi="inherit" w:cs="Times New Roman"/>
+                <w:sz w:val="18"/>
+                <w:szCs w:val="18"/>
+              </w:rPr>
+            </w:pPr>
+            <w:r>
+              <w:rPr>
+                <w:rFonts w:ascii="inherit" w:hAnsi="inherit"/>
+                <w:sz w:val="18"/>
+                <w:szCs w:val="18"/>
+              </w:rPr>
+              <w:t>1</w:t>
+            </w:r>
+          </w:p>
+          <w:p>
+            <w:pPr>
+              <w:jc w:val="center"/>
+              <w:rPr>
+                <w:rFonts w:ascii="inherit" w:hAnsi="inherit"/>
+                <w:sz w:val="18"/>
+                <w:szCs w:val="18"/>
+              </w:rPr>
+            </w:pPr>
+            <w:r>
+              <w:rPr>
+                <w:rFonts w:ascii="inherit" w:hAnsi="inherit"/>
+                <w:sz w:val="18"/>
+                <w:szCs w:val="18"/>
+              </w:rPr>
+              <w:t>2</w:t>
+            </w:r>
+          </w:p>
+          <w:p>
+            <w:pPr>
+              <w:jc w:val="center"/>
+              <w:rPr>
+                <w:rFonts w:ascii="inherit" w:hAnsi="inherit"/>
+                <w:sz w:val="18"/>
+                <w:szCs w:val="18"/>
+              </w:rPr>
+            </w:pPr>
+            <w:r>
+              <w:rPr>
+                <w:rFonts w:ascii="inherit" w:hAnsi="inherit"/>
+                <w:sz w:val="18"/>
+                <w:szCs w:val="18"/>
+              </w:rPr>
+              <w:t>3</w:t>
+            </w:r>
+          </w:p>
+        </w:tc>
+        <w:tc>
+          <w:tcPr>
+            <w:tcW w:w="8646" w:type="dxa"/>
+            <w:tcBorders>
+              <w:top w:val="nil"/>
+              <w:left w:val="nil"/>
+              <w:bottom w:val="nil"/>
+              <w:right w:val="nil"/>
+            </w:tcBorders>
+            <w:vAlign w:val="center"/>
+            <w:hideMark/>
+          </w:tcPr>
+          <w:p>
+            <w:pPr>
+              <w:rPr>
+                <w:rFonts w:ascii="inherit" w:hAnsi="inherit"/>
+                <w:color w:val="000000"/>
+                <w:sz w:val="18"/>
+                <w:szCs w:val="18"/>
+              </w:rPr>
+            </w:pPr>
+            <w:r>
+              <w:rPr>
+                <w:rFonts w:ascii="inherit" w:hAnsi="inherit"/>
+                <w:color w:val="000000"/>
+                <w:sz w:val="18"/>
+                <w:szCs w:val="18"/>
+              </w:rPr>
+              <w:t> </w:t>
+            </w:r>
+          </w:p>
+          <w:p>
+            <w:pPr>
+              <w:rPr>
+                <w:rFonts w:ascii="inherit" w:hAnsi="inherit"/>
+                <w:color w:val="000000"/>
+                <w:sz w:val="18"/>
+                <w:szCs w:val="18"/>
+              </w:rPr>
+            </w:pPr>
+            <w:r>
+              <w:rPr>
+                <w:rStyle w:val="crayon-e"/>
+                <w:rFonts w:ascii="inherit" w:hAnsi="inherit"/>
+                <w:color w:val="000000"/>
+                <w:sz w:val="18"/>
+                <w:szCs w:val="18"/>
+              </w:rPr>
+              <w:t xml:space="preserve">docker </w:t>
+            </w:r>
+            <w:r>
+              <w:rPr>
+                <w:rStyle w:val="crayon-v"/>
+                <w:rFonts w:ascii="inherit" w:hAnsi="inherit"/>
+                <w:color w:val="000000"/>
+                <w:sz w:val="18"/>
+                <w:szCs w:val="18"/>
+              </w:rPr>
+              <w:t>logs</w:t>
+            </w:r>
+            <w:r>
+              <w:rPr>
+                <w:rStyle w:val="crayon-h"/>
+                <w:rFonts w:ascii="inherit" w:hAnsi="inherit"/>
+                <w:color w:val="000000"/>
+                <w:sz w:val="18"/>
+                <w:szCs w:val="18"/>
+              </w:rPr>
+              <w:t xml:space="preserve"> </w:t>
+            </w:r>
+            <w:r>
+              <w:rPr>
+                <w:rStyle w:val="crayon-o"/>
+                <w:rFonts w:ascii="inherit" w:hAnsi="inherit"/>
+                <w:color w:val="000000"/>
+                <w:sz w:val="18"/>
+                <w:szCs w:val="18"/>
+              </w:rPr>
+              <w:t>--</w:t>
+            </w:r>
+            <w:r>
+              <w:rPr>
+                <w:rStyle w:val="crayon-e"/>
+                <w:rFonts w:ascii="inherit" w:hAnsi="inherit"/>
+                <w:color w:val="000000"/>
+                <w:sz w:val="18"/>
+                <w:szCs w:val="18"/>
+              </w:rPr>
+              <w:t xml:space="preserve">follow </w:t>
+            </w:r>
+            <w:proofErr w:type="spellStart"/>
+            <w:r>
+              <w:rPr>
+                <w:rStyle w:val="crayon-v"/>
+                <w:rFonts w:ascii="inherit" w:hAnsi="inherit"/>
+                <w:color w:val="000000"/>
+                <w:sz w:val="18"/>
+                <w:szCs w:val="18"/>
+              </w:rPr>
+              <w:t>ContainerName</w:t>
+            </w:r>
+            <w:proofErr w:type="spellEnd"/>
+            <w:r>
+              <w:rPr>
+                <w:rStyle w:val="crayon-o"/>
+                <w:rFonts w:ascii="inherit" w:hAnsi="inherit"/>
+                <w:color w:val="000000"/>
+                <w:sz w:val="18"/>
+                <w:szCs w:val="18"/>
+              </w:rPr>
+              <w:t>/</w:t>
+            </w:r>
+            <w:proofErr w:type="spellStart"/>
+            <w:r>
+              <w:rPr>
+                <w:rStyle w:val="crayon-i"/>
+                <w:rFonts w:ascii="inherit" w:hAnsi="inherit"/>
+                <w:color w:val="000000"/>
+                <w:sz w:val="18"/>
+                <w:szCs w:val="18"/>
+              </w:rPr>
+              <w:t>ContainerID</w:t>
+            </w:r>
+            <w:proofErr w:type="spellEnd"/>
+          </w:p>
+          <w:p>
+            <w:pPr>
+              <w:rPr>
+                <w:rFonts w:ascii="inherit" w:hAnsi="inherit"/>
+                <w:color w:val="000000"/>
+                <w:sz w:val="18"/>
+                <w:szCs w:val="18"/>
+              </w:rPr>
+            </w:pPr>
+            <w:r>
+              <w:rPr>
+                <w:rFonts w:ascii="inherit" w:hAnsi="inherit"/>
+                <w:color w:val="000000"/>
+                <w:sz w:val="18"/>
+                <w:szCs w:val="18"/>
+              </w:rPr>
+              <w:t> </w:t>
+            </w:r>
+          </w:p>
+        </w:tc>
+      </w:tr>
+    </w:tbl>
+    <w:p>
+      <w:pPr>
+        <w:pStyle w:val="Heading3"/>
+        <w:keepNext w:val="0"/>
+        <w:keepLines w:val="0"/>
+        <w:numPr>
+          <w:ilvl w:val="0"/>
+          <w:numId w:val="3"/>
+        </w:numPr>
+        <w:shd w:val="clear" w:color="auto" w:fill="FFFFFF"/>
+        <w:spacing w:before="450" w:after="330" w:line="240" w:lineRule="auto"/>
+        <w:ind w:left="240" w:right="240"/>
+        <w:rPr>
+          <w:rFonts w:ascii="Times New Roman" w:hAnsi="Times New Roman" w:cs="Times New Roman"/>
+          <w:color w:val="204A84"/>
+          <w:sz w:val="30"/>
+          <w:szCs w:val="30"/>
+        </w:rPr>
+      </w:pPr>
+      <w:r>
+        <w:rPr>
+          <w:color w:val="204A84"/>
+          <w:sz w:val="30"/>
+          <w:szCs w:val="30"/>
+        </w:rPr>
+        <w:t>To see last n lines of logs</w:t>
+      </w:r>
+    </w:p>
+    <w:p>
+      <w:pPr>
+        <w:pStyle w:val="NormalWeb"/>
+        <w:shd w:val="clear" w:color="auto" w:fill="FFFFFF"/>
+        <w:spacing w:before="0" w:beforeAutospacing="0" w:after="150" w:afterAutospacing="0"/>
+        <w:ind w:left="240" w:right="240"/>
+        <w:rPr>
+          <w:rFonts w:ascii="Verdana" w:hAnsi="Verdana"/>
+          <w:color w:val="000000"/>
+          <w:sz w:val="23"/>
+          <w:szCs w:val="23"/>
+        </w:rPr>
+      </w:pPr>
+      <w:r>
+        <w:rPr>
+          <w:rFonts w:ascii="Verdana" w:hAnsi="Verdana"/>
+          <w:color w:val="000000"/>
+          <w:sz w:val="23"/>
+          <w:szCs w:val="23"/>
+        </w:rPr>
+        <w:t>In this case, last 2500 lines will be displayed</w:t>
+      </w:r>
+    </w:p>
+    <w:p>
+      <w:pPr>
+        <w:shd w:val="clear" w:color="auto" w:fill="FFFFFF"/>
+        <w:ind w:left="240" w:right="240"/>
+        <w:rPr>
+          <w:rFonts w:ascii="Courier New" w:hAnsi="Courier New" w:cs="Courier New"/>
+          <w:color w:val="000000"/>
+          <w:sz w:val="23"/>
+          <w:szCs w:val="23"/>
+        </w:rPr>
+      </w:pPr>
+      <w:r>
+        <w:rPr>
+          <w:rFonts w:ascii="Courier New" w:hAnsi="Courier New" w:cs="Courier New"/>
+          <w:color w:val="000000"/>
+          <w:sz w:val="23"/>
+          <w:szCs w:val="23"/>
+        </w:rPr>
+        <w:object w:dxaOrig="225" w:dyaOrig="225" w14:anchorId="41476B29">
+          <v:shape id="_x0000_i1042" type="#_x0000_t75" style="width:136.5pt;height:69.75pt" o:ole="">
+            <v:imagedata r:id="rId13" o:title=""/>
+          </v:shape>
+          <w:control r:id="rId18" w:name="DefaultOcxName3" w:shapeid="_x0000_i1042"/>
+        </w:object>
+      </w:r>
+    </w:p>
+    <w:tbl>
+      <w:tblPr>
+        <w:tblW w:w="0" w:type="auto"/>
+        <w:tblCellSpacing w:w="15" w:type="dxa"/>
+        <w:tblInd w:w="-45" w:type="dxa"/>
+        <w:tblCellMar>
+          <w:top w:w="15" w:type="dxa"/>
+          <w:left w:w="15" w:type="dxa"/>
+          <w:bottom w:w="15" w:type="dxa"/>
+          <w:right w:w="15" w:type="dxa"/>
+        </w:tblCellMar>
+        <w:tblLook w:val="04A0" w:firstRow="1" w:lastRow="0" w:firstColumn="1" w:lastColumn="0" w:noHBand="0" w:noVBand="1"/>
+      </w:tblPr>
+      <w:tblGrid>
+        <w:gridCol w:w="175"/>
+        <w:gridCol w:w="8691"/>
+      </w:tblGrid>
+      <w:tr>
+        <w:trPr>
+          <w:tblCellSpacing w:w="15" w:type="dxa"/>
+        </w:trPr>
+        <w:tc>
+          <w:tcPr>
+            <w:tcW w:w="0" w:type="auto"/>
+            <w:tcBorders>
+              <w:top w:val="nil"/>
+              <w:left w:val="nil"/>
+              <w:bottom w:val="nil"/>
+              <w:right w:val="nil"/>
+            </w:tcBorders>
+            <w:vAlign w:val="center"/>
+            <w:hideMark/>
+          </w:tcPr>
+          <w:p>
+            <w:pPr>
+              <w:jc w:val="center"/>
+              <w:rPr>
+                <w:rFonts w:ascii="inherit" w:hAnsi="inherit" w:cs="Times New Roman"/>
+                <w:sz w:val="18"/>
+                <w:szCs w:val="18"/>
+              </w:rPr>
+            </w:pPr>
+            <w:r>
+              <w:rPr>
+                <w:rFonts w:ascii="inherit" w:hAnsi="inherit"/>
+                <w:sz w:val="18"/>
+                <w:szCs w:val="18"/>
+              </w:rPr>
+              <w:t>1</w:t>
+            </w:r>
+          </w:p>
+          <w:p>
+            <w:pPr>
+              <w:jc w:val="center"/>
+              <w:rPr>
+                <w:rFonts w:ascii="inherit" w:hAnsi="inherit"/>
+                <w:sz w:val="18"/>
+                <w:szCs w:val="18"/>
+              </w:rPr>
+            </w:pPr>
+            <w:r>
+              <w:rPr>
+                <w:rFonts w:ascii="inherit" w:hAnsi="inherit"/>
+                <w:sz w:val="18"/>
+                <w:szCs w:val="18"/>
+              </w:rPr>
+              <w:t>2</w:t>
+            </w:r>
+          </w:p>
+          <w:p>
+            <w:pPr>
+              <w:jc w:val="center"/>
+              <w:rPr>
+                <w:rFonts w:ascii="inherit" w:hAnsi="inherit"/>
+                <w:sz w:val="18"/>
+                <w:szCs w:val="18"/>
+              </w:rPr>
+            </w:pPr>
+            <w:r>
+              <w:rPr>
+                <w:rFonts w:ascii="inherit" w:hAnsi="inherit"/>
+                <w:sz w:val="18"/>
+                <w:szCs w:val="18"/>
+              </w:rPr>
+              <w:t>3</w:t>
+            </w:r>
+          </w:p>
+        </w:tc>
+        <w:tc>
+          <w:tcPr>
+            <w:tcW w:w="8646" w:type="dxa"/>
+            <w:tcBorders>
+              <w:top w:val="nil"/>
+              <w:left w:val="nil"/>
+              <w:bottom w:val="nil"/>
+              <w:right w:val="nil"/>
+            </w:tcBorders>
+            <w:vAlign w:val="center"/>
+            <w:hideMark/>
+          </w:tcPr>
+          <w:p>
+            <w:pPr>
+              <w:rPr>
+                <w:rFonts w:ascii="inherit" w:hAnsi="inherit"/>
+                <w:color w:val="000000"/>
+                <w:sz w:val="18"/>
+                <w:szCs w:val="18"/>
+              </w:rPr>
+            </w:pPr>
+            <w:r>
+              <w:rPr>
+                <w:rFonts w:ascii="inherit" w:hAnsi="inherit"/>
+                <w:color w:val="000000"/>
+                <w:sz w:val="18"/>
+                <w:szCs w:val="18"/>
+              </w:rPr>
+              <w:t> </w:t>
+            </w:r>
+          </w:p>
+          <w:p>
+            <w:pPr>
+              <w:rPr>
+                <w:rFonts w:ascii="inherit" w:hAnsi="inherit"/>
+                <w:color w:val="000000"/>
+                <w:sz w:val="18"/>
+                <w:szCs w:val="18"/>
+              </w:rPr>
+            </w:pPr>
+            <w:r>
+              <w:rPr>
+                <w:rStyle w:val="crayon-e"/>
+                <w:rFonts w:ascii="inherit" w:hAnsi="inherit"/>
+                <w:color w:val="000000"/>
+                <w:sz w:val="18"/>
+                <w:szCs w:val="18"/>
+              </w:rPr>
+              <w:t xml:space="preserve">docker </w:t>
+            </w:r>
+            <w:r>
+              <w:rPr>
+                <w:rStyle w:val="crayon-v"/>
+                <w:rFonts w:ascii="inherit" w:hAnsi="inherit"/>
+                <w:color w:val="000000"/>
+                <w:sz w:val="18"/>
+                <w:szCs w:val="18"/>
+              </w:rPr>
+              <w:t>logs</w:t>
+            </w:r>
+            <w:r>
+              <w:rPr>
+                <w:rStyle w:val="crayon-h"/>
+                <w:rFonts w:ascii="inherit" w:hAnsi="inherit"/>
+                <w:color w:val="000000"/>
+                <w:sz w:val="18"/>
+                <w:szCs w:val="18"/>
+              </w:rPr>
+              <w:t xml:space="preserve"> </w:t>
+            </w:r>
+            <w:r>
+              <w:rPr>
+                <w:rStyle w:val="crayon-o"/>
+                <w:rFonts w:ascii="inherit" w:hAnsi="inherit"/>
+                <w:color w:val="000000"/>
+                <w:sz w:val="18"/>
+                <w:szCs w:val="18"/>
+              </w:rPr>
+              <w:t>--</w:t>
+            </w:r>
+            <w:r>
+              <w:rPr>
+                <w:rStyle w:val="crayon-i"/>
+                <w:rFonts w:ascii="inherit" w:hAnsi="inherit"/>
+                <w:color w:val="000000"/>
+                <w:sz w:val="18"/>
+                <w:szCs w:val="18"/>
+              </w:rPr>
+              <w:t>tail</w:t>
+            </w:r>
+            <w:r>
+              <w:rPr>
+                <w:rStyle w:val="crayon-h"/>
+                <w:rFonts w:ascii="inherit" w:hAnsi="inherit"/>
+                <w:color w:val="000000"/>
+                <w:sz w:val="18"/>
+                <w:szCs w:val="18"/>
+              </w:rPr>
+              <w:t xml:space="preserve"> </w:t>
+            </w:r>
+            <w:r>
+              <w:rPr>
+                <w:rStyle w:val="crayon-cn"/>
+                <w:rFonts w:ascii="inherit" w:hAnsi="inherit"/>
+                <w:color w:val="000000"/>
+                <w:sz w:val="18"/>
+                <w:szCs w:val="18"/>
+              </w:rPr>
+              <w:t>2500</w:t>
+            </w:r>
+            <w:r>
+              <w:rPr>
+                <w:rStyle w:val="crayon-h"/>
+                <w:rFonts w:ascii="inherit" w:hAnsi="inherit"/>
+                <w:color w:val="000000"/>
+                <w:sz w:val="18"/>
+                <w:szCs w:val="18"/>
+              </w:rPr>
+              <w:t xml:space="preserve"> </w:t>
+            </w:r>
+            <w:proofErr w:type="spellStart"/>
+            <w:r>
+              <w:rPr>
+                <w:rStyle w:val="crayon-v"/>
+                <w:rFonts w:ascii="inherit" w:hAnsi="inherit"/>
+                <w:color w:val="000000"/>
+                <w:sz w:val="18"/>
+                <w:szCs w:val="18"/>
+              </w:rPr>
+              <w:t>ContainerName</w:t>
+            </w:r>
+            <w:proofErr w:type="spellEnd"/>
+            <w:r>
+              <w:rPr>
+                <w:rStyle w:val="crayon-o"/>
+                <w:rFonts w:ascii="inherit" w:hAnsi="inherit"/>
+                <w:color w:val="000000"/>
+                <w:sz w:val="18"/>
+                <w:szCs w:val="18"/>
+              </w:rPr>
+              <w:t>/</w:t>
+            </w:r>
+            <w:proofErr w:type="spellStart"/>
+            <w:r>
+              <w:rPr>
+                <w:rStyle w:val="crayon-i"/>
+                <w:rFonts w:ascii="inherit" w:hAnsi="inherit"/>
+                <w:color w:val="000000"/>
+                <w:sz w:val="18"/>
+                <w:szCs w:val="18"/>
+              </w:rPr>
+              <w:t>ContainerID</w:t>
+            </w:r>
+            <w:proofErr w:type="spellEnd"/>
+          </w:p>
+          <w:p>
+            <w:pPr>
+              <w:rPr>
+                <w:rFonts w:ascii="inherit" w:hAnsi="inherit"/>
+                <w:color w:val="000000"/>
+                <w:sz w:val="18"/>
+                <w:szCs w:val="18"/>
+              </w:rPr>
+            </w:pPr>
+            <w:r>
+              <w:rPr>
+                <w:rFonts w:ascii="inherit" w:hAnsi="inherit"/>
+                <w:color w:val="000000"/>
+                <w:sz w:val="18"/>
+                <w:szCs w:val="18"/>
+              </w:rPr>
+              <w:t> </w:t>
+            </w:r>
+          </w:p>
+        </w:tc>
+      </w:tr>
+    </w:tbl>
+    <w:p>
+      <w:pPr>
+        <w:pStyle w:val="Heading3"/>
+        <w:keepNext w:val="0"/>
+        <w:keepLines w:val="0"/>
+        <w:numPr>
+          <w:ilvl w:val="0"/>
+          <w:numId w:val="3"/>
+        </w:numPr>
+        <w:shd w:val="clear" w:color="auto" w:fill="FFFFFF"/>
+        <w:spacing w:before="450" w:after="330" w:line="240" w:lineRule="auto"/>
+        <w:ind w:left="240" w:right="240"/>
+        <w:rPr>
+          <w:rFonts w:ascii="Times New Roman" w:hAnsi="Times New Roman" w:cs="Times New Roman"/>
+          <w:color w:val="204A84"/>
+          <w:sz w:val="30"/>
+          <w:szCs w:val="30"/>
+        </w:rPr>
+      </w:pPr>
+      <w:r>
+        <w:rPr>
+          <w:color w:val="204A84"/>
+          <w:sz w:val="30"/>
+          <w:szCs w:val="30"/>
+        </w:rPr>
+        <w:t>To see logs since particular date or timestamp</w:t>
+      </w:r>
+    </w:p>
+    <w:p>
+      <w:pPr>
+        <w:pStyle w:val="NormalWeb"/>
+        <w:shd w:val="clear" w:color="auto" w:fill="FFFFFF"/>
+        <w:spacing w:before="0" w:beforeAutospacing="0" w:after="150" w:afterAutospacing="0"/>
+        <w:ind w:left="240" w:right="240"/>
+        <w:rPr>
+          <w:rFonts w:ascii="Verdana" w:hAnsi="Verdana"/>
+          <w:color w:val="000000"/>
+          <w:sz w:val="23"/>
+          <w:szCs w:val="23"/>
+        </w:rPr>
+      </w:pPr>
+      <w:r>
+        <w:rPr>
+          <w:rFonts w:ascii="Verdana" w:hAnsi="Verdana"/>
+          <w:color w:val="000000"/>
+          <w:sz w:val="23"/>
+          <w:szCs w:val="23"/>
+        </w:rPr>
+        <w:t>First get the Timestamp format in logs using</w:t>
+      </w:r>
+    </w:p>
+    <w:p>
+      <w:pPr>
+        <w:shd w:val="clear" w:color="auto" w:fill="FFFFFF"/>
+        <w:ind w:left="240" w:right="240"/>
+        <w:rPr>
+          <w:rFonts w:ascii="Courier New" w:hAnsi="Courier New" w:cs="Courier New"/>
+          <w:color w:val="000000"/>
+          <w:sz w:val="23"/>
+          <w:szCs w:val="23"/>
+        </w:rPr>
+      </w:pPr>
+      <w:r>
+        <w:rPr>
+          <w:rFonts w:ascii="Courier New" w:hAnsi="Courier New" w:cs="Courier New"/>
+          <w:color w:val="000000"/>
+          <w:sz w:val="23"/>
+          <w:szCs w:val="23"/>
+        </w:rPr>
+        <w:object w:dxaOrig="225" w:dyaOrig="225" w14:anchorId="6BE6D244">
+          <v:shape id="_x0000_i1041" type="#_x0000_t75" style="width:136.5pt;height:69.75pt" o:ole="">
+            <v:imagedata r:id="rId13" o:title=""/>
+          </v:shape>
+          <w:control r:id="rId19" w:name="DefaultOcxName4" w:shapeid="_x0000_i1041"/>
+        </w:object>
+      </w:r>
+    </w:p>
+    <w:tbl>
+      <w:tblPr>
+        <w:tblW w:w="0" w:type="auto"/>
+        <w:tblCellSpacing w:w="15" w:type="dxa"/>
+        <w:tblInd w:w="-45" w:type="dxa"/>
+        <w:tblCellMar>
+          <w:top w:w="15" w:type="dxa"/>
+          <w:left w:w="15" w:type="dxa"/>
+          <w:bottom w:w="15" w:type="dxa"/>
+          <w:right w:w="15" w:type="dxa"/>
+        </w:tblCellMar>
+        <w:tblLook w:val="04A0" w:firstRow="1" w:lastRow="0" w:firstColumn="1" w:lastColumn="0" w:noHBand="0" w:noVBand="1"/>
+      </w:tblPr>
+      <w:tblGrid>
+        <w:gridCol w:w="175"/>
+        <w:gridCol w:w="8691"/>
+      </w:tblGrid>
+      <w:tr>
+        <w:trPr>
+          <w:tblCellSpacing w:w="15" w:type="dxa"/>
+        </w:trPr>
+        <w:tc>
+          <w:tcPr>
+            <w:tcW w:w="0" w:type="auto"/>
+            <w:tcBorders>
+              <w:top w:val="nil"/>
+              <w:left w:val="nil"/>
+              <w:bottom w:val="nil"/>
+              <w:right w:val="nil"/>
+            </w:tcBorders>
+            <w:vAlign w:val="center"/>
+            <w:hideMark/>
+          </w:tcPr>
+          <w:p>
+            <w:pPr>
+              <w:jc w:val="center"/>
+              <w:rPr>
+                <w:rFonts w:ascii="inherit" w:hAnsi="inherit" w:cs="Times New Roman"/>
+                <w:sz w:val="18"/>
+                <w:szCs w:val="18"/>
+              </w:rPr>
+            </w:pPr>
+            <w:r>
+              <w:rPr>
+                <w:rFonts w:ascii="inherit" w:hAnsi="inherit"/>
+                <w:sz w:val="18"/>
+                <w:szCs w:val="18"/>
+              </w:rPr>
+              <w:t>1</w:t>
+            </w:r>
+          </w:p>
+          <w:p>
+            <w:pPr>
+              <w:jc w:val="center"/>
+              <w:rPr>
+                <w:rFonts w:ascii="inherit" w:hAnsi="inherit"/>
+                <w:sz w:val="18"/>
+                <w:szCs w:val="18"/>
+              </w:rPr>
+            </w:pPr>
+            <w:r>
+              <w:rPr>
+                <w:rFonts w:ascii="inherit" w:hAnsi="inherit"/>
+                <w:sz w:val="18"/>
+                <w:szCs w:val="18"/>
+              </w:rPr>
+              <w:t>2</w:t>
+            </w:r>
+          </w:p>
+          <w:p>
+            <w:pPr>
+              <w:jc w:val="center"/>
+              <w:rPr>
+                <w:rFonts w:ascii="inherit" w:hAnsi="inherit"/>
+                <w:sz w:val="18"/>
+                <w:szCs w:val="18"/>
+              </w:rPr>
+            </w:pPr>
+            <w:r>
+              <w:rPr>
+                <w:rFonts w:ascii="inherit" w:hAnsi="inherit"/>
+                <w:sz w:val="18"/>
+                <w:szCs w:val="18"/>
+              </w:rPr>
+              <w:lastRenderedPageBreak/>
+              <w:t>3</w:t>
+            </w:r>
+          </w:p>
+        </w:tc>
+        <w:tc>
+          <w:tcPr>
+            <w:tcW w:w="8646" w:type="dxa"/>
+            <w:tcBorders>
+              <w:top w:val="nil"/>
+              <w:left w:val="nil"/>
+              <w:bottom w:val="nil"/>
+              <w:right w:val="nil"/>
+            </w:tcBorders>
+            <w:vAlign w:val="center"/>
+            <w:hideMark/>
+          </w:tcPr>
+          <w:p>
+            <w:pPr>
+              <w:rPr>
+                <w:rFonts w:ascii="inherit" w:hAnsi="inherit"/>
+                <w:color w:val="000000"/>
+                <w:sz w:val="18"/>
+                <w:szCs w:val="18"/>
+              </w:rPr>
+            </w:pPr>
+            <w:r>
+              <w:rPr>
+                <w:rFonts w:ascii="inherit" w:hAnsi="inherit"/>
+                <w:color w:val="000000"/>
+                <w:sz w:val="18"/>
+                <w:szCs w:val="18"/>
+              </w:rPr>
+              <w:lastRenderedPageBreak/>
+              <w:t> </w:t>
+            </w:r>
+          </w:p>
+          <w:p>
+            <w:pPr>
+              <w:rPr>
+                <w:rFonts w:ascii="inherit" w:hAnsi="inherit"/>
+                <w:color w:val="000000"/>
+                <w:sz w:val="18"/>
+                <w:szCs w:val="18"/>
+              </w:rPr>
+            </w:pPr>
+            <w:r>
+              <w:rPr>
+                <w:rStyle w:val="crayon-e"/>
+                <w:rFonts w:ascii="inherit" w:hAnsi="inherit"/>
+                <w:color w:val="000000"/>
+                <w:sz w:val="18"/>
+                <w:szCs w:val="18"/>
+              </w:rPr>
+              <w:t xml:space="preserve">docker </w:t>
+            </w:r>
+            <w:r>
+              <w:rPr>
+                <w:rStyle w:val="crayon-v"/>
+                <w:rFonts w:ascii="inherit" w:hAnsi="inherit"/>
+                <w:color w:val="000000"/>
+                <w:sz w:val="18"/>
+                <w:szCs w:val="18"/>
+              </w:rPr>
+              <w:t>logs</w:t>
+            </w:r>
+            <w:r>
+              <w:rPr>
+                <w:rStyle w:val="crayon-h"/>
+                <w:rFonts w:ascii="inherit" w:hAnsi="inherit"/>
+                <w:color w:val="000000"/>
+                <w:sz w:val="18"/>
+                <w:szCs w:val="18"/>
+              </w:rPr>
+              <w:t xml:space="preserve"> </w:t>
+            </w:r>
+            <w:r>
+              <w:rPr>
+                <w:rStyle w:val="crayon-o"/>
+                <w:rFonts w:ascii="inherit" w:hAnsi="inherit"/>
+                <w:color w:val="000000"/>
+                <w:sz w:val="18"/>
+                <w:szCs w:val="18"/>
+              </w:rPr>
+              <w:t>--</w:t>
+            </w:r>
+            <w:r>
+              <w:rPr>
+                <w:rStyle w:val="crayon-e"/>
+                <w:rFonts w:ascii="inherit" w:hAnsi="inherit"/>
+                <w:color w:val="000000"/>
+                <w:sz w:val="18"/>
+                <w:szCs w:val="18"/>
+              </w:rPr>
+              <w:t xml:space="preserve">timestamps </w:t>
+            </w:r>
+            <w:proofErr w:type="spellStart"/>
+            <w:r>
+              <w:rPr>
+                <w:rStyle w:val="crayon-v"/>
+                <w:rFonts w:ascii="inherit" w:hAnsi="inherit"/>
+                <w:color w:val="000000"/>
+                <w:sz w:val="18"/>
+                <w:szCs w:val="18"/>
+              </w:rPr>
+              <w:t>ContainerName</w:t>
+            </w:r>
+            <w:proofErr w:type="spellEnd"/>
+            <w:r>
+              <w:rPr>
+                <w:rStyle w:val="crayon-o"/>
+                <w:rFonts w:ascii="inherit" w:hAnsi="inherit"/>
+                <w:color w:val="000000"/>
+                <w:sz w:val="18"/>
+                <w:szCs w:val="18"/>
+              </w:rPr>
+              <w:t>/</w:t>
+            </w:r>
+            <w:proofErr w:type="spellStart"/>
+            <w:r>
+              <w:rPr>
+                <w:rStyle w:val="crayon-i"/>
+                <w:rFonts w:ascii="inherit" w:hAnsi="inherit"/>
+                <w:color w:val="000000"/>
+                <w:sz w:val="18"/>
+                <w:szCs w:val="18"/>
+              </w:rPr>
+              <w:t>ContainerID</w:t>
+            </w:r>
+            <w:proofErr w:type="spellEnd"/>
+          </w:p>
+          <w:p>
+            <w:pPr>
+              <w:rPr>
+                <w:rFonts w:ascii="inherit" w:hAnsi="inherit"/>
+                <w:color w:val="000000"/>
+                <w:sz w:val="18"/>
+                <w:szCs w:val="18"/>
+              </w:rPr>
+            </w:pPr>
+            <w:r>
+              <w:rPr>
+                <w:rFonts w:ascii="inherit" w:hAnsi="inherit"/>
+                <w:color w:val="000000"/>
+                <w:sz w:val="18"/>
+                <w:szCs w:val="18"/>
+              </w:rPr>
+              <w:lastRenderedPageBreak/>
+              <w:t> </w:t>
+            </w:r>
+          </w:p>
+        </w:tc>
+      </w:tr>
+    </w:tbl>
+    <w:p>
+      <w:pPr>
+        <w:pStyle w:val="NormalWeb"/>
+        <w:shd w:val="clear" w:color="auto" w:fill="FFFFFF"/>
+        <w:spacing w:before="0" w:beforeAutospacing="0" w:after="150" w:afterAutospacing="0"/>
+        <w:ind w:left="240" w:right="240"/>
+        <w:rPr>
+          <w:rFonts w:ascii="Verdana" w:hAnsi="Verdana"/>
+          <w:color w:val="000000"/>
+          <w:sz w:val="23"/>
+          <w:szCs w:val="23"/>
+        </w:rPr>
+      </w:pPr>
+      <w:r>
+        <w:rPr>
+          <w:rFonts w:ascii="Verdana" w:hAnsi="Verdana"/>
+          <w:color w:val="000000"/>
+          <w:sz w:val="23"/>
+          <w:szCs w:val="23"/>
+        </w:rPr>
+        <w:lastRenderedPageBreak/>
+        <w:t>Now use the timestamp which should be in format like this 2017-05-03T10:00:59.935397007Z and use it to display logs</w:t>
+      </w:r>
+    </w:p>
+    <w:p>
+      <w:pPr>
+        <w:pStyle w:val="NormalWeb"/>
+        <w:shd w:val="clear" w:color="auto" w:fill="FFFFFF"/>
+        <w:spacing w:before="0" w:beforeAutospacing="0" w:after="150" w:afterAutospacing="0"/>
+        <w:ind w:left="240" w:right="240"/>
+        <w:rPr>
+          <w:rFonts w:ascii="Verdana" w:hAnsi="Verdana"/>
+          <w:color w:val="000000"/>
+          <w:sz w:val="23"/>
+          <w:szCs w:val="23"/>
+        </w:rPr>
+      </w:pPr>
+      <w:r>
+        <w:rPr>
+          <w:rFonts w:ascii="Verdana" w:hAnsi="Verdana"/>
+          <w:color w:val="000000"/>
+          <w:sz w:val="23"/>
+          <w:szCs w:val="23"/>
+        </w:rPr>
+        <w:t xml:space="preserve">For </w:t>
+      </w:r>
+      <w:proofErr w:type="spellStart"/>
+      <w:r>
+        <w:rPr>
+          <w:rFonts w:ascii="Verdana" w:hAnsi="Verdana"/>
+          <w:color w:val="000000"/>
+          <w:sz w:val="23"/>
+          <w:szCs w:val="23"/>
+        </w:rPr>
+        <w:t>e.g</w:t>
+      </w:r>
+      <w:proofErr w:type="spellEnd"/>
+      <w:r>
+        <w:rPr>
+          <w:rFonts w:ascii="Verdana" w:hAnsi="Verdana"/>
+          <w:color w:val="000000"/>
+          <w:sz w:val="23"/>
+          <w:szCs w:val="23"/>
+        </w:rPr>
+        <w:t xml:space="preserve"> if only a day’s log needs to be viewed</w:t>
+      </w:r>
+    </w:p>
+    <w:p>
+      <w:pPr>
+        <w:shd w:val="clear" w:color="auto" w:fill="FFFFFF"/>
+        <w:ind w:left="240" w:right="240"/>
+        <w:rPr>
+          <w:rFonts w:ascii="Courier New" w:hAnsi="Courier New" w:cs="Courier New"/>
+          <w:color w:val="000000"/>
+          <w:sz w:val="23"/>
+          <w:szCs w:val="23"/>
+        </w:rPr>
+      </w:pPr>
+      <w:r>
+        <w:rPr>
+          <w:rFonts w:ascii="Courier New" w:hAnsi="Courier New" w:cs="Courier New"/>
+          <w:color w:val="000000"/>
+          <w:sz w:val="23"/>
+          <w:szCs w:val="23"/>
+        </w:rPr>
+        <w:object w:dxaOrig="225" w:dyaOrig="225" w14:anchorId="111D7AC2">
+          <v:shape id="_x0000_i1040" type="#_x0000_t75" style="width:136.5pt;height:69.75pt" o:ole="">
+            <v:imagedata r:id="rId13" o:title=""/>
+          </v:shape>
+          <w:control r:id="rId20" w:name="DefaultOcxName5" w:shapeid="_x0000_i1040"/>
+        </w:object>
+      </w:r>
+    </w:p>
+    <w:tbl>
+      <w:tblPr>
+        <w:tblW w:w="0" w:type="auto"/>
+        <w:tblCellSpacing w:w="15" w:type="dxa"/>
+        <w:tblInd w:w="-45" w:type="dxa"/>
+        <w:tblCellMar>
+          <w:top w:w="15" w:type="dxa"/>
+          <w:left w:w="15" w:type="dxa"/>
+          <w:bottom w:w="15" w:type="dxa"/>
+          <w:right w:w="15" w:type="dxa"/>
+        </w:tblCellMar>
+        <w:tblLook w:val="04A0" w:firstRow="1" w:lastRow="0" w:firstColumn="1" w:lastColumn="0" w:noHBand="0" w:noVBand="1"/>
+      </w:tblPr>
+      <w:tblGrid>
+        <w:gridCol w:w="175"/>
+        <w:gridCol w:w="8691"/>
+      </w:tblGrid>
+      <w:tr>
+        <w:trPr>
+          <w:tblCellSpacing w:w="15" w:type="dxa"/>
+        </w:trPr>
+        <w:tc>
+          <w:tcPr>
+            <w:tcW w:w="0" w:type="auto"/>
+            <w:tcBorders>
+              <w:top w:val="nil"/>
+              <w:left w:val="nil"/>
+              <w:bottom w:val="nil"/>
+              <w:right w:val="nil"/>
+            </w:tcBorders>
+            <w:vAlign w:val="center"/>
+            <w:hideMark/>
+          </w:tcPr>
+          <w:p>
+            <w:pPr>
+              <w:jc w:val="center"/>
+              <w:rPr>
+                <w:rFonts w:ascii="inherit" w:hAnsi="inherit" w:cs="Times New Roman"/>
+                <w:sz w:val="18"/>
+                <w:szCs w:val="18"/>
+              </w:rPr>
+            </w:pPr>
+            <w:r>
+              <w:rPr>
+                <w:rFonts w:ascii="inherit" w:hAnsi="inherit"/>
+                <w:sz w:val="18"/>
+                <w:szCs w:val="18"/>
+              </w:rPr>
+              <w:t>1</w:t>
+            </w:r>
+          </w:p>
+          <w:p>
+            <w:pPr>
+              <w:jc w:val="center"/>
+              <w:rPr>
+                <w:rFonts w:ascii="inherit" w:hAnsi="inherit"/>
+                <w:sz w:val="18"/>
+                <w:szCs w:val="18"/>
+              </w:rPr>
+            </w:pPr>
+            <w:r>
+              <w:rPr>
+                <w:rFonts w:ascii="inherit" w:hAnsi="inherit"/>
+                <w:sz w:val="18"/>
+                <w:szCs w:val="18"/>
+              </w:rPr>
+              <w:t>2</w:t>
+            </w:r>
+          </w:p>
+          <w:p>
+            <w:pPr>
+              <w:jc w:val="center"/>
+              <w:rPr>
+                <w:rFonts w:ascii="inherit" w:hAnsi="inherit"/>
+                <w:sz w:val="18"/>
+                <w:szCs w:val="18"/>
+              </w:rPr>
+            </w:pPr>
+            <w:r>
+              <w:rPr>
+                <w:rFonts w:ascii="inherit" w:hAnsi="inherit"/>
+                <w:sz w:val="18"/>
+                <w:szCs w:val="18"/>
+              </w:rPr>
+              <w:t>3</w:t>
+            </w:r>
+          </w:p>
+        </w:tc>
+        <w:tc>
+          <w:tcPr>
+            <w:tcW w:w="8646" w:type="dxa"/>
+            <w:tcBorders>
+              <w:top w:val="nil"/>
+              <w:left w:val="nil"/>
+              <w:bottom w:val="nil"/>
+              <w:right w:val="nil"/>
+            </w:tcBorders>
+            <w:vAlign w:val="center"/>
+            <w:hideMark/>
+          </w:tcPr>
+          <w:p>
+            <w:pPr>
+              <w:rPr>
+                <w:rFonts w:ascii="inherit" w:hAnsi="inherit"/>
+                <w:color w:val="000000"/>
+                <w:sz w:val="18"/>
+                <w:szCs w:val="18"/>
+              </w:rPr>
+            </w:pPr>
+            <w:r>
+              <w:rPr>
+                <w:rFonts w:ascii="inherit" w:hAnsi="inherit"/>
+                <w:color w:val="000000"/>
+                <w:sz w:val="18"/>
+                <w:szCs w:val="18"/>
+              </w:rPr>
+              <w:t> </w:t>
+            </w:r>
+          </w:p>
+          <w:p>
+            <w:pPr>
+              <w:rPr>
+                <w:rFonts w:ascii="inherit" w:hAnsi="inherit"/>
+                <w:color w:val="000000"/>
+                <w:sz w:val="18"/>
+                <w:szCs w:val="18"/>
+              </w:rPr>
+            </w:pPr>
+            <w:r>
+              <w:rPr>
+                <w:rStyle w:val="crayon-e"/>
+                <w:rFonts w:ascii="inherit" w:hAnsi="inherit"/>
+                <w:color w:val="000000"/>
+                <w:sz w:val="18"/>
+                <w:szCs w:val="18"/>
+              </w:rPr>
+              <w:t xml:space="preserve">docker </w:t>
+            </w:r>
+            <w:r>
+              <w:rPr>
+                <w:rStyle w:val="crayon-v"/>
+                <w:rFonts w:ascii="inherit" w:hAnsi="inherit"/>
+                <w:color w:val="000000"/>
+                <w:sz w:val="18"/>
+                <w:szCs w:val="18"/>
+              </w:rPr>
+              <w:t>logs</w:t>
+            </w:r>
+            <w:r>
+              <w:rPr>
+                <w:rStyle w:val="crayon-h"/>
+                <w:rFonts w:ascii="inherit" w:hAnsi="inherit"/>
+                <w:color w:val="000000"/>
+                <w:sz w:val="18"/>
+                <w:szCs w:val="18"/>
+              </w:rPr>
+              <w:t xml:space="preserve"> </w:t>
+            </w:r>
+            <w:r>
+              <w:rPr>
+                <w:rStyle w:val="crayon-o"/>
+                <w:rFonts w:ascii="inherit" w:hAnsi="inherit"/>
+                <w:color w:val="000000"/>
+                <w:sz w:val="18"/>
+                <w:szCs w:val="18"/>
+              </w:rPr>
+              <w:t>--</w:t>
+            </w:r>
+            <w:r>
+              <w:rPr>
+                <w:rStyle w:val="crayon-i"/>
+                <w:rFonts w:ascii="inherit" w:hAnsi="inherit"/>
+                <w:color w:val="000000"/>
+                <w:sz w:val="18"/>
+                <w:szCs w:val="18"/>
+              </w:rPr>
+              <w:t>since</w:t>
+            </w:r>
+            <w:r>
+              <w:rPr>
+                <w:rStyle w:val="crayon-h"/>
+                <w:rFonts w:ascii="inherit" w:hAnsi="inherit"/>
+                <w:color w:val="000000"/>
+                <w:sz w:val="18"/>
+                <w:szCs w:val="18"/>
+              </w:rPr>
+              <w:t xml:space="preserve"> </w:t>
+            </w:r>
+            <w:r>
+              <w:rPr>
+                <w:rStyle w:val="crayon-cn"/>
+                <w:rFonts w:ascii="inherit" w:hAnsi="inherit"/>
+                <w:color w:val="000000"/>
+                <w:sz w:val="18"/>
+                <w:szCs w:val="18"/>
+              </w:rPr>
+              <w:t>2017</w:t>
+            </w:r>
+            <w:r>
+              <w:rPr>
+                <w:rStyle w:val="crayon-o"/>
+                <w:rFonts w:ascii="inherit" w:hAnsi="inherit"/>
+                <w:color w:val="000000"/>
+                <w:sz w:val="18"/>
+                <w:szCs w:val="18"/>
+              </w:rPr>
+              <w:t>-</w:t>
+            </w:r>
+            <w:r>
+              <w:rPr>
+                <w:rStyle w:val="crayon-cn"/>
+                <w:rFonts w:ascii="inherit" w:hAnsi="inherit"/>
+                <w:color w:val="000000"/>
+                <w:sz w:val="18"/>
+                <w:szCs w:val="18"/>
+              </w:rPr>
+              <w:t>05</w:t>
+            </w:r>
+            <w:r>
+              <w:rPr>
+                <w:rStyle w:val="crayon-o"/>
+                <w:rFonts w:ascii="inherit" w:hAnsi="inherit"/>
+                <w:color w:val="000000"/>
+                <w:sz w:val="18"/>
+                <w:szCs w:val="18"/>
+              </w:rPr>
+              <w:t>-</w:t>
+            </w:r>
+            <w:r>
+              <w:rPr>
+                <w:rStyle w:val="crayon-cn"/>
+                <w:rFonts w:ascii="inherit" w:hAnsi="inherit"/>
+                <w:color w:val="000000"/>
+                <w:sz w:val="18"/>
+                <w:szCs w:val="18"/>
+              </w:rPr>
+              <w:t>03</w:t>
+            </w:r>
+            <w:r>
+              <w:rPr>
+                <w:rStyle w:val="crayon-h"/>
+                <w:rFonts w:ascii="inherit" w:hAnsi="inherit"/>
+                <w:color w:val="000000"/>
+                <w:sz w:val="18"/>
+                <w:szCs w:val="18"/>
+              </w:rPr>
+              <w:t xml:space="preserve"> </w:t>
+            </w:r>
+            <w:proofErr w:type="spellStart"/>
+            <w:r>
+              <w:rPr>
+                <w:rStyle w:val="crayon-v"/>
+                <w:rFonts w:ascii="inherit" w:hAnsi="inherit"/>
+                <w:color w:val="000000"/>
+                <w:sz w:val="18"/>
+                <w:szCs w:val="18"/>
+              </w:rPr>
+              <w:t>ContainerName</w:t>
+            </w:r>
+            <w:proofErr w:type="spellEnd"/>
+            <w:r>
+              <w:rPr>
+                <w:rStyle w:val="crayon-o"/>
+                <w:rFonts w:ascii="inherit" w:hAnsi="inherit"/>
+                <w:color w:val="000000"/>
+                <w:sz w:val="18"/>
+                <w:szCs w:val="18"/>
+              </w:rPr>
+              <w:t>/</w:t>
+            </w:r>
+            <w:proofErr w:type="spellStart"/>
+            <w:r>
+              <w:rPr>
+                <w:rStyle w:val="crayon-i"/>
+                <w:rFonts w:ascii="inherit" w:hAnsi="inherit"/>
+                <w:color w:val="000000"/>
+                <w:sz w:val="18"/>
+                <w:szCs w:val="18"/>
+              </w:rPr>
+              <w:t>ContainerID</w:t>
+            </w:r>
+            <w:proofErr w:type="spellEnd"/>
+          </w:p>
+          <w:p>
+            <w:pPr>
+              <w:rPr>
+                <w:rFonts w:ascii="inherit" w:hAnsi="inherit"/>
+                <w:color w:val="000000"/>
+                <w:sz w:val="18"/>
+                <w:szCs w:val="18"/>
+              </w:rPr>
+            </w:pPr>
+            <w:r>
+              <w:rPr>
+                <w:rFonts w:ascii="inherit" w:hAnsi="inherit"/>
+                <w:color w:val="000000"/>
+                <w:sz w:val="18"/>
+                <w:szCs w:val="18"/>
+              </w:rPr>
+              <w:t> </w:t>
+            </w:r>
+          </w:p>
+        </w:tc>
+      </w:tr>
+    </w:tbl>
+    <w:p>
+      <w:pPr>
+        <w:shd w:val="clear" w:color="auto" w:fill="FFFFFF"/>
+        <w:ind w:left="240" w:right="240"/>
+        <w:rPr>
+          <w:rFonts w:ascii="Verdana" w:hAnsi="Verdana" w:cs="Times New Roman"/>
+          <w:color w:val="000000"/>
+          <w:sz w:val="23"/>
+          <w:szCs w:val="23"/>
+        </w:rPr>
+      </w:pPr>
+      <w:r>
+        <w:rPr>
+          <w:rFonts w:ascii="Verdana" w:hAnsi="Verdana"/>
+          <w:color w:val="000000"/>
+          <w:sz w:val="23"/>
+          <w:szCs w:val="23"/>
+        </w:rPr>
+        <w:br/>
+        <w:t xml:space="preserve">For </w:t>
+      </w:r>
+      <w:proofErr w:type="spellStart"/>
+      <w:r>
+        <w:rPr>
+          <w:rFonts w:ascii="Verdana" w:hAnsi="Verdana"/>
+          <w:color w:val="000000"/>
+          <w:sz w:val="23"/>
+          <w:szCs w:val="23"/>
+        </w:rPr>
+        <w:t>e.g</w:t>
+      </w:r>
+      <w:proofErr w:type="spellEnd"/>
+      <w:r>
+        <w:rPr>
+          <w:rFonts w:ascii="Verdana" w:hAnsi="Verdana"/>
+          <w:color w:val="000000"/>
+          <w:sz w:val="23"/>
+          <w:szCs w:val="23"/>
+        </w:rPr>
+        <w:t xml:space="preserve"> if only a day’s log needs to be viewed since 10 am</w:t>
+      </w:r>
+    </w:p>
+    <w:p>
+      <w:pPr>
+        <w:shd w:val="clear" w:color="auto" w:fill="FFFFFF"/>
+        <w:ind w:left="240" w:right="240"/>
+        <w:rPr>
+          <w:rFonts w:ascii="Courier New" w:hAnsi="Courier New" w:cs="Courier New"/>
+          <w:color w:val="000000"/>
+          <w:sz w:val="23"/>
+          <w:szCs w:val="23"/>
+        </w:rPr>
+      </w:pPr>
+      <w:r>
+        <w:rPr>
+          <w:rFonts w:ascii="Courier New" w:hAnsi="Courier New" w:cs="Courier New"/>
+          <w:color w:val="000000"/>
+          <w:sz w:val="23"/>
+          <w:szCs w:val="23"/>
+        </w:rPr>
+        <w:object w:dxaOrig="225" w:dyaOrig="225" w14:anchorId="32FB284A">
+          <v:shape id="_x0000_i1039" type="#_x0000_t75" style="width:136.5pt;height:69.75pt" o:ole="">
+            <v:imagedata r:id="rId13" o:title=""/>
+          </v:shape>
+          <w:control r:id="rId21" w:name="DefaultOcxName6" w:shapeid="_x0000_i1039"/>
+        </w:object>
+      </w:r>
+    </w:p>
+    <w:tbl>
+      <w:tblPr>
+        <w:tblW w:w="0" w:type="auto"/>
+        <w:tblCellSpacing w:w="15" w:type="dxa"/>
+        <w:tblInd w:w="-45" w:type="dxa"/>
+        <w:tblCellMar>
+          <w:top w:w="15" w:type="dxa"/>
+          <w:left w:w="15" w:type="dxa"/>
+          <w:bottom w:w="15" w:type="dxa"/>
+          <w:right w:w="15" w:type="dxa"/>
+        </w:tblCellMar>
+        <w:tblLook w:val="04A0" w:firstRow="1" w:lastRow="0" w:firstColumn="1" w:lastColumn="0" w:noHBand="0" w:noVBand="1"/>
+      </w:tblPr>
+      <w:tblGrid>
+        <w:gridCol w:w="175"/>
+        <w:gridCol w:w="8691"/>
+      </w:tblGrid>
+      <w:tr>
+        <w:trPr>
+          <w:tblCellSpacing w:w="15" w:type="dxa"/>
+        </w:trPr>
+        <w:tc>
+          <w:tcPr>
+            <w:tcW w:w="0" w:type="auto"/>
+            <w:tcBorders>
+              <w:top w:val="nil"/>
+              <w:left w:val="nil"/>
+              <w:bottom w:val="nil"/>
+              <w:right w:val="nil"/>
+            </w:tcBorders>
+            <w:vAlign w:val="center"/>
+            <w:hideMark/>
+          </w:tcPr>
+          <w:p>
+            <w:pPr>
+              <w:jc w:val="center"/>
+              <w:rPr>
+                <w:rFonts w:ascii="inherit" w:hAnsi="inherit" w:cs="Times New Roman"/>
+                <w:sz w:val="18"/>
+                <w:szCs w:val="18"/>
+              </w:rPr>
+            </w:pPr>
+            <w:r>
+              <w:rPr>
+                <w:rFonts w:ascii="inherit" w:hAnsi="inherit"/>
+                <w:sz w:val="18"/>
+                <w:szCs w:val="18"/>
+              </w:rPr>
+              <w:t>1</w:t>
+            </w:r>
+          </w:p>
+          <w:p>
+            <w:pPr>
+              <w:jc w:val="center"/>
+              <w:rPr>
+                <w:rFonts w:ascii="inherit" w:hAnsi="inherit"/>
+                <w:sz w:val="18"/>
+                <w:szCs w:val="18"/>
+              </w:rPr>
+            </w:pPr>
+            <w:r>
+              <w:rPr>
+                <w:rFonts w:ascii="inherit" w:hAnsi="inherit"/>
+                <w:sz w:val="18"/>
+                <w:szCs w:val="18"/>
+              </w:rPr>
+              <w:t>2</w:t>
+            </w:r>
+          </w:p>
+          <w:p>
+            <w:pPr>
+              <w:jc w:val="center"/>
+              <w:rPr>
+                <w:rFonts w:ascii="inherit" w:hAnsi="inherit"/>
+                <w:sz w:val="18"/>
+                <w:szCs w:val="18"/>
+              </w:rPr>
+            </w:pPr>
+            <w:r>
+              <w:rPr>
+                <w:rFonts w:ascii="inherit" w:hAnsi="inherit"/>
+                <w:sz w:val="18"/>
+                <w:szCs w:val="18"/>
+              </w:rPr>
+              <w:t>3</w:t>
+            </w:r>
+          </w:p>
+        </w:tc>
+        <w:tc>
+          <w:tcPr>
+            <w:tcW w:w="8646" w:type="dxa"/>
+            <w:tcBorders>
+              <w:top w:val="nil"/>
+              <w:left w:val="nil"/>
+              <w:bottom w:val="nil"/>
+              <w:right w:val="nil"/>
+            </w:tcBorders>
+            <w:vAlign w:val="center"/>
+            <w:hideMark/>
+          </w:tcPr>
+          <w:p>
+            <w:pPr>
+              <w:rPr>
+                <w:rFonts w:ascii="inherit" w:hAnsi="inherit"/>
+                <w:color w:val="000000"/>
+                <w:sz w:val="18"/>
+                <w:szCs w:val="18"/>
+              </w:rPr>
+            </w:pPr>
+            <w:r>
+              <w:rPr>
+                <w:rFonts w:ascii="inherit" w:hAnsi="inherit"/>
+                <w:color w:val="000000"/>
+                <w:sz w:val="18"/>
+                <w:szCs w:val="18"/>
+              </w:rPr>
+              <w:t> </w:t>
+            </w:r>
+          </w:p>
+          <w:p>
+            <w:pPr>
+              <w:rPr>
+                <w:rFonts w:ascii="inherit" w:hAnsi="inherit"/>
+                <w:color w:val="000000"/>
+                <w:sz w:val="18"/>
+                <w:szCs w:val="18"/>
+              </w:rPr>
+            </w:pPr>
+            <w:r>
+              <w:rPr>
+                <w:rStyle w:val="crayon-e"/>
+                <w:rFonts w:ascii="inherit" w:hAnsi="inherit"/>
+                <w:color w:val="000000"/>
+                <w:sz w:val="18"/>
+                <w:szCs w:val="18"/>
+              </w:rPr>
+              <w:t xml:space="preserve">docker </w:t>
+            </w:r>
+            <w:r>
+              <w:rPr>
+                <w:rStyle w:val="crayon-v"/>
+                <w:rFonts w:ascii="inherit" w:hAnsi="inherit"/>
+                <w:color w:val="000000"/>
+                <w:sz w:val="18"/>
+                <w:szCs w:val="18"/>
+              </w:rPr>
+              <w:t>logs</w:t>
+            </w:r>
+            <w:r>
+              <w:rPr>
+                <w:rStyle w:val="crayon-h"/>
+                <w:rFonts w:ascii="inherit" w:hAnsi="inherit"/>
+                <w:color w:val="000000"/>
+                <w:sz w:val="18"/>
+                <w:szCs w:val="18"/>
+              </w:rPr>
+              <w:t xml:space="preserve"> </w:t>
+            </w:r>
+            <w:r>
+              <w:rPr>
+                <w:rStyle w:val="crayon-o"/>
+                <w:rFonts w:ascii="inherit" w:hAnsi="inherit"/>
+                <w:color w:val="000000"/>
+                <w:sz w:val="18"/>
+                <w:szCs w:val="18"/>
+              </w:rPr>
+              <w:t>--</w:t>
+            </w:r>
+            <w:r>
+              <w:rPr>
+                <w:rStyle w:val="crayon-i"/>
+                <w:rFonts w:ascii="inherit" w:hAnsi="inherit"/>
+                <w:color w:val="000000"/>
+                <w:sz w:val="18"/>
+                <w:szCs w:val="18"/>
+              </w:rPr>
+              <w:t>since</w:t>
+            </w:r>
+            <w:r>
+              <w:rPr>
+                <w:rStyle w:val="crayon-h"/>
+                <w:rFonts w:ascii="inherit" w:hAnsi="inherit"/>
+                <w:color w:val="000000"/>
+                <w:sz w:val="18"/>
+                <w:szCs w:val="18"/>
+              </w:rPr>
+              <w:t xml:space="preserve"> </w:t>
+            </w:r>
+            <w:r>
+              <w:rPr>
+                <w:rStyle w:val="crayon-cn"/>
+                <w:rFonts w:ascii="inherit" w:hAnsi="inherit"/>
+                <w:color w:val="000000"/>
+                <w:sz w:val="18"/>
+                <w:szCs w:val="18"/>
+              </w:rPr>
+              <w:t>2017</w:t>
+            </w:r>
+            <w:r>
+              <w:rPr>
+                <w:rStyle w:val="crayon-o"/>
+                <w:rFonts w:ascii="inherit" w:hAnsi="inherit"/>
+                <w:color w:val="000000"/>
+                <w:sz w:val="18"/>
+                <w:szCs w:val="18"/>
+              </w:rPr>
+              <w:t>-</w:t>
+            </w:r>
+            <w:r>
+              <w:rPr>
+                <w:rStyle w:val="crayon-cn"/>
+                <w:rFonts w:ascii="inherit" w:hAnsi="inherit"/>
+                <w:color w:val="000000"/>
+                <w:sz w:val="18"/>
+                <w:szCs w:val="18"/>
+              </w:rPr>
+              <w:t>05</w:t>
+            </w:r>
+            <w:r>
+              <w:rPr>
+                <w:rStyle w:val="crayon-o"/>
+                <w:rFonts w:ascii="inherit" w:hAnsi="inherit"/>
+                <w:color w:val="000000"/>
+                <w:sz w:val="18"/>
+                <w:szCs w:val="18"/>
+              </w:rPr>
+              <w:t>-</w:t>
+            </w:r>
+            <w:r>
+              <w:rPr>
+                <w:rStyle w:val="crayon-cn"/>
+                <w:rFonts w:ascii="inherit" w:hAnsi="inherit"/>
+                <w:color w:val="000000"/>
+                <w:sz w:val="18"/>
+                <w:szCs w:val="18"/>
+              </w:rPr>
+              <w:t>03T10</w:t>
+            </w:r>
+            <w:r>
+              <w:rPr>
+                <w:rStyle w:val="crayon-o"/>
+                <w:rFonts w:ascii="inherit" w:hAnsi="inherit"/>
+                <w:color w:val="000000"/>
+                <w:sz w:val="18"/>
+                <w:szCs w:val="18"/>
+              </w:rPr>
+              <w:t>:</w:t>
+            </w:r>
+            <w:r>
+              <w:rPr>
+                <w:rStyle w:val="crayon-cn"/>
+                <w:rFonts w:ascii="inherit" w:hAnsi="inherit"/>
+                <w:color w:val="000000"/>
+                <w:sz w:val="18"/>
+                <w:szCs w:val="18"/>
+              </w:rPr>
+              <w:t>00</w:t>
+            </w:r>
+            <w:r>
+              <w:rPr>
+                <w:rStyle w:val="crayon-h"/>
+                <w:rFonts w:ascii="inherit" w:hAnsi="inherit"/>
+                <w:color w:val="000000"/>
+                <w:sz w:val="18"/>
+                <w:szCs w:val="18"/>
+              </w:rPr>
+              <w:t xml:space="preserve"> </w:t>
+            </w:r>
+            <w:proofErr w:type="spellStart"/>
+            <w:r>
+              <w:rPr>
+                <w:rStyle w:val="crayon-v"/>
+                <w:rFonts w:ascii="inherit" w:hAnsi="inherit"/>
+                <w:color w:val="000000"/>
+                <w:sz w:val="18"/>
+                <w:szCs w:val="18"/>
+              </w:rPr>
+              <w:t>ContainerName</w:t>
+            </w:r>
+            <w:proofErr w:type="spellEnd"/>
+            <w:r>
+              <w:rPr>
+                <w:rStyle w:val="crayon-o"/>
+                <w:rFonts w:ascii="inherit" w:hAnsi="inherit"/>
+                <w:color w:val="000000"/>
+                <w:sz w:val="18"/>
+                <w:szCs w:val="18"/>
+              </w:rPr>
+              <w:t>/</w:t>
+            </w:r>
+            <w:proofErr w:type="spellStart"/>
+            <w:r>
+              <w:rPr>
+                <w:rStyle w:val="crayon-i"/>
+                <w:rFonts w:ascii="inherit" w:hAnsi="inherit"/>
+                <w:color w:val="000000"/>
+                <w:sz w:val="18"/>
+                <w:szCs w:val="18"/>
+              </w:rPr>
+              <w:t>ContainerID</w:t>
+            </w:r>
+            <w:proofErr w:type="spellEnd"/>
+          </w:p>
+          <w:p>
+            <w:pPr>
+              <w:rPr>
+                <w:rFonts w:ascii="inherit" w:hAnsi="inherit"/>
+                <w:color w:val="000000"/>
+                <w:sz w:val="18"/>
+                <w:szCs w:val="18"/>
+              </w:rPr>
+            </w:pPr>
+            <w:r>
+              <w:rPr>
+                <w:rFonts w:ascii="inherit" w:hAnsi="inherit"/>
+                <w:color w:val="000000"/>
+                <w:sz w:val="18"/>
+                <w:szCs w:val="18"/>
+              </w:rPr>
+              <w:t> </w:t>
+            </w:r>
+          </w:p>
+        </w:tc>
+      </w:tr>
+    </w:tbl>
+    <w:p>
+      <w:pPr>
+        <w:rPr>
+          <w:b/>
+          <w:bCs/>
+          <w:sz w:val="40"/>
+          <w:szCs w:val="40"/>
+          <w:u w:val="single"/>
+        </w:rPr>
+      </w:pPr>
+    </w:p>
+    <w:p>
+      <w:pPr>
+        <w:rPr>
+          <w:b/>
+          <w:bCs/>
+          <w:sz w:val="40"/>
+          <w:szCs w:val="40"/>
+          <w:u w:val="single"/>
+        </w:rPr>
+      </w:pPr>
+      <w:hyperlink r:id="rId22" w:history="1">
+        <w:r>
+          <w:rPr>
+            <w:rStyle w:val="Hyperlink"/>
+          </w:rPr>
+          <w:t>http://www.littlebigextra.com/view-docker-container-logs/</w:t>
+        </w:r>
+      </w:hyperlink>
+    </w:p>
     <w:sectPr>
       <w:pgSz w:w="12240" w:h="15840"/>
       <w:pgMar w:top="1440" w:right="1440" w:bottom="1440" w:left="1440" w:header="720" w:footer="720" w:gutter="0"/>
@@ -6002,6 +8603,155 @@
     </w:lvl>
   </w:abstractNum>
   <w:abstractNum w:abstractNumId="1" w15:restartNumberingAfterBreak="0">
+    <w:nsid w:val="1CBC094F"/>
+    <w:multiLevelType w:val="multilevel"/>
+    <w:tmpl w:val="A4D637B2"/>
+    <w:lvl w:ilvl="0">
+      <w:start w:val="1"/>
+      <w:numFmt w:val="bullet"/>
+      <w:lvlText w:val=""/>
+      <w:lvlJc w:val="left"/>
+      <w:pPr>
+        <w:tabs>
+          <w:tab w:val="num" w:pos="720"/>
+        </w:tabs>
+        <w:ind w:left="720" w:hanging="360"/>
+      </w:pPr>
+      <w:rPr>
+        <w:rFonts w:ascii="Symbol" w:hAnsi="Symbol" w:hint="default"/>
+        <w:sz w:val="20"/>
+      </w:rPr>
+    </w:lvl>
+    <w:lvl w:ilvl="1" w:tentative="1">
+      <w:start w:val="1"/>
+      <w:numFmt w:val="bullet"/>
+      <w:lvlText w:val="o"/>
+      <w:lvlJc w:val="left"/>
+      <w:pPr>
+        <w:tabs>
+          <w:tab w:val="num" w:pos="1440"/>
+        </w:tabs>
+        <w:ind w:left="1440" w:hanging="360"/>
+      </w:pPr>
+      <w:rPr>
+        <w:rFonts w:ascii="Courier New" w:hAnsi="Courier New" w:hint="default"/>
+        <w:sz w:val="20"/>
+      </w:rPr>
+    </w:lvl>
+    <w:lvl w:ilvl="2" w:tentative="1">
+      <w:start w:val="1"/>
+      <w:numFmt w:val="bullet"/>
+      <w:lvlText w:val=""/>
+      <w:lvlJc w:val="left"/>
+      <w:pPr>
+        <w:tabs>
+          <w:tab w:val="num" w:pos="2160"/>
+        </w:tabs>
+        <w:ind w:left="2160" w:hanging="360"/>
+      </w:pPr>
+      <w:rPr>
+        <w:rFonts w:ascii="Wingdings" w:hAnsi="Wingdings" w:hint="default"/>
+        <w:sz w:val="20"/>
+      </w:rPr>
+    </w:lvl>
+    <w:lvl w:ilvl="3" w:tentative="1">
+      <w:start w:val="1"/>
+      <w:numFmt w:val="bullet"/>
+      <w:lvlText w:val=""/>
+      <w:lvlJc w:val="left"/>
+      <w:pPr>
+        <w:tabs>
+          <w:tab w:val="num" w:pos="2880"/>
+        </w:tabs>
+        <w:ind w:left="2880" w:hanging="360"/>
+      </w:pPr>
+      <w:rPr>
+        <w:rFonts w:ascii="Wingdings" w:hAnsi="Wingdings" w:hint="default"/>
+        <w:sz w:val="20"/>
+      </w:rPr>
+    </w:lvl>
+    <w:lvl w:ilvl="4" w:tentative="1">
+      <w:start w:val="1"/>
+      <w:numFmt w:val="bullet"/>
+      <w:lvlText w:val=""/>
+      <w:lvlJc w:val="left"/>
+      <w:pPr>
+        <w:tabs>
+          <w:tab w:val="num" w:pos="3600"/>
+        </w:tabs>
+        <w:ind w:left="3600" w:hanging="360"/>
+      </w:pPr>
+      <w:rPr>
+        <w:rFonts w:ascii="Wingdings" w:hAnsi="Wingdings" w:hint="default"/>
+        <w:sz w:val="20"/>
+      </w:rPr>
+    </w:lvl>
+    <w:lvl w:ilvl="5" w:tentative="1">
+      <w:start w:val="1"/>
+      <w:numFmt w:val="bullet"/>
+      <w:lvlText w:val=""/>
+      <w:lvlJc w:val="left"/>
+      <w:pPr>
+        <w:tabs>
+          <w:tab w:val="num" w:pos="4320"/>
+        </w:tabs>
+        <w:ind w:left="4320" w:hanging="360"/>
+      </w:pPr>
+      <w:rPr>
+        <w:rFonts w:ascii="Wingdings" w:hAnsi="Wingdings" w:hint="default"/>
+        <w:sz w:val="20"/>
+      </w:rPr>
+    </w:lvl>
+    <w:lvl w:ilvl="6" w:tentative="1">
+      <w:start w:val="1"/>
+      <w:numFmt w:val="bullet"/>
+      <w:lvlText w:val=""/>
+      <w:lvlJc w:val="left"/>
+      <w:pPr>
+        <w:tabs>
+          <w:tab w:val="num" w:pos="5040"/>
+        </w:tabs>
+        <w:ind w:left="5040" w:hanging="360"/>
+      </w:pPr>
+      <w:rPr>
+        <w:rFonts w:ascii="Wingdings" w:hAnsi="Wingdings" w:hint="default"/>
+        <w:sz w:val="20"/>
+      </w:rPr>
+    </w:lvl>
+    <w:lvl w:ilvl="7" w:tentative="1">
+      <w:start w:val="1"/>
+      <w:numFmt w:val="bullet"/>
+      <w:lvlText w:val=""/>
+      <w:lvlJc w:val="left"/>
+      <w:pPr>
+        <w:tabs>
+          <w:tab w:val="num" w:pos="5760"/>
+        </w:tabs>
+        <w:ind w:left="5760" w:hanging="360"/>
+      </w:pPr>
+      <w:rPr>
+        <w:rFonts w:ascii="Wingdings" w:hAnsi="Wingdings" w:hint="default"/>
+        <w:sz w:val="20"/>
+      </w:rPr>
+    </w:lvl>
+    <w:lvl w:ilvl="8" w:tentative="1">
+      <w:start w:val="1"/>
+      <w:numFmt w:val="bullet"/>
+      <w:lvlText w:val=""/>
+      <w:lvlJc w:val="left"/>
+      <w:pPr>
+        <w:tabs>
+          <w:tab w:val="num" w:pos="6480"/>
+        </w:tabs>
+        <w:ind w:left="6480" w:hanging="360"/>
+      </w:pPr>
+      <w:rPr>
+        <w:rFonts w:ascii="Wingdings" w:hAnsi="Wingdings" w:hint="default"/>
+        <w:sz w:val="20"/>
+      </w:rPr>
+    </w:lvl>
+  </w:abstractNum>
+  <w:abstractNum w:abstractNumId="2" w15:restartNumberingAfterBreak="0">
     <w:nsid w:val="26DD20F3"/>
     <w:multiLevelType w:val="hybridMultilevel"/>
     <w:tmpl w:val="A516C7A6"/>
@@ -6091,6 +8841,9 @@
     <w:abstractNumId w:val="0"/>
   </w:num>
   <w:num w:numId="2">
+    <w:abstractNumId w:val="2"/>
+  </w:num>
+  <w:num w:numId="3">
     <w:abstractNumId w:val="1"/>
   </w:num>
 </w:numbering>
@@ -6760,7 +9513,65 @@
     <w:basedOn w:val="DefaultParagraphFont"/>
     <w:rsid w:val="001B5CAB"/>
   </w:style>
+  <w:style w:type="character" w:customStyle="1" w:styleId="crayon-e">
+    <w:name w:val="crayon-e"/>
+    <w:basedOn w:val="DefaultParagraphFont"/>
+    <w:rsid w:val="007353ED"/>
+  </w:style>
+  <w:style w:type="character" w:customStyle="1" w:styleId="crayon-v">
+    <w:name w:val="crayon-v"/>
+    <w:basedOn w:val="DefaultParagraphFont"/>
+    <w:rsid w:val="007353ED"/>
+  </w:style>
+  <w:style w:type="character" w:customStyle="1" w:styleId="crayon-h">
+    <w:name w:val="crayon-h"/>
+    <w:basedOn w:val="DefaultParagraphFont"/>
+    <w:rsid w:val="007353ED"/>
+  </w:style>
+  <w:style w:type="character" w:customStyle="1" w:styleId="crayon-o">
+    <w:name w:val="crayon-o"/>
+    <w:basedOn w:val="DefaultParagraphFont"/>
+    <w:rsid w:val="007353ED"/>
+  </w:style>
+  <w:style w:type="character" w:customStyle="1" w:styleId="crayon-i">
+    <w:name w:val="crayon-i"/>
+    <w:basedOn w:val="DefaultParagraphFont"/>
+    <w:rsid w:val="007353ED"/>
+  </w:style>
+  <w:style w:type="character" w:customStyle="1" w:styleId="crayon-cn">
+    <w:name w:val="crayon-cn"/>
+    <w:basedOn w:val="DefaultParagraphFont"/>
+    <w:rsid w:val="007353ED"/>
+  </w:style>
 </w:styles>
+</file>
+
+<file path=word/activeX/activeX1.xml><?xml version="1.0" encoding="utf-8"?>
+<ax:ocx xmlns:ax="http://schemas.microsoft.com/office/2006/activeX" xmlns:r="http://schemas.openxmlformats.org/officeDocument/2006/relationships" ax:classid="{5512D124-5CC6-11CF-8D67-00AA00BDCE1D}" ax:persistence="persistStream" r:id="rId1"/>
+</file>
+
+<file path=word/activeX/activeX2.xml><?xml version="1.0" encoding="utf-8"?>
+<ax:ocx xmlns:ax="http://schemas.microsoft.com/office/2006/activeX" xmlns:r="http://schemas.openxmlformats.org/officeDocument/2006/relationships" ax:classid="{5512D124-5CC6-11CF-8D67-00AA00BDCE1D}" ax:persistence="persistStream" r:id="rId1"/>
+</file>
+
+<file path=word/activeX/activeX3.xml><?xml version="1.0" encoding="utf-8"?>
+<ax:ocx xmlns:ax="http://schemas.microsoft.com/office/2006/activeX" xmlns:r="http://schemas.openxmlformats.org/officeDocument/2006/relationships" ax:classid="{5512D124-5CC6-11CF-8D67-00AA00BDCE1D}" ax:persistence="persistStream" r:id="rId1"/>
+</file>
+
+<file path=word/activeX/activeX4.xml><?xml version="1.0" encoding="utf-8"?>
+<ax:ocx xmlns:ax="http://schemas.microsoft.com/office/2006/activeX" xmlns:r="http://schemas.openxmlformats.org/officeDocument/2006/relationships" ax:classid="{5512D124-5CC6-11CF-8D67-00AA00BDCE1D}" ax:persistence="persistStream" r:id="rId1"/>
+</file>
+
+<file path=word/activeX/activeX5.xml><?xml version="1.0" encoding="utf-8"?>
+<ax:ocx xmlns:ax="http://schemas.microsoft.com/office/2006/activeX" xmlns:r="http://schemas.openxmlformats.org/officeDocument/2006/relationships" ax:classid="{5512D124-5CC6-11CF-8D67-00AA00BDCE1D}" ax:persistence="persistStream" r:id="rId1"/>
+</file>
+
+<file path=word/activeX/activeX6.xml><?xml version="1.0" encoding="utf-8"?>
+<ax:ocx xmlns:ax="http://schemas.microsoft.com/office/2006/activeX" xmlns:r="http://schemas.openxmlformats.org/officeDocument/2006/relationships" ax:classid="{5512D124-5CC6-11CF-8D67-00AA00BDCE1D}" ax:persistence="persistStream" r:id="rId1"/>
+</file>
+
+<file path=word/activeX/activeX7.xml><?xml version="1.0" encoding="utf-8"?>
+<ax:ocx xmlns:ax="http://schemas.microsoft.com/office/2006/activeX" xmlns:r="http://schemas.openxmlformats.org/officeDocument/2006/relationships" ax:classid="{5512D124-5CC6-11CF-8D67-00AA00BDCE1D}" ax:persistence="persistStream" r:id="rId1"/>
 </file>
 
 <file path=word/theme/theme1.xml><?xml version="1.0" encoding="utf-8"?>

</xml_diff>